<commit_message>
Adding Samira's Domain Model
</commit_message>
<xml_diff>
--- a/docs/NaturesPalette.docx
+++ b/docs/NaturesPalette.docx
@@ -101,26 +101,56 @@
                 <w:sz w:val="24"/>
                 <w:szCs w:val="24"/>
               </w:rPr>
-              <w:t>Asma Javaid</w:t>
-            </w:r>
-          </w:p>
-          <w:p>
-            <w:pPr>
-              <w:pStyle w:val="NoSpacing"/>
+              <w:t xml:space="preserve">Asma </w:t>
+            </w:r>
+            <w:proofErr w:type="spellStart"/>
+            <w:r>
               <w:rPr>
                 <w:color w:val="4472C4" w:themeColor="accent1"/>
                 <w:sz w:val="24"/>
                 <w:szCs w:val="24"/>
               </w:rPr>
-            </w:pPr>
-            <w:r>
+              <w:t>Javaid</w:t>
+            </w:r>
+            <w:proofErr w:type="spellEnd"/>
+          </w:p>
+          <w:p>
+            <w:pPr>
+              <w:pStyle w:val="NoSpacing"/>
               <w:rPr>
                 <w:color w:val="4472C4" w:themeColor="accent1"/>
                 <w:sz w:val="24"/>
                 <w:szCs w:val="24"/>
               </w:rPr>
-              <w:t>Praveena Pinnika</w:t>
-            </w:r>
+            </w:pPr>
+            <w:proofErr w:type="spellStart"/>
+            <w:r>
+              <w:rPr>
+                <w:color w:val="4472C4" w:themeColor="accent1"/>
+                <w:sz w:val="24"/>
+                <w:szCs w:val="24"/>
+              </w:rPr>
+              <w:t>Praveena</w:t>
+            </w:r>
+            <w:proofErr w:type="spellEnd"/>
+            <w:r>
+              <w:rPr>
+                <w:color w:val="4472C4" w:themeColor="accent1"/>
+                <w:sz w:val="24"/>
+                <w:szCs w:val="24"/>
+              </w:rPr>
+              <w:t xml:space="preserve"> </w:t>
+            </w:r>
+            <w:proofErr w:type="spellStart"/>
+            <w:r>
+              <w:rPr>
+                <w:color w:val="4472C4" w:themeColor="accent1"/>
+                <w:sz w:val="24"/>
+                <w:szCs w:val="24"/>
+              </w:rPr>
+              <w:t>Pinnika</w:t>
+            </w:r>
+            <w:proofErr w:type="spellEnd"/>
           </w:p>
           <w:p>
             <w:pPr>
@@ -527,6 +557,35 @@
               <w:b/>
               <w:bCs/>
               <w:color w:val="4472C4" w:themeColor="accent1"/>
+              <w:sz w:val="26"/>
+              <w:szCs w:val="26"/>
+            </w:rPr>
+          </w:pPr>
+          <w:r>
+            <w:rPr>
+              <w:rFonts w:ascii="Verdana" w:hAnsi="Verdana"/>
+              <w:b/>
+              <w:bCs/>
+              <w:color w:val="4472C4" w:themeColor="accent1"/>
+              <w:sz w:val="26"/>
+              <w:szCs w:val="26"/>
+            </w:rPr>
+            <w:t>Domain Model</w:t>
+          </w:r>
+        </w:p>
+        <w:p>
+          <w:pPr>
+            <w:pStyle w:val="ListParagraph"/>
+            <w:numPr>
+              <w:ilvl w:val="0"/>
+              <w:numId w:val="4"/>
+            </w:numPr>
+            <w:spacing w:line="720" w:lineRule="auto"/>
+            <w:rPr>
+              <w:rFonts w:ascii="Verdana" w:hAnsi="Verdana"/>
+              <w:b/>
+              <w:bCs/>
+              <w:color w:val="4472C4" w:themeColor="accent1"/>
               <w:sz w:val="28"/>
               <w:szCs w:val="28"/>
             </w:rPr>
@@ -680,8 +739,6 @@
             </w:rPr>
             <w:t>e</w:t>
           </w:r>
-          <w:bookmarkStart w:id="0" w:name="_GoBack"/>
-          <w:bookmarkEnd w:id="0"/>
           <w:r>
             <w:br w:type="page"/>
           </w:r>
@@ -2366,6 +2423,7 @@
                 <w:szCs w:val="28"/>
               </w:rPr>
             </w:pPr>
+            <w:proofErr w:type="spellStart"/>
             <w:r>
               <w:rPr>
                 <w:rFonts w:ascii="Verdana" w:hAnsi="Verdana"/>
@@ -2375,6 +2433,7 @@
               </w:rPr>
               <w:t>SignUp</w:t>
             </w:r>
+            <w:proofErr w:type="spellEnd"/>
           </w:p>
         </w:tc>
         <w:tc>
@@ -2722,6 +2781,7 @@
                 <w:szCs w:val="28"/>
               </w:rPr>
             </w:pPr>
+            <w:proofErr w:type="spellStart"/>
             <w:r>
               <w:rPr>
                 <w:rFonts w:ascii="Verdana" w:hAnsi="Verdana"/>
@@ -2731,6 +2791,7 @@
               </w:rPr>
               <w:t>AddNewSearch</w:t>
             </w:r>
+            <w:proofErr w:type="spellEnd"/>
           </w:p>
         </w:tc>
         <w:tc>
@@ -2793,6 +2854,7 @@
                 <w:szCs w:val="28"/>
               </w:rPr>
             </w:pPr>
+            <w:proofErr w:type="spellStart"/>
             <w:r>
               <w:rPr>
                 <w:rFonts w:ascii="Verdana" w:hAnsi="Verdana"/>
@@ -2802,6 +2864,7 @@
               </w:rPr>
               <w:t>AdvancedSearch</w:t>
             </w:r>
+            <w:proofErr w:type="spellEnd"/>
           </w:p>
         </w:tc>
         <w:tc>
@@ -2871,6 +2934,7 @@
                 <w:szCs w:val="28"/>
               </w:rPr>
             </w:pPr>
+            <w:proofErr w:type="spellStart"/>
             <w:r>
               <w:rPr>
                 <w:rFonts w:ascii="Verdana" w:hAnsi="Verdana"/>
@@ -2880,6 +2944,7 @@
               </w:rPr>
               <w:t>ChangeAccess</w:t>
             </w:r>
+            <w:proofErr w:type="spellEnd"/>
           </w:p>
         </w:tc>
         <w:tc>
@@ -4571,9 +4636,12 @@
           <w:szCs w:val="40"/>
         </w:rPr>
         <w:lastRenderedPageBreak/>
-        <w:t>Entity, Boundary, and Control Object</w:t>
-      </w:r>
-      <w:r>
+        <w:t>Domain Model</w:t>
+      </w:r>
+    </w:p>
+    <w:p>
+      <w:pPr>
+        <w:jc w:val="center"/>
         <w:rPr>
           <w:rFonts w:ascii="Verdana" w:hAnsi="Verdana"/>
           <w:b/>
@@ -4582,11 +4650,84 @@
           <w:sz w:val="40"/>
           <w:szCs w:val="40"/>
         </w:rPr>
-        <w:t>s</w:t>
-      </w:r>
-    </w:p>
-    <w:p>
-      <w:pPr>
+      </w:pPr>
+      <w:r>
+        <w:rPr>
+          <w:rFonts w:ascii="Verdana" w:hAnsi="Verdana"/>
+          <w:b/>
+          <w:bCs/>
+          <w:noProof/>
+          <w:color w:val="4472C4" w:themeColor="accent1"/>
+          <w:sz w:val="40"/>
+          <w:szCs w:val="40"/>
+        </w:rPr>
+        <w:drawing>
+          <wp:anchor distT="0" distB="0" distL="114300" distR="114300" simplePos="0" relativeHeight="251661312" behindDoc="1" locked="0" layoutInCell="1" allowOverlap="1" wp14:anchorId="180E0A71" wp14:editId="43F85D20">
+            <wp:simplePos x="0" y="0"/>
+            <wp:positionH relativeFrom="margin">
+              <wp:align>center</wp:align>
+            </wp:positionH>
+            <wp:positionV relativeFrom="paragraph">
+              <wp:posOffset>192405</wp:posOffset>
+            </wp:positionV>
+            <wp:extent cx="5724525" cy="3143250"/>
+            <wp:effectExtent l="0" t="0" r="9525" b="0"/>
+            <wp:wrapNone/>
+            <wp:docPr id="3" name="Picture 3"/>
+            <wp:cNvGraphicFramePr>
+              <a:graphicFrameLocks xmlns:a="http://schemas.openxmlformats.org/drawingml/2006/main" noChangeAspect="1"/>
+            </wp:cNvGraphicFramePr>
+            <a:graphic xmlns:a="http://schemas.openxmlformats.org/drawingml/2006/main">
+              <a:graphicData uri="http://schemas.openxmlformats.org/drawingml/2006/picture">
+                <pic:pic xmlns:pic="http://schemas.openxmlformats.org/drawingml/2006/picture">
+                  <pic:nvPicPr>
+                    <pic:cNvPr id="0" name="Picture 3"/>
+                    <pic:cNvPicPr>
+                      <a:picLocks noChangeAspect="1" noChangeArrowheads="1"/>
+                    </pic:cNvPicPr>
+                  </pic:nvPicPr>
+                  <pic:blipFill>
+                    <a:blip r:embed="rId9">
+                      <a:extLst>
+                        <a:ext uri="{28A0092B-C50C-407E-A947-70E740481C1C}">
+                          <a14:useLocalDpi xmlns:a14="http://schemas.microsoft.com/office/drawing/2010/main" val="0"/>
+                        </a:ext>
+                      </a:extLst>
+                    </a:blip>
+                    <a:srcRect/>
+                    <a:stretch>
+                      <a:fillRect/>
+                    </a:stretch>
+                  </pic:blipFill>
+                  <pic:spPr bwMode="auto">
+                    <a:xfrm>
+                      <a:off x="0" y="0"/>
+                      <a:ext cx="5724525" cy="3143250"/>
+                    </a:xfrm>
+                    <a:prstGeom prst="rect">
+                      <a:avLst/>
+                    </a:prstGeom>
+                    <a:noFill/>
+                    <a:ln>
+                      <a:noFill/>
+                    </a:ln>
+                  </pic:spPr>
+                </pic:pic>
+              </a:graphicData>
+            </a:graphic>
+            <wp14:sizeRelH relativeFrom="page">
+              <wp14:pctWidth>0</wp14:pctWidth>
+            </wp14:sizeRelH>
+            <wp14:sizeRelV relativeFrom="page">
+              <wp14:pctHeight>0</wp14:pctHeight>
+            </wp14:sizeRelV>
+          </wp:anchor>
+        </w:drawing>
+      </w:r>
+    </w:p>
+    <w:p>
+      <w:pPr>
+        <w:jc w:val="center"/>
         <w:rPr>
           <w:rFonts w:ascii="Verdana" w:hAnsi="Verdana"/>
           <w:b/>
@@ -4599,6 +4740,132 @@
     </w:p>
     <w:p>
       <w:pPr>
+        <w:jc w:val="center"/>
+        <w:rPr>
+          <w:rFonts w:ascii="Verdana" w:hAnsi="Verdana"/>
+          <w:b/>
+          <w:bCs/>
+          <w:color w:val="4472C4" w:themeColor="accent1"/>
+          <w:sz w:val="40"/>
+          <w:szCs w:val="40"/>
+        </w:rPr>
+      </w:pPr>
+    </w:p>
+    <w:p>
+      <w:pPr>
+        <w:jc w:val="center"/>
+        <w:rPr>
+          <w:rFonts w:ascii="Verdana" w:hAnsi="Verdana"/>
+          <w:b/>
+          <w:bCs/>
+          <w:color w:val="4472C4" w:themeColor="accent1"/>
+          <w:sz w:val="40"/>
+          <w:szCs w:val="40"/>
+        </w:rPr>
+      </w:pPr>
+    </w:p>
+    <w:p>
+      <w:pPr>
+        <w:jc w:val="center"/>
+        <w:rPr>
+          <w:rFonts w:ascii="Verdana" w:hAnsi="Verdana"/>
+          <w:b/>
+          <w:bCs/>
+          <w:color w:val="4472C4" w:themeColor="accent1"/>
+          <w:sz w:val="40"/>
+          <w:szCs w:val="40"/>
+        </w:rPr>
+      </w:pPr>
+    </w:p>
+    <w:p>
+      <w:pPr>
+        <w:tabs>
+          <w:tab w:val="left" w:pos="930"/>
+        </w:tabs>
+        <w:rPr>
+          <w:rFonts w:ascii="Verdana" w:hAnsi="Verdana"/>
+          <w:b/>
+          <w:bCs/>
+          <w:color w:val="4472C4" w:themeColor="accent1"/>
+          <w:sz w:val="40"/>
+          <w:szCs w:val="40"/>
+        </w:rPr>
+      </w:pPr>
+      <w:r>
+        <w:rPr>
+          <w:rFonts w:ascii="Verdana" w:hAnsi="Verdana"/>
+          <w:b/>
+          <w:bCs/>
+          <w:color w:val="4472C4" w:themeColor="accent1"/>
+          <w:sz w:val="40"/>
+          <w:szCs w:val="40"/>
+        </w:rPr>
+        <w:tab/>
+      </w:r>
+    </w:p>
+    <w:p>
+      <w:pPr>
+        <w:jc w:val="center"/>
+        <w:rPr>
+          <w:rFonts w:ascii="Verdana" w:hAnsi="Verdana"/>
+          <w:b/>
+          <w:bCs/>
+          <w:color w:val="4472C4" w:themeColor="accent1"/>
+          <w:sz w:val="40"/>
+          <w:szCs w:val="40"/>
+        </w:rPr>
+      </w:pPr>
+    </w:p>
+    <w:p>
+      <w:pPr>
+        <w:rPr>
+          <w:rFonts w:ascii="Verdana" w:hAnsi="Verdana"/>
+          <w:b/>
+          <w:bCs/>
+          <w:color w:val="4472C4" w:themeColor="accent1"/>
+          <w:sz w:val="10"/>
+          <w:szCs w:val="10"/>
+        </w:rPr>
+      </w:pPr>
+    </w:p>
+    <w:p>
+      <w:pPr>
+        <w:rPr>
+          <w:rFonts w:ascii="Verdana" w:hAnsi="Verdana"/>
+          <w:b/>
+          <w:bCs/>
+          <w:color w:val="4472C4" w:themeColor="accent1"/>
+          <w:sz w:val="40"/>
+          <w:szCs w:val="40"/>
+        </w:rPr>
+      </w:pPr>
+    </w:p>
+    <w:p>
+      <w:pPr>
+        <w:jc w:val="center"/>
+        <w:rPr>
+          <w:rFonts w:ascii="Verdana" w:hAnsi="Verdana"/>
+          <w:b/>
+          <w:bCs/>
+          <w:color w:val="4472C4" w:themeColor="accent1"/>
+          <w:sz w:val="40"/>
+          <w:szCs w:val="40"/>
+        </w:rPr>
+      </w:pPr>
+      <w:r>
+        <w:rPr>
+          <w:rFonts w:ascii="Verdana" w:hAnsi="Verdana"/>
+          <w:b/>
+          <w:bCs/>
+          <w:color w:val="4472C4" w:themeColor="accent1"/>
+          <w:sz w:val="40"/>
+          <w:szCs w:val="40"/>
+        </w:rPr>
+        <w:t>Entity, Boundary, and Control Objects</w:t>
+      </w:r>
+    </w:p>
+    <w:p>
+      <w:pPr>
         <w:rPr>
           <w:rFonts w:ascii="Verdana" w:hAnsi="Verdana"/>
           <w:i/>
@@ -4641,6 +4908,14 @@
         </w:rPr>
         <w:t>User</w:t>
       </w:r>
+      <w:r>
+        <w:rPr>
+          <w:rFonts w:ascii="Verdana" w:hAnsi="Verdana"/>
+          <w:sz w:val="24"/>
+          <w:szCs w:val="24"/>
+        </w:rPr>
+        <w:t>s</w:t>
+      </w:r>
     </w:p>
     <w:p>
       <w:pPr>
@@ -4655,14 +4930,16 @@
           <w:szCs w:val="24"/>
         </w:rPr>
       </w:pPr>
-      <w:r>
-        <w:rPr>
-          <w:rFonts w:ascii="Verdana" w:hAnsi="Verdana"/>
-          <w:sz w:val="24"/>
-          <w:szCs w:val="24"/>
-        </w:rPr>
-        <w:t>Admin</w:t>
-      </w:r>
+      <w:proofErr w:type="spellStart"/>
+      <w:r>
+        <w:rPr>
+          <w:rFonts w:ascii="Verdana" w:hAnsi="Verdana"/>
+          <w:sz w:val="24"/>
+          <w:szCs w:val="24"/>
+        </w:rPr>
+        <w:t>FileDescription</w:t>
+      </w:r>
+      <w:proofErr w:type="spellEnd"/>
     </w:p>
     <w:p>
       <w:pPr>
@@ -4677,17 +4954,20 @@
           <w:szCs w:val="24"/>
         </w:rPr>
       </w:pPr>
-      <w:r>
-        <w:rPr>
-          <w:rFonts w:ascii="Verdana" w:hAnsi="Verdana"/>
-          <w:sz w:val="24"/>
-          <w:szCs w:val="24"/>
-        </w:rPr>
-        <w:t>Server</w:t>
-      </w:r>
-    </w:p>
-    <w:p>
-      <w:pPr>
+      <w:proofErr w:type="spellStart"/>
+      <w:r>
+        <w:rPr>
+          <w:rFonts w:ascii="Verdana" w:hAnsi="Verdana"/>
+          <w:sz w:val="24"/>
+          <w:szCs w:val="24"/>
+        </w:rPr>
+        <w:t>FileData</w:t>
+      </w:r>
+      <w:proofErr w:type="spellEnd"/>
+    </w:p>
+    <w:p>
+      <w:pPr>
+        <w:pStyle w:val="ListParagraph"/>
         <w:rPr>
           <w:rFonts w:ascii="Verdana" w:hAnsi="Verdana"/>
           <w:sz w:val="24"/>
@@ -4737,7 +5017,29 @@
           <w:sz w:val="24"/>
           <w:szCs w:val="24"/>
         </w:rPr>
-        <w:t>Webpage interfaces</w:t>
+        <w:t>Nature’s Palette website</w:t>
+      </w:r>
+    </w:p>
+    <w:p>
+      <w:pPr>
+        <w:pStyle w:val="ListParagraph"/>
+        <w:numPr>
+          <w:ilvl w:val="0"/>
+          <w:numId w:val="12"/>
+        </w:numPr>
+        <w:rPr>
+          <w:rFonts w:ascii="Verdana" w:hAnsi="Verdana"/>
+          <w:sz w:val="24"/>
+          <w:szCs w:val="24"/>
+        </w:rPr>
+      </w:pPr>
+      <w:r>
+        <w:rPr>
+          <w:rFonts w:ascii="Verdana" w:hAnsi="Verdana"/>
+          <w:sz w:val="24"/>
+          <w:szCs w:val="24"/>
+        </w:rPr>
+        <w:t>Search Engine</w:t>
       </w:r>
     </w:p>
     <w:p>
@@ -4851,6 +5153,7 @@
           <w:szCs w:val="24"/>
         </w:rPr>
       </w:pPr>
+      <w:proofErr w:type="spellStart"/>
       <w:r>
         <w:rPr>
           <w:rFonts w:ascii="Verdana" w:hAnsi="Verdana"/>
@@ -4859,6 +5162,7 @@
         </w:rPr>
         <w:t>SignUp</w:t>
       </w:r>
+      <w:proofErr w:type="spellEnd"/>
     </w:p>
     <w:p>
       <w:pPr>
@@ -4879,26 +5183,16 @@
           <w:sz w:val="24"/>
           <w:szCs w:val="24"/>
         </w:rPr>
-        <w:t>Login</w:t>
-      </w:r>
-    </w:p>
-    <w:p>
-      <w:pPr>
-        <w:rPr>
-          <w:rFonts w:ascii="Verdana" w:hAnsi="Verdana"/>
-          <w:sz w:val="24"/>
-          <w:szCs w:val="24"/>
-        </w:rPr>
-      </w:pPr>
-    </w:p>
-    <w:p>
-      <w:pPr>
-        <w:rPr>
-          <w:rFonts w:ascii="Verdana" w:hAnsi="Verdana"/>
-          <w:sz w:val="24"/>
-          <w:szCs w:val="24"/>
-        </w:rPr>
-      </w:pPr>
+        <w:t>Logi</w:t>
+      </w:r>
+      <w:r>
+        <w:rPr>
+          <w:rFonts w:ascii="Verdana" w:hAnsi="Verdana"/>
+          <w:sz w:val="24"/>
+          <w:szCs w:val="24"/>
+        </w:rPr>
+        <w:t>n</w:t>
+      </w:r>
     </w:p>
     <w:p>
       <w:pPr>
@@ -4921,22 +5215,13 @@
           <w:sz w:val="40"/>
           <w:szCs w:val="40"/>
         </w:rPr>
+        <w:lastRenderedPageBreak/>
         <w:t>Sequence Diagrams</w:t>
       </w:r>
     </w:p>
     <w:p>
       <w:pPr>
         <w:jc w:val="center"/>
-        <w:rPr>
-          <w:rFonts w:ascii="Verdana" w:hAnsi="Verdana"/>
-          <w:i/>
-          <w:iCs/>
-          <w:color w:val="4472C4" w:themeColor="accent1"/>
-          <w:sz w:val="24"/>
-          <w:szCs w:val="24"/>
-        </w:rPr>
-      </w:pPr>
-      <w:r>
         <w:rPr>
           <w:rFonts w:ascii="Verdana" w:hAnsi="Verdana"/>
           <w:b/>
@@ -4945,22 +5230,11 @@
           <w:sz w:val="40"/>
           <w:szCs w:val="40"/>
         </w:rPr>
-        <w:t>Design Goals</w:t>
-      </w:r>
+      </w:pPr>
     </w:p>
     <w:p>
       <w:pPr>
         <w:jc w:val="center"/>
-        <w:rPr>
-          <w:rFonts w:ascii="Verdana" w:hAnsi="Verdana"/>
-          <w:i/>
-          <w:iCs/>
-          <w:color w:val="4472C4" w:themeColor="accent1"/>
-          <w:sz w:val="24"/>
-          <w:szCs w:val="24"/>
-        </w:rPr>
-      </w:pPr>
-      <w:r>
         <w:rPr>
           <w:rFonts w:ascii="Verdana" w:hAnsi="Verdana"/>
           <w:b/>
@@ -4969,12 +5243,8 @@
           <w:sz w:val="40"/>
           <w:szCs w:val="40"/>
         </w:rPr>
-        <w:t>System Decomposition</w:t>
-      </w:r>
-    </w:p>
-    <w:p>
-      <w:pPr>
-        <w:jc w:val="center"/>
+      </w:pPr>
+      <w:r>
         <w:rPr>
           <w:rFonts w:ascii="Verdana" w:hAnsi="Verdana"/>
           <w:b/>
@@ -4983,8 +5253,25 @@
           <w:sz w:val="40"/>
           <w:szCs w:val="40"/>
         </w:rPr>
-      </w:pPr>
-      <w:r>
+        <w:t>Design Goals</w:t>
+      </w:r>
+    </w:p>
+    <w:p>
+      <w:pPr>
+        <w:jc w:val="center"/>
+        <w:rPr>
+          <w:rFonts w:ascii="Verdana" w:hAnsi="Verdana"/>
+          <w:i/>
+          <w:iCs/>
+          <w:color w:val="4472C4" w:themeColor="accent1"/>
+          <w:sz w:val="24"/>
+          <w:szCs w:val="24"/>
+        </w:rPr>
+      </w:pPr>
+    </w:p>
+    <w:p>
+      <w:pPr>
+        <w:jc w:val="center"/>
         <w:rPr>
           <w:rFonts w:ascii="Verdana" w:hAnsi="Verdana"/>
           <w:b/>
@@ -4993,12 +5280,8 @@
           <w:sz w:val="40"/>
           <w:szCs w:val="40"/>
         </w:rPr>
-        <w:t>Logical Architecture</w:t>
-      </w:r>
-    </w:p>
-    <w:p>
-      <w:pPr>
-        <w:jc w:val="center"/>
+      </w:pPr>
+      <w:r>
         <w:rPr>
           <w:rFonts w:ascii="Verdana" w:hAnsi="Verdana"/>
           <w:b/>
@@ -5007,6 +5290,57 @@
           <w:sz w:val="40"/>
           <w:szCs w:val="40"/>
         </w:rPr>
+        <w:t>System Decomposition</w:t>
+      </w:r>
+    </w:p>
+    <w:p>
+      <w:pPr>
+        <w:jc w:val="center"/>
+        <w:rPr>
+          <w:rFonts w:ascii="Verdana" w:hAnsi="Verdana"/>
+          <w:i/>
+          <w:iCs/>
+          <w:color w:val="4472C4" w:themeColor="accent1"/>
+          <w:sz w:val="24"/>
+          <w:szCs w:val="24"/>
+        </w:rPr>
+      </w:pPr>
+    </w:p>
+    <w:p>
+      <w:pPr>
+        <w:jc w:val="center"/>
+        <w:rPr>
+          <w:rFonts w:ascii="Verdana" w:hAnsi="Verdana"/>
+          <w:b/>
+          <w:bCs/>
+          <w:color w:val="4472C4" w:themeColor="accent1"/>
+          <w:sz w:val="40"/>
+          <w:szCs w:val="40"/>
+        </w:rPr>
+      </w:pPr>
+      <w:r>
+        <w:rPr>
+          <w:rFonts w:ascii="Verdana" w:hAnsi="Verdana"/>
+          <w:b/>
+          <w:bCs/>
+          <w:color w:val="4472C4" w:themeColor="accent1"/>
+          <w:sz w:val="40"/>
+          <w:szCs w:val="40"/>
+        </w:rPr>
+        <w:t>Logical Architecture</w:t>
+      </w:r>
+    </w:p>
+    <w:p>
+      <w:pPr>
+        <w:jc w:val="center"/>
+        <w:rPr>
+          <w:rFonts w:ascii="Verdana" w:hAnsi="Verdana"/>
+          <w:b/>
+          <w:bCs/>
+          <w:color w:val="4472C4" w:themeColor="accent1"/>
+          <w:sz w:val="40"/>
+          <w:szCs w:val="40"/>
+        </w:rPr>
       </w:pPr>
     </w:p>
     <w:p>
@@ -5116,6 +5450,7 @@
           <w:sz w:val="24"/>
           <w:szCs w:val="24"/>
         </w:rPr>
+        <w:lastRenderedPageBreak/>
         <w:drawing>
           <wp:anchor distT="0" distB="0" distL="114300" distR="114300" simplePos="0" relativeHeight="251660288" behindDoc="1" locked="0" layoutInCell="1" allowOverlap="1" wp14:anchorId="2C1147FD" wp14:editId="1D71285D">
             <wp:simplePos x="0" y="0"/>
@@ -5162,7 +5497,7 @@
                     </pic:cNvPicPr>
                   </pic:nvPicPr>
                   <pic:blipFill>
-                    <a:blip r:embed="rId9">
+                    <a:blip r:embed="rId10">
                       <a:extLst>
                         <a:ext uri="{28A0092B-C50C-407E-A947-70E740481C1C}">
                           <a14:useLocalDpi xmlns:a14="http://schemas.microsoft.com/office/drawing/2010/main" val="0"/>
@@ -5206,6 +5541,8 @@
           <w:szCs w:val="44"/>
         </w:rPr>
       </w:pPr>
+      <w:bookmarkStart w:id="0" w:name="_GoBack"/>
+      <w:bookmarkEnd w:id="0"/>
     </w:p>
     <w:sectPr>
       <w:pgSz w:w="12240" w:h="15840"/>
@@ -6331,7 +6668,7 @@
         <w:ind w:left="1440" w:hanging="360"/>
       </w:pPr>
     </w:lvl>
-    <w:lvl w:ilvl="2" w:tplc="1009001B" w:tentative="1">
+    <w:lvl w:ilvl="2" w:tplc="1009001B">
       <w:start w:val="1"/>
       <w:numFmt w:val="lowerRoman"/>
       <w:lvlText w:val="%3."/>
@@ -7481,8 +7818,8 @@
   </w:compat>
   <w:rsids>
     <w:rsidRoot w:val="00491317"/>
-    <w:rsid w:val="0008021A"/>
     <w:rsid w:val="00491317"/>
+    <w:rsid w:val="00745AB0"/>
   </w:rsids>
   <m:mathPr>
     <m:mathFont m:val="Cambria Math"/>

</xml_diff>

<commit_message>
Added github link to main doc
</commit_message>
<xml_diff>
--- a/docs/NaturesPalette.docx
+++ b/docs/NaturesPalette.docx
@@ -189,6 +189,7 @@
                 <w:dataBinding w:prefixMappings="xmlns:ns0='http://schemas.openxmlformats.org/officeDocument/2006/extended-properties'" w:xpath="/ns0:Properties[1]/ns0:Company[1]" w:storeItemID="{6668398D-A668-4E3E-A5EB-62B293D839F1}"/>
                 <w:text/>
               </w:sdtPr>
+              <w:sdtEndPr/>
               <w:sdtContent>
                 <w:tc>
                   <w:tcPr>
@@ -242,6 +243,7 @@
                   <w:dataBinding w:prefixMappings="xmlns:ns0='http://schemas.openxmlformats.org/package/2006/metadata/core-properties' xmlns:ns1='http://purl.org/dc/elements/1.1/'" w:xpath="/ns0:coreProperties[1]/ns1:title[1]" w:storeItemID="{6C3C8BC8-F283-45AE-878A-BAB7291924A1}"/>
                   <w:text/>
                 </w:sdtPr>
+                <w:sdtEndPr/>
                 <w:sdtContent>
                   <w:p>
                     <w:pPr>
@@ -284,6 +286,7 @@
                 <w:dataBinding w:prefixMappings="xmlns:ns0='http://schemas.openxmlformats.org/package/2006/metadata/core-properties' xmlns:ns1='http://purl.org/dc/elements/1.1/'" w:xpath="/ns0:coreProperties[1]/ns1:subject[1]" w:storeItemID="{6C3C8BC8-F283-45AE-878A-BAB7291924A1}"/>
                 <w:text/>
               </w:sdtPr>
+              <w:sdtEndPr/>
               <w:sdtContent>
                 <w:tc>
                   <w:tcPr>
@@ -327,6 +330,13 @@
         </w:p>
         <w:sdt>
           <w:sdtPr>
+            <w:rPr>
+              <w:rFonts w:ascii="Verdana" w:eastAsiaTheme="minorHAnsi" w:hAnsi="Verdana" w:cstheme="minorBidi"/>
+              <w:color w:val="auto"/>
+              <w:sz w:val="24"/>
+              <w:szCs w:val="24"/>
+              <w:lang w:val="en-CA"/>
+            </w:rPr>
             <w:id w:val="746229753"/>
             <w:docPartObj>
               <w:docPartGallery w:val="Table of Contents"/>
@@ -335,14 +345,9 @@
           </w:sdtPr>
           <w:sdtEndPr>
             <w:rPr>
-              <w:rFonts w:ascii="Verdana" w:eastAsiaTheme="minorHAnsi" w:hAnsi="Verdana" w:cstheme="minorBidi"/>
               <w:b/>
               <w:bCs/>
               <w:noProof/>
-              <w:color w:val="auto"/>
-              <w:sz w:val="24"/>
-              <w:szCs w:val="24"/>
-              <w:lang w:val="en-CA"/>
             </w:rPr>
           </w:sdtEndPr>
           <w:sdtContent>
@@ -3039,6 +3044,9 @@
     </w:p>
     <w:p>
       <w:r>
+        <w:rPr>
+          <w:noProof/>
+        </w:rPr>
         <w:drawing>
           <wp:anchor distT="0" distB="0" distL="114300" distR="114300" simplePos="0" relativeHeight="251658240" behindDoc="1" locked="0" layoutInCell="1" allowOverlap="1" wp14:anchorId="28A0F791" wp14:editId="61365A25">
             <wp:simplePos x="0" y="0"/>
@@ -4858,8 +4866,6 @@
         <w:pStyle w:val="Heading1"/>
       </w:pPr>
       <w:bookmarkStart w:id="15" w:name="_Toc22220585"/>
-      <w:bookmarkStart w:id="16" w:name="_GoBack"/>
-      <w:bookmarkEnd w:id="16"/>
       <w:r>
         <w:lastRenderedPageBreak/>
         <w:t>Sequence Diagrams</w:t>
@@ -4873,14 +4879,14 @@
           <w:lang w:val="en-US"/>
         </w:rPr>
       </w:pPr>
-      <w:bookmarkStart w:id="17" w:name="_Toc22220586"/>
+      <w:bookmarkStart w:id="16" w:name="_Toc22220586"/>
       <w:r>
         <w:rPr>
           <w:lang w:val="en-US"/>
         </w:rPr>
         <w:t>Upload File</w:t>
       </w:r>
-      <w:bookmarkEnd w:id="17"/>
+      <w:bookmarkEnd w:id="16"/>
     </w:p>
     <w:p>
       <w:pPr>
@@ -4969,23 +4975,23 @@
       <w:pPr>
         <w:pStyle w:val="Heading2"/>
       </w:pPr>
-      <w:bookmarkStart w:id="18" w:name="_Toc22220587"/>
+      <w:bookmarkStart w:id="17" w:name="_Toc22220587"/>
       <w:r>
         <w:t>Download File</w:t>
       </w:r>
-      <w:bookmarkEnd w:id="18"/>
+      <w:bookmarkEnd w:id="17"/>
     </w:p>
     <w:p/>
     <w:p>
       <w:pPr>
         <w:pStyle w:val="Heading2"/>
       </w:pPr>
-      <w:bookmarkStart w:id="19" w:name="_Toc22220588"/>
+      <w:bookmarkStart w:id="18" w:name="_Toc22220588"/>
       <w:r>
         <w:lastRenderedPageBreak/>
         <w:t>Search</w:t>
       </w:r>
-      <w:bookmarkEnd w:id="19"/>
+      <w:bookmarkEnd w:id="18"/>
     </w:p>
     <w:p>
       <w:r>
@@ -5053,12 +5059,12 @@
       <w:pPr>
         <w:pStyle w:val="Heading1"/>
       </w:pPr>
-      <w:bookmarkStart w:id="20" w:name="_Toc22220589"/>
+      <w:bookmarkStart w:id="19" w:name="_Toc22220589"/>
       <w:r>
         <w:lastRenderedPageBreak/>
         <w:t>Design Goals</w:t>
       </w:r>
-      <w:bookmarkEnd w:id="20"/>
+      <w:bookmarkEnd w:id="19"/>
     </w:p>
     <w:p/>
     <w:p>
@@ -5268,12 +5274,12 @@
       <w:pPr>
         <w:pStyle w:val="Heading1"/>
       </w:pPr>
-      <w:bookmarkStart w:id="21" w:name="_Toc22220590"/>
+      <w:bookmarkStart w:id="20" w:name="_Toc22220590"/>
       <w:r>
         <w:lastRenderedPageBreak/>
         <w:t>Logical Architecture</w:t>
       </w:r>
-      <w:bookmarkEnd w:id="21"/>
+      <w:bookmarkEnd w:id="20"/>
     </w:p>
     <w:p/>
     <w:p>
@@ -5362,6 +5368,9 @@
     </w:p>
     <w:p>
       <w:r>
+        <w:rPr>
+          <w:noProof/>
+        </w:rPr>
         <w:drawing>
           <wp:anchor distT="0" distB="0" distL="114300" distR="114300" simplePos="0" relativeHeight="251663360" behindDoc="1" locked="0" layoutInCell="1" allowOverlap="1" wp14:anchorId="764B6DB4" wp14:editId="46BC95E4">
             <wp:simplePos x="0" y="0"/>
@@ -5445,12 +5454,15 @@
       <w:pPr>
         <w:pStyle w:val="Heading1"/>
       </w:pPr>
-      <w:bookmarkStart w:id="22" w:name="_Toc22220591"/>
+      <w:bookmarkStart w:id="21" w:name="_Toc22220591"/>
       <w:r>
         <w:lastRenderedPageBreak/>
         <w:t>System Decomposition</w:t>
       </w:r>
       <w:r>
+        <w:rPr>
+          <w:noProof/>
+        </w:rPr>
         <w:drawing>
           <wp:inline distT="0" distB="0" distL="0" distR="0" wp14:anchorId="7A154BD7" wp14:editId="09325CA5">
             <wp:extent cx="5400675" cy="7755429"/>
@@ -5493,18 +5505,25 @@
           </wp:inline>
         </w:drawing>
       </w:r>
+      <w:bookmarkEnd w:id="21"/>
+    </w:p>
+    <w:p>
+      <w:pPr>
+        <w:pStyle w:val="Heading1"/>
+      </w:pPr>
+      <w:r>
+        <w:lastRenderedPageBreak/>
+        <w:t>Web Based Resources</w:t>
+      </w:r>
+      <w:bookmarkStart w:id="22" w:name="_GoBack"/>
       <w:bookmarkEnd w:id="22"/>
     </w:p>
     <w:p>
       <w:pPr>
-        <w:pStyle w:val="Heading1"/>
-      </w:pPr>
-      <w:bookmarkStart w:id="23" w:name="_Toc22220592"/>
-      <w:r>
-        <w:lastRenderedPageBreak/>
-        <w:t>Link to Sample Page</w:t>
-      </w:r>
-      <w:bookmarkEnd w:id="23"/>
+        <w:rPr>
+          <w:lang w:val="en-US"/>
+        </w:rPr>
+      </w:pPr>
     </w:p>
     <w:p>
       <w:pPr>
@@ -5512,6 +5531,24 @@
           <w:lang w:val="en-US"/>
         </w:rPr>
       </w:pPr>
+      <w:r>
+        <w:rPr>
+          <w:lang w:val="en-US"/>
+        </w:rPr>
+        <w:t xml:space="preserve">As a proof of concept for the </w:t>
+      </w:r>
+      <w:r>
+        <w:rPr>
+          <w:lang w:val="en-US"/>
+        </w:rPr>
+        <w:t>viability of the chosen technologies</w:t>
+      </w:r>
+      <w:r>
+        <w:rPr>
+          <w:lang w:val="en-US"/>
+        </w:rPr>
+        <w:t>, a sample website has been created. It allows the uploading of files and displays a list of files that have been uploaded. It can be visited here:</w:t>
+      </w:r>
     </w:p>
     <w:p>
       <w:pPr>
@@ -5519,26 +5556,6 @@
           <w:lang w:val="en-US"/>
         </w:rPr>
       </w:pPr>
-      <w:r>
-        <w:rPr>
-          <w:lang w:val="en-US"/>
-        </w:rPr>
-        <w:t xml:space="preserve">As a proof of concept for the </w:t>
-      </w:r>
-      <w:r>
-        <w:rPr>
-          <w:lang w:val="en-US"/>
-        </w:rPr>
-        <w:t>viability of the chosen technologies</w:t>
-      </w:r>
-      <w:r>
-        <w:rPr>
-          <w:lang w:val="en-US"/>
-        </w:rPr>
-        <w:t>, a sample website has been created. It allows the uploading of files and displays a list of files that have been uploaded. It can be visited here:</w:t>
-      </w:r>
-    </w:p>
-    <w:p>
       <w:hyperlink r:id="rId15" w:history="1">
         <w:r>
           <w:rPr>
@@ -5554,6 +5571,27 @@
           <w:lang w:val="en-US"/>
         </w:rPr>
       </w:pPr>
+      <w:r>
+        <w:rPr>
+          <w:lang w:val="en-US"/>
+        </w:rPr>
+        <w:t xml:space="preserve">The Github repository for this project is available at: </w:t>
+      </w:r>
+    </w:p>
+    <w:p>
+      <w:pPr>
+        <w:rPr>
+          <w:lang w:val="en-US"/>
+        </w:rPr>
+      </w:pPr>
+      <w:hyperlink r:id="rId16" w:history="1">
+        <w:r>
+          <w:rPr>
+            <w:rStyle w:val="Hyperlink"/>
+          </w:rPr>
+          <w:t>https://github.com/Zerocrossing/9605SEGroup2</w:t>
+        </w:r>
+      </w:hyperlink>
     </w:p>
     <w:sectPr>
       <w:pgSz w:w="12240" w:h="15840"/>
@@ -7840,6 +7878,7 @@
   <w:style w:type="character" w:default="1" w:styleId="DefaultParagraphFont">
     <w:name w:val="Default Paragraph Font"/>
     <w:uiPriority w:val="1"/>
+    <w:semiHidden/>
     <w:unhideWhenUsed/>
   </w:style>
   <w:style w:type="table" w:default="1" w:styleId="TableNormal">
@@ -8466,7 +8505,7 @@
     <w:charset w:val="00"/>
     <w:family w:val="roman"/>
     <w:pitch w:val="variable"/>
-    <w:sig w:usb0="E0002AFF" w:usb1="C0007841" w:usb2="00000009" w:usb3="00000000" w:csb0="000001FF" w:csb1="00000000"/>
+    <w:sig w:usb0="E0002EFF" w:usb1="C000785B" w:usb2="00000009" w:usb3="00000000" w:csb0="000001FF" w:csb1="00000000"/>
   </w:font>
   <w:font w:name="Symbol">
     <w:panose1 w:val="05050102010706020507"/>
@@ -8501,14 +8540,14 @@
     <w:charset w:val="00"/>
     <w:family w:val="swiss"/>
     <w:pitch w:val="variable"/>
-    <w:sig w:usb0="E0002AFF" w:usb1="4000ACFF" w:usb2="00000001" w:usb3="00000000" w:csb0="000001FF" w:csb1="00000000"/>
+    <w:sig w:usb0="E0002AFF" w:usb1="C000247B" w:usb2="00000009" w:usb3="00000000" w:csb0="000001FF" w:csb1="00000000"/>
   </w:font>
   <w:font w:name="Calibri Light">
     <w:panose1 w:val="020F0302020204030204"/>
     <w:charset w:val="00"/>
     <w:family w:val="swiss"/>
     <w:pitch w:val="variable"/>
-    <w:sig w:usb0="A0002AEF" w:usb1="4000207B" w:usb2="00000000" w:usb3="00000000" w:csb0="000001FF" w:csb1="00000000"/>
+    <w:sig w:usb0="E0002AFF" w:usb1="C000247B" w:usb2="00000009" w:usb3="00000000" w:csb0="000001FF" w:csb1="00000000"/>
   </w:font>
 </w:fonts>
 </file>
@@ -8532,6 +8571,7 @@
     <w:rsid w:val="00491317"/>
     <w:rsid w:val="00745AB0"/>
     <w:rsid w:val="00B71B38"/>
+    <w:rsid w:val="00BD1452"/>
     <w:rsid w:val="00C64690"/>
     <w:rsid w:val="00F27874"/>
     <w:rsid w:val="00FE775F"/>
@@ -9333,7 +9373,7 @@
 </file>
 
 <file path=customXml/itemProps2.xml><?xml version="1.0" encoding="utf-8"?>
-<ds:datastoreItem xmlns:ds="http://schemas.openxmlformats.org/officeDocument/2006/customXml" ds:itemID="{73B7EE7E-A4DE-47E6-8540-CAD173147B38}">
+<ds:datastoreItem xmlns:ds="http://schemas.openxmlformats.org/officeDocument/2006/customXml" ds:itemID="{7D2A5C30-53D2-4259-B575-DDBF7CD016F7}">
   <ds:schemaRefs>
     <ds:schemaRef ds:uri="http://schemas.openxmlformats.org/officeDocument/2006/bibliography"/>
   </ds:schemaRefs>

</xml_diff>

<commit_message>
Fixed Alts, Added managers
</commit_message>
<xml_diff>
--- a/docs/NaturesPalette.docx
+++ b/docs/NaturesPalette.docx
@@ -101,8 +101,18 @@
                 <w:sz w:val="24"/>
                 <w:szCs w:val="24"/>
               </w:rPr>
-              <w:t>Asma Javaid</w:t>
-            </w:r>
+              <w:t xml:space="preserve">Asma </w:t>
+            </w:r>
+            <w:proofErr w:type="spellStart"/>
+            <w:r>
+              <w:rPr>
+                <w:color w:val="4472C4" w:themeColor="accent1"/>
+                <w:sz w:val="24"/>
+                <w:szCs w:val="24"/>
+              </w:rPr>
+              <w:t>Javaid</w:t>
+            </w:r>
+            <w:proofErr w:type="spellEnd"/>
           </w:p>
           <w:p>
             <w:pPr>
@@ -113,14 +123,34 @@
                 <w:szCs w:val="24"/>
               </w:rPr>
             </w:pPr>
+            <w:proofErr w:type="spellStart"/>
             <w:r>
               <w:rPr>
                 <w:color w:val="4472C4" w:themeColor="accent1"/>
                 <w:sz w:val="24"/>
                 <w:szCs w:val="24"/>
               </w:rPr>
-              <w:t>Praveena Pinnika</w:t>
-            </w:r>
+              <w:t>Praveena</w:t>
+            </w:r>
+            <w:proofErr w:type="spellEnd"/>
+            <w:r>
+              <w:rPr>
+                <w:color w:val="4472C4" w:themeColor="accent1"/>
+                <w:sz w:val="24"/>
+                <w:szCs w:val="24"/>
+              </w:rPr>
+              <w:t xml:space="preserve"> </w:t>
+            </w:r>
+            <w:proofErr w:type="spellStart"/>
+            <w:r>
+              <w:rPr>
+                <w:color w:val="4472C4" w:themeColor="accent1"/>
+                <w:sz w:val="24"/>
+                <w:szCs w:val="24"/>
+              </w:rPr>
+              <w:t>Pinnika</w:t>
+            </w:r>
+            <w:proofErr w:type="spellEnd"/>
           </w:p>
           <w:p>
             <w:pPr>
@@ -370,7 +400,7 @@
                   <w:noProof/>
                   <w:sz w:val="22"/>
                   <w:szCs w:val="22"/>
-                  <w:lang w:val="en-US"/>
+                  <w:lang w:eastAsia="en-CA"/>
                 </w:rPr>
               </w:pPr>
               <w:r>
@@ -382,7 +412,7 @@
               <w:r>
                 <w:fldChar w:fldCharType="separate"/>
               </w:r>
-              <w:hyperlink w:anchor="_Toc22220566" w:history="1">
+              <w:hyperlink w:anchor="_Toc22232591" w:history="1">
                 <w:r>
                   <w:rPr>
                     <w:rStyle w:val="Hyperlink"/>
@@ -409,7 +439,7 @@
                     <w:noProof/>
                     <w:webHidden/>
                   </w:rPr>
-                  <w:instrText xml:space="preserve"> PAGEREF _Toc22220566 \h </w:instrText>
+                  <w:instrText xml:space="preserve"> PAGEREF _Toc22232591 \h </w:instrText>
                 </w:r>
                 <w:r>
                   <w:rPr>
@@ -429,7 +459,7 @@
                     <w:noProof/>
                     <w:webHidden/>
                   </w:rPr>
-                  <w:t>2</w:t>
+                  <w:t>3</w:t>
                 </w:r>
                 <w:r>
                   <w:rPr>
@@ -451,10 +481,10 @@
                   <w:noProof/>
                   <w:sz w:val="22"/>
                   <w:szCs w:val="22"/>
-                  <w:lang w:val="en-US"/>
+                  <w:lang w:eastAsia="en-CA"/>
                 </w:rPr>
               </w:pPr>
-              <w:hyperlink w:anchor="_Toc22220567" w:history="1">
+              <w:hyperlink w:anchor="_Toc22232592" w:history="1">
                 <w:r>
                   <w:rPr>
                     <w:rStyle w:val="Hyperlink"/>
@@ -481,7 +511,7 @@
                     <w:noProof/>
                     <w:webHidden/>
                   </w:rPr>
-                  <w:instrText xml:space="preserve"> PAGEREF _Toc22220567 \h </w:instrText>
+                  <w:instrText xml:space="preserve"> PAGEREF _Toc22232592 \h </w:instrText>
                 </w:r>
                 <w:r>
                   <w:rPr>
@@ -501,7 +531,7 @@
                     <w:noProof/>
                     <w:webHidden/>
                   </w:rPr>
-                  <w:t>2</w:t>
+                  <w:t>3</w:t>
                 </w:r>
                 <w:r>
                   <w:rPr>
@@ -523,10 +553,10 @@
                   <w:noProof/>
                   <w:sz w:val="22"/>
                   <w:szCs w:val="22"/>
-                  <w:lang w:val="en-US"/>
+                  <w:lang w:eastAsia="en-CA"/>
                 </w:rPr>
               </w:pPr>
-              <w:hyperlink w:anchor="_Toc22220568" w:history="1">
+              <w:hyperlink w:anchor="_Toc22232593" w:history="1">
                 <w:r>
                   <w:rPr>
                     <w:rStyle w:val="Hyperlink"/>
@@ -553,7 +583,7 @@
                     <w:noProof/>
                     <w:webHidden/>
                   </w:rPr>
-                  <w:instrText xml:space="preserve"> PAGEREF _Toc22220568 \h </w:instrText>
+                  <w:instrText xml:space="preserve"> PAGEREF _Toc22232593 \h </w:instrText>
                 </w:r>
                 <w:r>
                   <w:rPr>
@@ -573,7 +603,7 @@
                     <w:noProof/>
                     <w:webHidden/>
                   </w:rPr>
-                  <w:t>2</w:t>
+                  <w:t>3</w:t>
                 </w:r>
                 <w:r>
                   <w:rPr>
@@ -595,10 +625,10 @@
                   <w:noProof/>
                   <w:sz w:val="22"/>
                   <w:szCs w:val="22"/>
-                  <w:lang w:val="en-US"/>
+                  <w:lang w:eastAsia="en-CA"/>
                 </w:rPr>
               </w:pPr>
-              <w:hyperlink w:anchor="_Toc22220569" w:history="1">
+              <w:hyperlink w:anchor="_Toc22232594" w:history="1">
                 <w:r>
                   <w:rPr>
                     <w:rStyle w:val="Hyperlink"/>
@@ -625,7 +655,7 @@
                     <w:noProof/>
                     <w:webHidden/>
                   </w:rPr>
-                  <w:instrText xml:space="preserve"> PAGEREF _Toc22220569 \h </w:instrText>
+                  <w:instrText xml:space="preserve"> PAGEREF _Toc22232594 \h </w:instrText>
                 </w:r>
                 <w:r>
                   <w:rPr>
@@ -645,7 +675,7 @@
                     <w:noProof/>
                     <w:webHidden/>
                   </w:rPr>
-                  <w:t>2</w:t>
+                  <w:t>3</w:t>
                 </w:r>
                 <w:r>
                   <w:rPr>
@@ -667,10 +697,10 @@
                   <w:noProof/>
                   <w:sz w:val="22"/>
                   <w:szCs w:val="22"/>
-                  <w:lang w:val="en-US"/>
+                  <w:lang w:eastAsia="en-CA"/>
                 </w:rPr>
               </w:pPr>
-              <w:hyperlink w:anchor="_Toc22220570" w:history="1">
+              <w:hyperlink w:anchor="_Toc22232595" w:history="1">
                 <w:r>
                   <w:rPr>
                     <w:rStyle w:val="Hyperlink"/>
@@ -697,7 +727,7 @@
                     <w:noProof/>
                     <w:webHidden/>
                   </w:rPr>
-                  <w:instrText xml:space="preserve"> PAGEREF _Toc22220570 \h </w:instrText>
+                  <w:instrText xml:space="preserve"> PAGEREF _Toc22232595 \h </w:instrText>
                 </w:r>
                 <w:r>
                   <w:rPr>
@@ -717,7 +747,7 @@
                     <w:noProof/>
                     <w:webHidden/>
                   </w:rPr>
-                  <w:t>3</w:t>
+                  <w:t>4</w:t>
                 </w:r>
                 <w:r>
                   <w:rPr>
@@ -739,10 +769,10 @@
                   <w:noProof/>
                   <w:sz w:val="22"/>
                   <w:szCs w:val="22"/>
-                  <w:lang w:val="en-US"/>
+                  <w:lang w:eastAsia="en-CA"/>
                 </w:rPr>
               </w:pPr>
-              <w:hyperlink w:anchor="_Toc22220571" w:history="1">
+              <w:hyperlink w:anchor="_Toc22232596" w:history="1">
                 <w:r>
                   <w:rPr>
                     <w:rStyle w:val="Hyperlink"/>
@@ -769,7 +799,7 @@
                     <w:noProof/>
                     <w:webHidden/>
                   </w:rPr>
-                  <w:instrText xml:space="preserve"> PAGEREF _Toc22220571 \h </w:instrText>
+                  <w:instrText xml:space="preserve"> PAGEREF _Toc22232596 \h </w:instrText>
                 </w:r>
                 <w:r>
                   <w:rPr>
@@ -789,7 +819,7 @@
                     <w:noProof/>
                     <w:webHidden/>
                   </w:rPr>
-                  <w:t>3</w:t>
+                  <w:t>4</w:t>
                 </w:r>
                 <w:r>
                   <w:rPr>
@@ -811,10 +841,10 @@
                   <w:noProof/>
                   <w:sz w:val="22"/>
                   <w:szCs w:val="22"/>
-                  <w:lang w:val="en-US"/>
+                  <w:lang w:eastAsia="en-CA"/>
                 </w:rPr>
               </w:pPr>
-              <w:hyperlink w:anchor="_Toc22220572" w:history="1">
+              <w:hyperlink w:anchor="_Toc22232597" w:history="1">
                 <w:r>
                   <w:rPr>
                     <w:rStyle w:val="Hyperlink"/>
@@ -841,7 +871,7 @@
                     <w:noProof/>
                     <w:webHidden/>
                   </w:rPr>
-                  <w:instrText xml:space="preserve"> PAGEREF _Toc22220572 \h </w:instrText>
+                  <w:instrText xml:space="preserve"> PAGEREF _Toc22232597 \h </w:instrText>
                 </w:r>
                 <w:r>
                   <w:rPr>
@@ -861,7 +891,7 @@
                     <w:noProof/>
                     <w:webHidden/>
                   </w:rPr>
-                  <w:t>3</w:t>
+                  <w:t>4</w:t>
                 </w:r>
                 <w:r>
                   <w:rPr>
@@ -883,10 +913,10 @@
                   <w:noProof/>
                   <w:sz w:val="22"/>
                   <w:szCs w:val="22"/>
-                  <w:lang w:val="en-US"/>
+                  <w:lang w:eastAsia="en-CA"/>
                 </w:rPr>
               </w:pPr>
-              <w:hyperlink w:anchor="_Toc22220573" w:history="1">
+              <w:hyperlink w:anchor="_Toc22232598" w:history="1">
                 <w:r>
                   <w:rPr>
                     <w:rStyle w:val="Hyperlink"/>
@@ -913,7 +943,7 @@
                     <w:noProof/>
                     <w:webHidden/>
                   </w:rPr>
-                  <w:instrText xml:space="preserve"> PAGEREF _Toc22220573 \h </w:instrText>
+                  <w:instrText xml:space="preserve"> PAGEREF _Toc22232598 \h </w:instrText>
                 </w:r>
                 <w:r>
                   <w:rPr>
@@ -933,7 +963,7 @@
                     <w:noProof/>
                     <w:webHidden/>
                   </w:rPr>
-                  <w:t>4</w:t>
+                  <w:t>5</w:t>
                 </w:r>
                 <w:r>
                   <w:rPr>
@@ -955,16 +985,16 @@
                   <w:noProof/>
                   <w:sz w:val="22"/>
                   <w:szCs w:val="22"/>
-                  <w:lang w:val="en-US"/>
+                  <w:lang w:eastAsia="en-CA"/>
                 </w:rPr>
               </w:pPr>
-              <w:hyperlink w:anchor="_Toc22220574" w:history="1">
+              <w:hyperlink w:anchor="_Toc22232599" w:history="1">
                 <w:r>
                   <w:rPr>
                     <w:rStyle w:val="Hyperlink"/>
                     <w:noProof/>
                   </w:rPr>
-                  <w:t>System Use Case</w:t>
+                  <w:t>System Use Cases</w:t>
                 </w:r>
                 <w:r>
                   <w:rPr>
@@ -985,7 +1015,7 @@
                     <w:noProof/>
                     <w:webHidden/>
                   </w:rPr>
-                  <w:instrText xml:space="preserve"> PAGEREF _Toc22220574 \h </w:instrText>
+                  <w:instrText xml:space="preserve"> PAGEREF _Toc22232599 \h </w:instrText>
                 </w:r>
                 <w:r>
                   <w:rPr>
@@ -1005,7 +1035,7 @@
                     <w:noProof/>
                     <w:webHidden/>
                   </w:rPr>
-                  <w:t>4</w:t>
+                  <w:t>5</w:t>
                 </w:r>
                 <w:r>
                   <w:rPr>
@@ -1027,10 +1057,10 @@
                   <w:noProof/>
                   <w:sz w:val="22"/>
                   <w:szCs w:val="22"/>
-                  <w:lang w:val="en-US"/>
+                  <w:lang w:eastAsia="en-CA"/>
                 </w:rPr>
               </w:pPr>
-              <w:hyperlink w:anchor="_Toc22220575" w:history="1">
+              <w:hyperlink w:anchor="_Toc22232600" w:history="1">
                 <w:r>
                   <w:rPr>
                     <w:rStyle w:val="Hyperlink"/>
@@ -1057,7 +1087,7 @@
                     <w:noProof/>
                     <w:webHidden/>
                   </w:rPr>
-                  <w:instrText xml:space="preserve"> PAGEREF _Toc22220575 \h </w:instrText>
+                  <w:instrText xml:space="preserve"> PAGEREF _Toc22232600 \h </w:instrText>
                 </w:r>
                 <w:r>
                   <w:rPr>
@@ -1077,7 +1107,7 @@
                     <w:noProof/>
                     <w:webHidden/>
                   </w:rPr>
-                  <w:t>5</w:t>
+                  <w:t>6</w:t>
                 </w:r>
                 <w:r>
                   <w:rPr>
@@ -1099,10 +1129,10 @@
                   <w:noProof/>
                   <w:sz w:val="22"/>
                   <w:szCs w:val="22"/>
-                  <w:lang w:val="en-US"/>
+                  <w:lang w:eastAsia="en-CA"/>
                 </w:rPr>
               </w:pPr>
-              <w:hyperlink w:anchor="_Toc22220576" w:history="1">
+              <w:hyperlink w:anchor="_Toc22232601" w:history="1">
                 <w:r>
                   <w:rPr>
                     <w:rStyle w:val="Hyperlink"/>
@@ -1129,7 +1159,7 @@
                     <w:noProof/>
                     <w:webHidden/>
                   </w:rPr>
-                  <w:instrText xml:space="preserve"> PAGEREF _Toc22220576 \h </w:instrText>
+                  <w:instrText xml:space="preserve"> PAGEREF _Toc22232601 \h </w:instrText>
                 </w:r>
                 <w:r>
                   <w:rPr>
@@ -1149,7 +1179,7 @@
                     <w:noProof/>
                     <w:webHidden/>
                   </w:rPr>
-                  <w:t>6</w:t>
+                  <w:t>7</w:t>
                 </w:r>
                 <w:r>
                   <w:rPr>
@@ -1171,10 +1201,10 @@
                   <w:noProof/>
                   <w:sz w:val="22"/>
                   <w:szCs w:val="22"/>
-                  <w:lang w:val="en-US"/>
+                  <w:lang w:eastAsia="en-CA"/>
                 </w:rPr>
               </w:pPr>
-              <w:hyperlink w:anchor="_Toc22220577" w:history="1">
+              <w:hyperlink w:anchor="_Toc22232602" w:history="1">
                 <w:r>
                   <w:rPr>
                     <w:rStyle w:val="Hyperlink"/>
@@ -1201,7 +1231,7 @@
                     <w:noProof/>
                     <w:webHidden/>
                   </w:rPr>
-                  <w:instrText xml:space="preserve"> PAGEREF _Toc22220577 \h </w:instrText>
+                  <w:instrText xml:space="preserve"> PAGEREF _Toc22232602 \h </w:instrText>
                 </w:r>
                 <w:r>
                   <w:rPr>
@@ -1221,7 +1251,7 @@
                     <w:noProof/>
                     <w:webHidden/>
                   </w:rPr>
-                  <w:t>6</w:t>
+                  <w:t>7</w:t>
                 </w:r>
                 <w:r>
                   <w:rPr>
@@ -1243,10 +1273,10 @@
                   <w:noProof/>
                   <w:sz w:val="22"/>
                   <w:szCs w:val="22"/>
-                  <w:lang w:val="en-US"/>
+                  <w:lang w:eastAsia="en-CA"/>
                 </w:rPr>
               </w:pPr>
-              <w:hyperlink w:anchor="_Toc22220578" w:history="1">
+              <w:hyperlink w:anchor="_Toc22232603" w:history="1">
                 <w:r>
                   <w:rPr>
                     <w:rStyle w:val="Hyperlink"/>
@@ -1273,7 +1303,7 @@
                     <w:noProof/>
                     <w:webHidden/>
                   </w:rPr>
-                  <w:instrText xml:space="preserve"> PAGEREF _Toc22220578 \h </w:instrText>
+                  <w:instrText xml:space="preserve"> PAGEREF _Toc22232603 \h </w:instrText>
                 </w:r>
                 <w:r>
                   <w:rPr>
@@ -1293,7 +1323,7 @@
                     <w:noProof/>
                     <w:webHidden/>
                   </w:rPr>
-                  <w:t>7</w:t>
+                  <w:t>8</w:t>
                 </w:r>
                 <w:r>
                   <w:rPr>
@@ -1315,10 +1345,10 @@
                   <w:noProof/>
                   <w:sz w:val="22"/>
                   <w:szCs w:val="22"/>
-                  <w:lang w:val="en-US"/>
+                  <w:lang w:eastAsia="en-CA"/>
                 </w:rPr>
               </w:pPr>
-              <w:hyperlink w:anchor="_Toc22220579" w:history="1">
+              <w:hyperlink w:anchor="_Toc22232604" w:history="1">
                 <w:r>
                   <w:rPr>
                     <w:rStyle w:val="Hyperlink"/>
@@ -1345,7 +1375,7 @@
                     <w:noProof/>
                     <w:webHidden/>
                   </w:rPr>
-                  <w:instrText xml:space="preserve"> PAGEREF _Toc22220579 \h </w:instrText>
+                  <w:instrText xml:space="preserve"> PAGEREF _Toc22232604 \h </w:instrText>
                 </w:r>
                 <w:r>
                   <w:rPr>
@@ -1365,7 +1395,7 @@
                     <w:noProof/>
                     <w:webHidden/>
                   </w:rPr>
-                  <w:t>8</w:t>
+                  <w:t>9</w:t>
                 </w:r>
                 <w:r>
                   <w:rPr>
@@ -1387,10 +1417,10 @@
                   <w:noProof/>
                   <w:sz w:val="22"/>
                   <w:szCs w:val="22"/>
-                  <w:lang w:val="en-US"/>
+                  <w:lang w:eastAsia="en-CA"/>
                 </w:rPr>
               </w:pPr>
-              <w:hyperlink w:anchor="_Toc22220580" w:history="1">
+              <w:hyperlink w:anchor="_Toc22232605" w:history="1">
                 <w:r>
                   <w:rPr>
                     <w:rStyle w:val="Hyperlink"/>
@@ -1417,7 +1447,7 @@
                     <w:noProof/>
                     <w:webHidden/>
                   </w:rPr>
-                  <w:instrText xml:space="preserve"> PAGEREF _Toc22220580 \h </w:instrText>
+                  <w:instrText xml:space="preserve"> PAGEREF _Toc22232605 \h </w:instrText>
                 </w:r>
                 <w:r>
                   <w:rPr>
@@ -1437,7 +1467,295 @@
                     <w:noProof/>
                     <w:webHidden/>
                   </w:rPr>
-                  <w:t>9</w:t>
+                  <w:t>10</w:t>
+                </w:r>
+                <w:r>
+                  <w:rPr>
+                    <w:noProof/>
+                    <w:webHidden/>
+                  </w:rPr>
+                  <w:fldChar w:fldCharType="end"/>
+                </w:r>
+              </w:hyperlink>
+            </w:p>
+            <w:p>
+              <w:pPr>
+                <w:pStyle w:val="TOC3"/>
+                <w:tabs>
+                  <w:tab w:val="right" w:leader="dot" w:pos="9350"/>
+                </w:tabs>
+                <w:rPr>
+                  <w:rFonts w:asciiTheme="minorHAnsi" w:eastAsiaTheme="minorEastAsia" w:hAnsiTheme="minorHAnsi"/>
+                  <w:noProof/>
+                  <w:sz w:val="22"/>
+                  <w:szCs w:val="22"/>
+                  <w:lang w:eastAsia="en-CA"/>
+                </w:rPr>
+              </w:pPr>
+              <w:hyperlink w:anchor="_Toc22232606" w:history="1">
+                <w:r>
+                  <w:rPr>
+                    <w:rStyle w:val="Hyperlink"/>
+                    <w:noProof/>
+                  </w:rPr>
+                  <w:t>Entities:</w:t>
+                </w:r>
+                <w:r>
+                  <w:rPr>
+                    <w:noProof/>
+                    <w:webHidden/>
+                  </w:rPr>
+                  <w:tab/>
+                </w:r>
+                <w:r>
+                  <w:rPr>
+                    <w:noProof/>
+                    <w:webHidden/>
+                  </w:rPr>
+                  <w:fldChar w:fldCharType="begin"/>
+                </w:r>
+                <w:r>
+                  <w:rPr>
+                    <w:noProof/>
+                    <w:webHidden/>
+                  </w:rPr>
+                  <w:instrText xml:space="preserve"> PAGEREF _Toc22232606 \h </w:instrText>
+                </w:r>
+                <w:r>
+                  <w:rPr>
+                    <w:noProof/>
+                    <w:webHidden/>
+                  </w:rPr>
+                </w:r>
+                <w:r>
+                  <w:rPr>
+                    <w:noProof/>
+                    <w:webHidden/>
+                  </w:rPr>
+                  <w:fldChar w:fldCharType="separate"/>
+                </w:r>
+                <w:r>
+                  <w:rPr>
+                    <w:noProof/>
+                    <w:webHidden/>
+                  </w:rPr>
+                  <w:t>10</w:t>
+                </w:r>
+                <w:r>
+                  <w:rPr>
+                    <w:noProof/>
+                    <w:webHidden/>
+                  </w:rPr>
+                  <w:fldChar w:fldCharType="end"/>
+                </w:r>
+              </w:hyperlink>
+            </w:p>
+            <w:p>
+              <w:pPr>
+                <w:pStyle w:val="TOC3"/>
+                <w:tabs>
+                  <w:tab w:val="right" w:leader="dot" w:pos="9350"/>
+                </w:tabs>
+                <w:rPr>
+                  <w:rFonts w:asciiTheme="minorHAnsi" w:eastAsiaTheme="minorEastAsia" w:hAnsiTheme="minorHAnsi"/>
+                  <w:noProof/>
+                  <w:sz w:val="22"/>
+                  <w:szCs w:val="22"/>
+                  <w:lang w:eastAsia="en-CA"/>
+                </w:rPr>
+              </w:pPr>
+              <w:hyperlink w:anchor="_Toc22232607" w:history="1">
+                <w:r>
+                  <w:rPr>
+                    <w:rStyle w:val="Hyperlink"/>
+                    <w:noProof/>
+                  </w:rPr>
+                  <w:t>Boundaries:</w:t>
+                </w:r>
+                <w:r>
+                  <w:rPr>
+                    <w:noProof/>
+                    <w:webHidden/>
+                  </w:rPr>
+                  <w:tab/>
+                </w:r>
+                <w:r>
+                  <w:rPr>
+                    <w:noProof/>
+                    <w:webHidden/>
+                  </w:rPr>
+                  <w:fldChar w:fldCharType="begin"/>
+                </w:r>
+                <w:r>
+                  <w:rPr>
+                    <w:noProof/>
+                    <w:webHidden/>
+                  </w:rPr>
+                  <w:instrText xml:space="preserve"> PAGEREF _Toc22232607 \h </w:instrText>
+                </w:r>
+                <w:r>
+                  <w:rPr>
+                    <w:noProof/>
+                    <w:webHidden/>
+                  </w:rPr>
+                </w:r>
+                <w:r>
+                  <w:rPr>
+                    <w:noProof/>
+                    <w:webHidden/>
+                  </w:rPr>
+                  <w:fldChar w:fldCharType="separate"/>
+                </w:r>
+                <w:r>
+                  <w:rPr>
+                    <w:noProof/>
+                    <w:webHidden/>
+                  </w:rPr>
+                  <w:t>10</w:t>
+                </w:r>
+                <w:r>
+                  <w:rPr>
+                    <w:noProof/>
+                    <w:webHidden/>
+                  </w:rPr>
+                  <w:fldChar w:fldCharType="end"/>
+                </w:r>
+              </w:hyperlink>
+            </w:p>
+            <w:p>
+              <w:pPr>
+                <w:pStyle w:val="TOC3"/>
+                <w:tabs>
+                  <w:tab w:val="right" w:leader="dot" w:pos="9350"/>
+                </w:tabs>
+                <w:rPr>
+                  <w:rFonts w:asciiTheme="minorHAnsi" w:eastAsiaTheme="minorEastAsia" w:hAnsiTheme="minorHAnsi"/>
+                  <w:noProof/>
+                  <w:sz w:val="22"/>
+                  <w:szCs w:val="22"/>
+                  <w:lang w:eastAsia="en-CA"/>
+                </w:rPr>
+              </w:pPr>
+              <w:hyperlink w:anchor="_Toc22232608" w:history="1">
+                <w:r>
+                  <w:rPr>
+                    <w:rStyle w:val="Hyperlink"/>
+                    <w:noProof/>
+                  </w:rPr>
+                  <w:t>Controls:</w:t>
+                </w:r>
+                <w:r>
+                  <w:rPr>
+                    <w:noProof/>
+                    <w:webHidden/>
+                  </w:rPr>
+                  <w:tab/>
+                </w:r>
+                <w:r>
+                  <w:rPr>
+                    <w:noProof/>
+                    <w:webHidden/>
+                  </w:rPr>
+                  <w:fldChar w:fldCharType="begin"/>
+                </w:r>
+                <w:r>
+                  <w:rPr>
+                    <w:noProof/>
+                    <w:webHidden/>
+                  </w:rPr>
+                  <w:instrText xml:space="preserve"> PAGEREF _Toc22232608 \h </w:instrText>
+                </w:r>
+                <w:r>
+                  <w:rPr>
+                    <w:noProof/>
+                    <w:webHidden/>
+                  </w:rPr>
+                </w:r>
+                <w:r>
+                  <w:rPr>
+                    <w:noProof/>
+                    <w:webHidden/>
+                  </w:rPr>
+                  <w:fldChar w:fldCharType="separate"/>
+                </w:r>
+                <w:r>
+                  <w:rPr>
+                    <w:noProof/>
+                    <w:webHidden/>
+                  </w:rPr>
+                  <w:t>10</w:t>
+                </w:r>
+                <w:r>
+                  <w:rPr>
+                    <w:noProof/>
+                    <w:webHidden/>
+                  </w:rPr>
+                  <w:fldChar w:fldCharType="end"/>
+                </w:r>
+              </w:hyperlink>
+            </w:p>
+            <w:p>
+              <w:pPr>
+                <w:pStyle w:val="TOC1"/>
+                <w:tabs>
+                  <w:tab w:val="right" w:leader="dot" w:pos="9350"/>
+                </w:tabs>
+                <w:rPr>
+                  <w:rFonts w:asciiTheme="minorHAnsi" w:eastAsiaTheme="minorEastAsia" w:hAnsiTheme="minorHAnsi"/>
+                  <w:noProof/>
+                  <w:sz w:val="22"/>
+                  <w:szCs w:val="22"/>
+                  <w:lang w:eastAsia="en-CA"/>
+                </w:rPr>
+              </w:pPr>
+              <w:hyperlink w:anchor="_Toc22232609" w:history="1">
+                <w:r>
+                  <w:rPr>
+                    <w:rStyle w:val="Hyperlink"/>
+                    <w:noProof/>
+                  </w:rPr>
+                  <w:t>Sequence Diagrams</w:t>
+                </w:r>
+                <w:r>
+                  <w:rPr>
+                    <w:noProof/>
+                    <w:webHidden/>
+                  </w:rPr>
+                  <w:tab/>
+                </w:r>
+                <w:r>
+                  <w:rPr>
+                    <w:noProof/>
+                    <w:webHidden/>
+                  </w:rPr>
+                  <w:fldChar w:fldCharType="begin"/>
+                </w:r>
+                <w:r>
+                  <w:rPr>
+                    <w:noProof/>
+                    <w:webHidden/>
+                  </w:rPr>
+                  <w:instrText xml:space="preserve"> PAGEREF _Toc22232609 \h </w:instrText>
+                </w:r>
+                <w:r>
+                  <w:rPr>
+                    <w:noProof/>
+                    <w:webHidden/>
+                  </w:rPr>
+                </w:r>
+                <w:r>
+                  <w:rPr>
+                    <w:noProof/>
+                    <w:webHidden/>
+                  </w:rPr>
+                  <w:fldChar w:fldCharType="separate"/>
+                </w:r>
+                <w:r>
+                  <w:rPr>
+                    <w:noProof/>
+                    <w:webHidden/>
+                  </w:rPr>
+                  <w:t>11</w:t>
                 </w:r>
                 <w:r>
                   <w:rPr>
@@ -1459,16 +1777,17 @@
                   <w:noProof/>
                   <w:sz w:val="22"/>
                   <w:szCs w:val="22"/>
-                  <w:lang w:val="en-US"/>
+                  <w:lang w:eastAsia="en-CA"/>
                 </w:rPr>
               </w:pPr>
-              <w:hyperlink w:anchor="_Toc22220581" w:history="1">
+              <w:hyperlink w:anchor="_Toc22232610" w:history="1">
                 <w:r>
                   <w:rPr>
                     <w:rStyle w:val="Hyperlink"/>
                     <w:noProof/>
-                  </w:rPr>
-                  <w:t>Entity, Boundary, and Control Objects for Domain Model</w:t>
+                    <w:lang w:val="en-US"/>
+                  </w:rPr>
+                  <w:t>Upload File</w:t>
                 </w:r>
                 <w:r>
                   <w:rPr>
@@ -1489,7 +1808,7 @@
                     <w:noProof/>
                     <w:webHidden/>
                   </w:rPr>
-                  <w:instrText xml:space="preserve"> PAGEREF _Toc22220581 \h </w:instrText>
+                  <w:instrText xml:space="preserve"> PAGEREF _Toc22232610 \h </w:instrText>
                 </w:r>
                 <w:r>
                   <w:rPr>
@@ -1509,7 +1828,7 @@
                     <w:noProof/>
                     <w:webHidden/>
                   </w:rPr>
-                  <w:t>10</w:t>
+                  <w:t>11</w:t>
                 </w:r>
                 <w:r>
                   <w:rPr>
@@ -1522,7 +1841,7 @@
             </w:p>
             <w:p>
               <w:pPr>
-                <w:pStyle w:val="TOC3"/>
+                <w:pStyle w:val="TOC2"/>
                 <w:tabs>
                   <w:tab w:val="right" w:leader="dot" w:pos="9350"/>
                 </w:tabs>
@@ -1531,16 +1850,16 @@
                   <w:noProof/>
                   <w:sz w:val="22"/>
                   <w:szCs w:val="22"/>
-                  <w:lang w:val="en-US"/>
+                  <w:lang w:eastAsia="en-CA"/>
                 </w:rPr>
               </w:pPr>
-              <w:hyperlink w:anchor="_Toc22220582" w:history="1">
+              <w:hyperlink w:anchor="_Toc22232611" w:history="1">
                 <w:r>
                   <w:rPr>
                     <w:rStyle w:val="Hyperlink"/>
                     <w:noProof/>
                   </w:rPr>
-                  <w:t>Entities:</w:t>
+                  <w:t>Download File</w:t>
                 </w:r>
                 <w:r>
                   <w:rPr>
@@ -1561,7 +1880,7 @@
                     <w:noProof/>
                     <w:webHidden/>
                   </w:rPr>
-                  <w:instrText xml:space="preserve"> PAGEREF _Toc22220582 \h </w:instrText>
+                  <w:instrText xml:space="preserve"> PAGEREF _Toc22232611 \h </w:instrText>
                 </w:r>
                 <w:r>
                   <w:rPr>
@@ -1581,7 +1900,7 @@
                     <w:noProof/>
                     <w:webHidden/>
                   </w:rPr>
-                  <w:t>10</w:t>
+                  <w:t>11</w:t>
                 </w:r>
                 <w:r>
                   <w:rPr>
@@ -1594,7 +1913,7 @@
             </w:p>
             <w:p>
               <w:pPr>
-                <w:pStyle w:val="TOC3"/>
+                <w:pStyle w:val="TOC2"/>
                 <w:tabs>
                   <w:tab w:val="right" w:leader="dot" w:pos="9350"/>
                 </w:tabs>
@@ -1603,16 +1922,16 @@
                   <w:noProof/>
                   <w:sz w:val="22"/>
                   <w:szCs w:val="22"/>
-                  <w:lang w:val="en-US"/>
+                  <w:lang w:eastAsia="en-CA"/>
                 </w:rPr>
               </w:pPr>
-              <w:hyperlink w:anchor="_Toc22220583" w:history="1">
+              <w:hyperlink w:anchor="_Toc22232612" w:history="1">
                 <w:r>
                   <w:rPr>
                     <w:rStyle w:val="Hyperlink"/>
                     <w:noProof/>
                   </w:rPr>
-                  <w:t>Boundaries:</w:t>
+                  <w:t>Search</w:t>
                 </w:r>
                 <w:r>
                   <w:rPr>
@@ -1633,7 +1952,7 @@
                     <w:noProof/>
                     <w:webHidden/>
                   </w:rPr>
-                  <w:instrText xml:space="preserve"> PAGEREF _Toc22220583 \h </w:instrText>
+                  <w:instrText xml:space="preserve"> PAGEREF _Toc22232612 \h </w:instrText>
                 </w:r>
                 <w:r>
                   <w:rPr>
@@ -1653,79 +1972,7 @@
                     <w:noProof/>
                     <w:webHidden/>
                   </w:rPr>
-                  <w:t>10</w:t>
-                </w:r>
-                <w:r>
-                  <w:rPr>
-                    <w:noProof/>
-                    <w:webHidden/>
-                  </w:rPr>
-                  <w:fldChar w:fldCharType="end"/>
-                </w:r>
-              </w:hyperlink>
-            </w:p>
-            <w:p>
-              <w:pPr>
-                <w:pStyle w:val="TOC3"/>
-                <w:tabs>
-                  <w:tab w:val="right" w:leader="dot" w:pos="9350"/>
-                </w:tabs>
-                <w:rPr>
-                  <w:rFonts w:asciiTheme="minorHAnsi" w:eastAsiaTheme="minorEastAsia" w:hAnsiTheme="minorHAnsi"/>
-                  <w:noProof/>
-                  <w:sz w:val="22"/>
-                  <w:szCs w:val="22"/>
-                  <w:lang w:val="en-US"/>
-                </w:rPr>
-              </w:pPr>
-              <w:hyperlink w:anchor="_Toc22220584" w:history="1">
-                <w:r>
-                  <w:rPr>
-                    <w:rStyle w:val="Hyperlink"/>
-                    <w:noProof/>
-                  </w:rPr>
-                  <w:t>Controls:</w:t>
-                </w:r>
-                <w:r>
-                  <w:rPr>
-                    <w:noProof/>
-                    <w:webHidden/>
-                  </w:rPr>
-                  <w:tab/>
-                </w:r>
-                <w:r>
-                  <w:rPr>
-                    <w:noProof/>
-                    <w:webHidden/>
-                  </w:rPr>
-                  <w:fldChar w:fldCharType="begin"/>
-                </w:r>
-                <w:r>
-                  <w:rPr>
-                    <w:noProof/>
-                    <w:webHidden/>
-                  </w:rPr>
-                  <w:instrText xml:space="preserve"> PAGEREF _Toc22220584 \h </w:instrText>
-                </w:r>
-                <w:r>
-                  <w:rPr>
-                    <w:noProof/>
-                    <w:webHidden/>
-                  </w:rPr>
-                </w:r>
-                <w:r>
-                  <w:rPr>
-                    <w:noProof/>
-                    <w:webHidden/>
-                  </w:rPr>
-                  <w:fldChar w:fldCharType="separate"/>
-                </w:r>
-                <w:r>
-                  <w:rPr>
-                    <w:noProof/>
-                    <w:webHidden/>
-                  </w:rPr>
-                  <w:t>10</w:t>
+                  <w:t>12</w:t>
                 </w:r>
                 <w:r>
                   <w:rPr>
@@ -1747,16 +1994,16 @@
                   <w:noProof/>
                   <w:sz w:val="22"/>
                   <w:szCs w:val="22"/>
-                  <w:lang w:val="en-US"/>
+                  <w:lang w:eastAsia="en-CA"/>
                 </w:rPr>
               </w:pPr>
-              <w:hyperlink w:anchor="_Toc22220585" w:history="1">
+              <w:hyperlink w:anchor="_Toc22232613" w:history="1">
                 <w:r>
                   <w:rPr>
                     <w:rStyle w:val="Hyperlink"/>
                     <w:noProof/>
                   </w:rPr>
-                  <w:t>Sequence Diagrams</w:t>
+                  <w:t>Design Goals</w:t>
                 </w:r>
                 <w:r>
                   <w:rPr>
@@ -1777,7 +2024,7 @@
                     <w:noProof/>
                     <w:webHidden/>
                   </w:rPr>
-                  <w:instrText xml:space="preserve"> PAGEREF _Toc22220585 \h </w:instrText>
+                  <w:instrText xml:space="preserve"> PAGEREF _Toc22232613 \h </w:instrText>
                 </w:r>
                 <w:r>
                   <w:rPr>
@@ -1797,224 +2044,7 @@
                     <w:noProof/>
                     <w:webHidden/>
                   </w:rPr>
-                  <w:t>11</w:t>
-                </w:r>
-                <w:r>
-                  <w:rPr>
-                    <w:noProof/>
-                    <w:webHidden/>
-                  </w:rPr>
-                  <w:fldChar w:fldCharType="end"/>
-                </w:r>
-              </w:hyperlink>
-            </w:p>
-            <w:p>
-              <w:pPr>
-                <w:pStyle w:val="TOC2"/>
-                <w:tabs>
-                  <w:tab w:val="right" w:leader="dot" w:pos="9350"/>
-                </w:tabs>
-                <w:rPr>
-                  <w:rFonts w:asciiTheme="minorHAnsi" w:eastAsiaTheme="minorEastAsia" w:hAnsiTheme="minorHAnsi"/>
-                  <w:noProof/>
-                  <w:sz w:val="22"/>
-                  <w:szCs w:val="22"/>
-                  <w:lang w:val="en-US"/>
-                </w:rPr>
-              </w:pPr>
-              <w:hyperlink w:anchor="_Toc22220586" w:history="1">
-                <w:r>
-                  <w:rPr>
-                    <w:rStyle w:val="Hyperlink"/>
-                    <w:noProof/>
-                    <w:lang w:val="en-US"/>
-                  </w:rPr>
-                  <w:t>Upload File</w:t>
-                </w:r>
-                <w:r>
-                  <w:rPr>
-                    <w:noProof/>
-                    <w:webHidden/>
-                  </w:rPr>
-                  <w:tab/>
-                </w:r>
-                <w:r>
-                  <w:rPr>
-                    <w:noProof/>
-                    <w:webHidden/>
-                  </w:rPr>
-                  <w:fldChar w:fldCharType="begin"/>
-                </w:r>
-                <w:r>
-                  <w:rPr>
-                    <w:noProof/>
-                    <w:webHidden/>
-                  </w:rPr>
-                  <w:instrText xml:space="preserve"> PAGEREF _Toc22220586 \h </w:instrText>
-                </w:r>
-                <w:r>
-                  <w:rPr>
-                    <w:noProof/>
-                    <w:webHidden/>
-                  </w:rPr>
-                </w:r>
-                <w:r>
-                  <w:rPr>
-                    <w:noProof/>
-                    <w:webHidden/>
-                  </w:rPr>
-                  <w:fldChar w:fldCharType="separate"/>
-                </w:r>
-                <w:r>
-                  <w:rPr>
-                    <w:noProof/>
-                    <w:webHidden/>
-                  </w:rPr>
-                  <w:t>11</w:t>
-                </w:r>
-                <w:r>
-                  <w:rPr>
-                    <w:noProof/>
-                    <w:webHidden/>
-                  </w:rPr>
-                  <w:fldChar w:fldCharType="end"/>
-                </w:r>
-              </w:hyperlink>
-            </w:p>
-            <w:p>
-              <w:pPr>
-                <w:pStyle w:val="TOC2"/>
-                <w:tabs>
-                  <w:tab w:val="right" w:leader="dot" w:pos="9350"/>
-                </w:tabs>
-                <w:rPr>
-                  <w:rFonts w:asciiTheme="minorHAnsi" w:eastAsiaTheme="minorEastAsia" w:hAnsiTheme="minorHAnsi"/>
-                  <w:noProof/>
-                  <w:sz w:val="22"/>
-                  <w:szCs w:val="22"/>
-                  <w:lang w:val="en-US"/>
-                </w:rPr>
-              </w:pPr>
-              <w:hyperlink w:anchor="_Toc22220587" w:history="1">
-                <w:r>
-                  <w:rPr>
-                    <w:rStyle w:val="Hyperlink"/>
-                    <w:noProof/>
-                  </w:rPr>
-                  <w:t>Download File</w:t>
-                </w:r>
-                <w:r>
-                  <w:rPr>
-                    <w:noProof/>
-                    <w:webHidden/>
-                  </w:rPr>
-                  <w:tab/>
-                </w:r>
-                <w:r>
-                  <w:rPr>
-                    <w:noProof/>
-                    <w:webHidden/>
-                  </w:rPr>
-                  <w:fldChar w:fldCharType="begin"/>
-                </w:r>
-                <w:r>
-                  <w:rPr>
-                    <w:noProof/>
-                    <w:webHidden/>
-                  </w:rPr>
-                  <w:instrText xml:space="preserve"> PAGEREF _Toc22220587 \h </w:instrText>
-                </w:r>
-                <w:r>
-                  <w:rPr>
-                    <w:noProof/>
-                    <w:webHidden/>
-                  </w:rPr>
-                </w:r>
-                <w:r>
-                  <w:rPr>
-                    <w:noProof/>
-                    <w:webHidden/>
-                  </w:rPr>
-                  <w:fldChar w:fldCharType="separate"/>
-                </w:r>
-                <w:r>
-                  <w:rPr>
-                    <w:noProof/>
-                    <w:webHidden/>
-                  </w:rPr>
-                  <w:t>11</w:t>
-                </w:r>
-                <w:r>
-                  <w:rPr>
-                    <w:noProof/>
-                    <w:webHidden/>
-                  </w:rPr>
-                  <w:fldChar w:fldCharType="end"/>
-                </w:r>
-              </w:hyperlink>
-            </w:p>
-            <w:p>
-              <w:pPr>
-                <w:pStyle w:val="TOC2"/>
-                <w:tabs>
-                  <w:tab w:val="right" w:leader="dot" w:pos="9350"/>
-                </w:tabs>
-                <w:rPr>
-                  <w:rFonts w:asciiTheme="minorHAnsi" w:eastAsiaTheme="minorEastAsia" w:hAnsiTheme="minorHAnsi"/>
-                  <w:noProof/>
-                  <w:sz w:val="22"/>
-                  <w:szCs w:val="22"/>
-                  <w:lang w:val="en-US"/>
-                </w:rPr>
-              </w:pPr>
-              <w:hyperlink w:anchor="_Toc22220588" w:history="1">
-                <w:r>
-                  <w:rPr>
-                    <w:rStyle w:val="Hyperlink"/>
-                    <w:noProof/>
-                  </w:rPr>
-                  <w:t>Search</w:t>
-                </w:r>
-                <w:r>
-                  <w:rPr>
-                    <w:noProof/>
-                    <w:webHidden/>
-                  </w:rPr>
-                  <w:tab/>
-                </w:r>
-                <w:r>
-                  <w:rPr>
-                    <w:noProof/>
-                    <w:webHidden/>
-                  </w:rPr>
-                  <w:fldChar w:fldCharType="begin"/>
-                </w:r>
-                <w:r>
-                  <w:rPr>
-                    <w:noProof/>
-                    <w:webHidden/>
-                  </w:rPr>
-                  <w:instrText xml:space="preserve"> PAGEREF _Toc22220588 \h </w:instrText>
-                </w:r>
-                <w:r>
-                  <w:rPr>
-                    <w:noProof/>
-                    <w:webHidden/>
-                  </w:rPr>
-                </w:r>
-                <w:r>
-                  <w:rPr>
-                    <w:noProof/>
-                    <w:webHidden/>
-                  </w:rPr>
-                  <w:fldChar w:fldCharType="separate"/>
-                </w:r>
-                <w:r>
-                  <w:rPr>
-                    <w:noProof/>
-                    <w:webHidden/>
-                  </w:rPr>
-                  <w:t>12</w:t>
+                  <w:t>13</w:t>
                 </w:r>
                 <w:r>
                   <w:rPr>
@@ -2036,16 +2066,16 @@
                   <w:noProof/>
                   <w:sz w:val="22"/>
                   <w:szCs w:val="22"/>
-                  <w:lang w:val="en-US"/>
+                  <w:lang w:eastAsia="en-CA"/>
                 </w:rPr>
               </w:pPr>
-              <w:hyperlink w:anchor="_Toc22220589" w:history="1">
+              <w:hyperlink w:anchor="_Toc22232614" w:history="1">
                 <w:r>
                   <w:rPr>
                     <w:rStyle w:val="Hyperlink"/>
                     <w:noProof/>
                   </w:rPr>
-                  <w:t>Design Goals</w:t>
+                  <w:t>Logical Architecture</w:t>
                 </w:r>
                 <w:r>
                   <w:rPr>
@@ -2066,7 +2096,7 @@
                     <w:noProof/>
                     <w:webHidden/>
                   </w:rPr>
-                  <w:instrText xml:space="preserve"> PAGEREF _Toc22220589 \h </w:instrText>
+                  <w:instrText xml:space="preserve"> PAGEREF _Toc22232614 \h </w:instrText>
                 </w:r>
                 <w:r>
                   <w:rPr>
@@ -2086,7 +2116,7 @@
                     <w:noProof/>
                     <w:webHidden/>
                   </w:rPr>
-                  <w:t>13</w:t>
+                  <w:t>14</w:t>
                 </w:r>
                 <w:r>
                   <w:rPr>
@@ -2108,16 +2138,63 @@
                   <w:noProof/>
                   <w:sz w:val="22"/>
                   <w:szCs w:val="22"/>
-                  <w:lang w:val="en-US"/>
+                  <w:lang w:eastAsia="en-CA"/>
                 </w:rPr>
               </w:pPr>
-              <w:hyperlink w:anchor="_Toc22220590" w:history="1">
+              <w:hyperlink w:anchor="_Toc22232615" w:history="1">
                 <w:r>
                   <w:rPr>
                     <w:rStyle w:val="Hyperlink"/>
                     <w:noProof/>
                   </w:rPr>
-                  <w:t>Logical Architecture</w:t>
+                  <w:t>System Decomposition</w:t>
+                </w:r>
+                <w:r>
+                  <w:rPr>
+                    <w:rStyle w:val="Hyperlink"/>
+                    <w:noProof/>
+                  </w:rPr>
+                  <w:drawing>
+                    <wp:inline distT="0" distB="0" distL="0" distR="0" wp14:anchorId="1A1A9022" wp14:editId="081829D8">
+                      <wp:extent cx="5400675" cy="7755429"/>
+                      <wp:effectExtent l="0" t="0" r="0" b="0"/>
+                      <wp:docPr id="4" name="Picture 4" descr="A screenshot of a cell phone&#10;&#10;Description automatically generated"/>
+                      <wp:cNvGraphicFramePr>
+                        <a:graphicFrameLocks xmlns:a="http://schemas.openxmlformats.org/drawingml/2006/main" noChangeAspect="1"/>
+                      </wp:cNvGraphicFramePr>
+                      <a:graphic xmlns:a="http://schemas.openxmlformats.org/drawingml/2006/main">
+                        <a:graphicData uri="http://schemas.openxmlformats.org/drawingml/2006/picture">
+                          <pic:pic xmlns:pic="http://schemas.openxmlformats.org/drawingml/2006/picture">
+                            <pic:nvPicPr>
+                              <pic:cNvPr id="5" name="System Decomposition.png"/>
+                              <pic:cNvPicPr/>
+                            </pic:nvPicPr>
+                            <pic:blipFill>
+                              <a:blip r:embed="rId9">
+                                <a:extLst>
+                                  <a:ext uri="{28A0092B-C50C-407E-A947-70E740481C1C}">
+                                    <a14:useLocalDpi xmlns:a14="http://schemas.microsoft.com/office/drawing/2010/main" val="0"/>
+                                  </a:ext>
+                                </a:extLst>
+                              </a:blip>
+                              <a:stretch>
+                                <a:fillRect/>
+                              </a:stretch>
+                            </pic:blipFill>
+                            <pic:spPr>
+                              <a:xfrm>
+                                <a:off x="0" y="0"/>
+                                <a:ext cx="5417901" cy="7780166"/>
+                              </a:xfrm>
+                              <a:prstGeom prst="rect">
+                                <a:avLst/>
+                              </a:prstGeom>
+                            </pic:spPr>
+                          </pic:pic>
+                        </a:graphicData>
+                      </a:graphic>
+                    </wp:inline>
+                  </w:drawing>
                 </w:r>
                 <w:r>
                   <w:rPr>
@@ -2138,7 +2215,7 @@
                     <w:noProof/>
                     <w:webHidden/>
                   </w:rPr>
-                  <w:instrText xml:space="preserve"> PAGEREF _Toc22220590 \h </w:instrText>
+                  <w:instrText xml:space="preserve"> PAGEREF _Toc22232615 \h </w:instrText>
                 </w:r>
                 <w:r>
                   <w:rPr>
@@ -2158,7 +2235,7 @@
                     <w:noProof/>
                     <w:webHidden/>
                   </w:rPr>
-                  <w:t>14</w:t>
+                  <w:t>15</w:t>
                 </w:r>
                 <w:r>
                   <w:rPr>
@@ -2180,16 +2257,16 @@
                   <w:noProof/>
                   <w:sz w:val="22"/>
                   <w:szCs w:val="22"/>
-                  <w:lang w:val="en-US"/>
+                  <w:lang w:eastAsia="en-CA"/>
                 </w:rPr>
               </w:pPr>
-              <w:hyperlink w:anchor="_Toc22220591" w:history="1">
+              <w:hyperlink w:anchor="_Toc22232616" w:history="1">
                 <w:r>
                   <w:rPr>
                     <w:rStyle w:val="Hyperlink"/>
                     <w:noProof/>
                   </w:rPr>
-                  <w:t>System Decomposition</w:t>
+                  <w:t>Web Based Resources</w:t>
                 </w:r>
                 <w:r>
                   <w:rPr>
@@ -2210,79 +2287,7 @@
                     <w:noProof/>
                     <w:webHidden/>
                   </w:rPr>
-                  <w:instrText xml:space="preserve"> PAGEREF _Toc22220591 \h </w:instrText>
-                </w:r>
-                <w:r>
-                  <w:rPr>
-                    <w:noProof/>
-                    <w:webHidden/>
-                  </w:rPr>
-                </w:r>
-                <w:r>
-                  <w:rPr>
-                    <w:noProof/>
-                    <w:webHidden/>
-                  </w:rPr>
-                  <w:fldChar w:fldCharType="separate"/>
-                </w:r>
-                <w:r>
-                  <w:rPr>
-                    <w:noProof/>
-                    <w:webHidden/>
-                  </w:rPr>
-                  <w:t>15</w:t>
-                </w:r>
-                <w:r>
-                  <w:rPr>
-                    <w:noProof/>
-                    <w:webHidden/>
-                  </w:rPr>
-                  <w:fldChar w:fldCharType="end"/>
-                </w:r>
-              </w:hyperlink>
-            </w:p>
-            <w:p>
-              <w:pPr>
-                <w:pStyle w:val="TOC1"/>
-                <w:tabs>
-                  <w:tab w:val="right" w:leader="dot" w:pos="9350"/>
-                </w:tabs>
-                <w:rPr>
-                  <w:rFonts w:asciiTheme="minorHAnsi" w:eastAsiaTheme="minorEastAsia" w:hAnsiTheme="minorHAnsi"/>
-                  <w:noProof/>
-                  <w:sz w:val="22"/>
-                  <w:szCs w:val="22"/>
-                  <w:lang w:val="en-US"/>
-                </w:rPr>
-              </w:pPr>
-              <w:hyperlink w:anchor="_Toc22220592" w:history="1">
-                <w:r>
-                  <w:rPr>
-                    <w:rStyle w:val="Hyperlink"/>
-                    <w:noProof/>
-                  </w:rPr>
-                  <w:t>Link to Sample Page</w:t>
-                </w:r>
-                <w:r>
-                  <w:rPr>
-                    <w:noProof/>
-                    <w:webHidden/>
-                  </w:rPr>
-                  <w:tab/>
-                </w:r>
-                <w:r>
-                  <w:rPr>
-                    <w:noProof/>
-                    <w:webHidden/>
-                  </w:rPr>
-                  <w:fldChar w:fldCharType="begin"/>
-                </w:r>
-                <w:r>
-                  <w:rPr>
-                    <w:noProof/>
-                    <w:webHidden/>
-                  </w:rPr>
-                  <w:instrText xml:space="preserve"> PAGEREF _Toc22220592 \h </w:instrText>
+                  <w:instrText xml:space="preserve"> PAGEREF _Toc22232616 \h </w:instrText>
                 </w:r>
                 <w:r>
                   <w:rPr>
@@ -2332,9 +2337,8 @@
       <w:pPr>
         <w:pStyle w:val="Heading1"/>
       </w:pPr>
-      <w:bookmarkStart w:id="0" w:name="_Toc22220566"/>
-      <w:r>
-        <w:lastRenderedPageBreak/>
+      <w:bookmarkStart w:id="0" w:name="_Toc22232591"/>
+      <w:r>
         <w:t>Vision Document</w:t>
       </w:r>
       <w:bookmarkEnd w:id="0"/>
@@ -2343,7 +2347,7 @@
       <w:pPr>
         <w:pStyle w:val="Heading2"/>
       </w:pPr>
-      <w:bookmarkStart w:id="1" w:name="_Toc22220567"/>
+      <w:bookmarkStart w:id="1" w:name="_Toc22232592"/>
       <w:r>
         <w:t>Introduction</w:t>
       </w:r>
@@ -2366,7 +2370,7 @@
       <w:pPr>
         <w:pStyle w:val="Heading2"/>
       </w:pPr>
-      <w:bookmarkStart w:id="2" w:name="_Toc22220568"/>
+      <w:bookmarkStart w:id="2" w:name="_Toc22232593"/>
       <w:r>
         <w:t>Problem Statement</w:t>
       </w:r>
@@ -2424,7 +2428,7 @@
       <w:pPr>
         <w:pStyle w:val="Heading2"/>
       </w:pPr>
-      <w:bookmarkStart w:id="3" w:name="_Toc22220569"/>
+      <w:bookmarkStart w:id="3" w:name="_Toc22232594"/>
       <w:r>
         <w:t>Stakeholders &amp; Key Interests</w:t>
       </w:r>
@@ -2591,9 +2595,8 @@
       <w:pPr>
         <w:pStyle w:val="Heading2"/>
       </w:pPr>
-      <w:bookmarkStart w:id="4" w:name="_Toc22220570"/>
-      <w:r>
-        <w:lastRenderedPageBreak/>
+      <w:bookmarkStart w:id="4" w:name="_Toc22232595"/>
+      <w:r>
         <w:t>U</w:t>
       </w:r>
       <w:r>
@@ -2746,7 +2749,7 @@
       <w:pPr>
         <w:pStyle w:val="Heading2"/>
       </w:pPr>
-      <w:bookmarkStart w:id="5" w:name="_Toc22220571"/>
+      <w:bookmarkStart w:id="5" w:name="_Toc22232596"/>
       <w:r>
         <w:t>Summary of System Features</w:t>
       </w:r>
@@ -2919,7 +2922,7 @@
       <w:pPr>
         <w:pStyle w:val="Heading2"/>
       </w:pPr>
-      <w:bookmarkStart w:id="6" w:name="_Toc22220572"/>
+      <w:bookmarkStart w:id="6" w:name="_Toc22232597"/>
       <w:r>
         <w:t>Project Risks</w:t>
       </w:r>
@@ -3003,6 +3006,7 @@
         <w:rPr>
           <w:rStyle w:val="Emphasis"/>
         </w:rPr>
+        <w:lastRenderedPageBreak/>
         <w:t xml:space="preserve">Using a </w:t>
       </w:r>
       <w:r>
@@ -3022,9 +3026,8 @@
       <w:pPr>
         <w:pStyle w:val="Heading1"/>
       </w:pPr>
-      <w:bookmarkStart w:id="7" w:name="_Toc22220573"/>
-      <w:r>
-        <w:lastRenderedPageBreak/>
+      <w:bookmarkStart w:id="7" w:name="_Toc22232598"/>
+      <w:r>
         <w:t>Use Cases</w:t>
       </w:r>
       <w:bookmarkEnd w:id="7"/>
@@ -3033,14 +3036,14 @@
       <w:pPr>
         <w:pStyle w:val="Heading2"/>
       </w:pPr>
-      <w:bookmarkStart w:id="8" w:name="_Toc22220574"/>
+      <w:bookmarkStart w:id="8" w:name="_Toc22232599"/>
       <w:r>
         <w:t>System Use Case</w:t>
       </w:r>
+      <w:r>
+        <w:t>s</w:t>
+      </w:r>
       <w:bookmarkEnd w:id="8"/>
-      <w:r>
-        <w:t>s</w:t>
-      </w:r>
     </w:p>
     <w:p>
       <w:r>
@@ -3073,7 +3076,7 @@
                     </pic:cNvPicPr>
                   </pic:nvPicPr>
                   <pic:blipFill>
-                    <a:blip r:embed="rId9">
+                    <a:blip r:embed="rId10">
                       <a:extLst>
                         <a:ext uri="{28A0092B-C50C-407E-A947-70E740481C1C}">
                           <a14:useLocalDpi xmlns:a14="http://schemas.microsoft.com/office/drawing/2010/main" val="0"/>
@@ -3144,7 +3147,7 @@
       <w:pPr>
         <w:pStyle w:val="Heading2"/>
       </w:pPr>
-      <w:bookmarkStart w:id="9" w:name="_Toc22220575"/>
+      <w:bookmarkStart w:id="9" w:name="_Toc22232600"/>
       <w:r>
         <w:lastRenderedPageBreak/>
         <w:t>Brief Descriptions</w:t>
@@ -3230,9 +3233,11 @@
             <w:pPr>
               <w:pStyle w:val="TableParagraph"/>
             </w:pPr>
+            <w:proofErr w:type="spellStart"/>
             <w:r>
               <w:t>SignUp</w:t>
             </w:r>
+            <w:proofErr w:type="spellEnd"/>
           </w:p>
         </w:tc>
         <w:tc>
@@ -3448,9 +3453,11 @@
             <w:pPr>
               <w:pStyle w:val="TableParagraph"/>
             </w:pPr>
+            <w:proofErr w:type="spellStart"/>
             <w:r>
               <w:t>AddNewSearch</w:t>
             </w:r>
+            <w:proofErr w:type="spellEnd"/>
           </w:p>
         </w:tc>
         <w:tc>
@@ -3487,9 +3494,11 @@
             <w:pPr>
               <w:pStyle w:val="TableParagraph"/>
             </w:pPr>
+            <w:proofErr w:type="spellStart"/>
             <w:r>
               <w:t>AdvancedSearch</w:t>
             </w:r>
+            <w:proofErr w:type="spellEnd"/>
           </w:p>
         </w:tc>
         <w:tc>
@@ -3526,9 +3535,11 @@
             <w:pPr>
               <w:pStyle w:val="TableParagraph"/>
             </w:pPr>
+            <w:proofErr w:type="spellStart"/>
             <w:r>
               <w:t>ChangeAccess</w:t>
             </w:r>
+            <w:proofErr w:type="spellEnd"/>
           </w:p>
         </w:tc>
         <w:tc>
@@ -3592,7 +3603,7 @@
       <w:pPr>
         <w:pStyle w:val="Heading1"/>
       </w:pPr>
-      <w:bookmarkStart w:id="10" w:name="_Toc22220576"/>
+      <w:bookmarkStart w:id="10" w:name="_Toc22232601"/>
       <w:r>
         <w:lastRenderedPageBreak/>
         <w:t>Detailed Descriptions</w:t>
@@ -3607,7 +3618,7 @@
       <w:pPr>
         <w:pStyle w:val="Heading2"/>
       </w:pPr>
-      <w:bookmarkStart w:id="11" w:name="_Toc22220577"/>
+      <w:bookmarkStart w:id="11" w:name="_Toc22232602"/>
       <w:r>
         <w:t xml:space="preserve">Use Case: </w:t>
       </w:r>
@@ -3794,6 +3805,19 @@
               <w:t>Alt1</w:t>
             </w:r>
             <w:r>
+              <w:rPr>
+                <w:b/>
+                <w:bCs/>
+              </w:rPr>
+              <w:t xml:space="preserve">: </w:t>
+            </w:r>
+            <w:r>
+              <w:rPr>
+                <w:bCs/>
+              </w:rPr>
+              <w:t>The metadata does not match</w:t>
+            </w:r>
+            <w:r>
               <w:t>)</w:t>
             </w:r>
           </w:p>
@@ -3802,7 +3826,33 @@
               <w:cnfStyle w:val="000000000000" w:firstRow="0" w:lastRow="0" w:firstColumn="0" w:lastColumn="0" w:oddVBand="0" w:evenVBand="0" w:oddHBand="0" w:evenHBand="0" w:firstRowFirstColumn="0" w:firstRowLastColumn="0" w:lastRowFirstColumn="0" w:lastRowLastColumn="0"/>
             </w:pPr>
             <w:r>
+              <w:rPr>
+                <w:b/>
+                <w:bCs/>
+              </w:rPr>
               <w:t>Alt1</w:t>
+            </w:r>
+            <w:r>
+              <w:rPr>
+                <w:b/>
+                <w:bCs/>
+              </w:rPr>
+              <w:t xml:space="preserve">: </w:t>
+            </w:r>
+            <w:r>
+              <w:t>(</w:t>
+            </w:r>
+            <w:r>
+              <w:rPr>
+                <w:bCs/>
+              </w:rPr>
+              <w:t>The metadata does not match</w:t>
+            </w:r>
+            <w:r>
+              <w:rPr>
+                <w:bCs/>
+              </w:rPr>
+              <w:t>)</w:t>
             </w:r>
           </w:p>
           <w:p>
@@ -3945,17 +3995,13 @@
           <w:szCs w:val="36"/>
         </w:rPr>
       </w:pPr>
-      <w:bookmarkStart w:id="12" w:name="_Toc22220578"/>
-      <w:r>
-        <w:br w:type="page"/>
-      </w:r>
     </w:p>
     <w:p>
       <w:pPr>
         <w:pStyle w:val="Heading2"/>
       </w:pPr>
-      <w:r>
-        <w:lastRenderedPageBreak/>
+      <w:bookmarkStart w:id="12" w:name="_Toc22232603"/>
+      <w:r>
         <w:t>Use Case: Search</w:t>
       </w:r>
       <w:bookmarkEnd w:id="12"/>
@@ -4107,6 +4153,16 @@
               <w:t>Alt1</w:t>
             </w:r>
             <w:r>
+              <w:rPr>
+                <w:b/>
+                <w:bCs/>
+              </w:rPr>
+              <w:t xml:space="preserve">: </w:t>
+            </w:r>
+            <w:r>
+              <w:t>The query did not match</w:t>
+            </w:r>
+            <w:r>
               <w:t>)</w:t>
             </w:r>
           </w:p>
@@ -4115,7 +4171,27 @@
               <w:cnfStyle w:val="000000000000" w:firstRow="0" w:lastRow="0" w:firstColumn="0" w:lastColumn="0" w:oddVBand="0" w:evenVBand="0" w:oddHBand="0" w:evenHBand="0" w:firstRowFirstColumn="0" w:firstRowLastColumn="0" w:lastRowFirstColumn="0" w:lastRowLastColumn="0"/>
             </w:pPr>
             <w:r>
+              <w:rPr>
+                <w:b/>
+                <w:bCs/>
+              </w:rPr>
               <w:t>Alt1</w:t>
+            </w:r>
+            <w:r>
+              <w:rPr>
+                <w:b/>
+                <w:bCs/>
+              </w:rPr>
+              <w:t xml:space="preserve">: </w:t>
+            </w:r>
+            <w:r>
+              <w:t>(</w:t>
+            </w:r>
+            <w:r>
+              <w:t>The query did not match</w:t>
+            </w:r>
+            <w:r>
+              <w:t>)</w:t>
             </w:r>
           </w:p>
           <w:p>
@@ -4251,7 +4327,6 @@
           <w:szCs w:val="36"/>
         </w:rPr>
       </w:pPr>
-      <w:bookmarkStart w:id="13" w:name="_Toc22220579"/>
       <w:r>
         <w:br w:type="page"/>
       </w:r>
@@ -4260,6 +4335,7 @@
       <w:pPr>
         <w:pStyle w:val="Heading2"/>
       </w:pPr>
+      <w:bookmarkStart w:id="13" w:name="_Toc22232604"/>
       <w:r>
         <w:lastRenderedPageBreak/>
         <w:t>Use Case: Download</w:t>
@@ -4387,49 +4463,83 @@
               <w:cnfStyle w:val="000000000000" w:firstRow="0" w:lastRow="0" w:firstColumn="0" w:lastColumn="0" w:oddVBand="0" w:evenVBand="0" w:oddHBand="0" w:evenHBand="0" w:firstRowFirstColumn="0" w:firstRowLastColumn="0" w:lastRowFirstColumn="0" w:lastRowLastColumn="0"/>
             </w:pPr>
             <w:r>
-              <w:t>The user selects and downloads the spectral data. (</w:t>
+              <w:t xml:space="preserve">The user selects </w:t>
+            </w:r>
+            <w:r>
+              <w:t>the type of files to download.</w:t>
+            </w:r>
+          </w:p>
+          <w:p>
+            <w:pPr>
+              <w:pStyle w:val="ListParagraph"/>
+              <w:numPr>
+                <w:ilvl w:val="0"/>
+                <w:numId w:val="17"/>
+              </w:numPr>
+              <w:cnfStyle w:val="000000000000" w:firstRow="0" w:lastRow="0" w:firstColumn="0" w:lastColumn="0" w:oddVBand="0" w:evenVBand="0" w:oddHBand="0" w:evenHBand="0" w:firstRowFirstColumn="0" w:firstRowLastColumn="0" w:lastRowFirstColumn="0" w:lastRowLastColumn="0"/>
+            </w:pPr>
+            <w:r>
+              <w:t xml:space="preserve">The server downloads the file data to the user. </w:t>
+            </w:r>
+            <w:r>
+              <w:t>(</w:t>
             </w:r>
             <w:r>
               <w:rPr>
                 <w:b/>
                 <w:bCs/>
               </w:rPr>
-              <w:t>Alt1, Alt2</w:t>
-            </w:r>
-            <w:r>
-              <w:t xml:space="preserve">) </w:t>
+              <w:t>Alt1</w:t>
+            </w:r>
+            <w:r>
+              <w:rPr>
+                <w:b/>
+                <w:bCs/>
+              </w:rPr>
+              <w:t xml:space="preserve">: </w:t>
+            </w:r>
+            <w:r>
+              <w:t>File Is Not Ready Yet)</w:t>
             </w:r>
           </w:p>
           <w:p>
             <w:pPr>
+              <w:ind w:left="360"/>
               <w:cnfStyle w:val="000000000000" w:firstRow="0" w:lastRow="0" w:firstColumn="0" w:lastColumn="0" w:oddVBand="0" w:evenVBand="0" w:oddHBand="0" w:evenHBand="0" w:firstRowFirstColumn="0" w:firstRowLastColumn="0" w:lastRowFirstColumn="0" w:lastRowLastColumn="0"/>
+              <w:rPr>
+                <w:b/>
+                <w:bCs/>
+              </w:rPr>
             </w:pPr>
             <w:r>
-              <w:t>Alt1</w:t>
-            </w:r>
-          </w:p>
-          <w:p>
-            <w:pPr>
-              <w:pStyle w:val="ListParagraph"/>
-              <w:numPr>
-                <w:ilvl w:val="0"/>
-                <w:numId w:val="9"/>
-              </w:numPr>
-              <w:cnfStyle w:val="000000000000" w:firstRow="0" w:lastRow="0" w:firstColumn="0" w:lastColumn="0" w:oddVBand="0" w:evenVBand="0" w:oddHBand="0" w:evenHBand="0" w:firstRowFirstColumn="0" w:firstRowLastColumn="0" w:lastRowFirstColumn="0" w:lastRowLastColumn="0"/>
-            </w:pPr>
-            <w:r>
-              <w:t>The user selects and downloads the meta data.</w:t>
-            </w:r>
-          </w:p>
-          <w:p>
-            <w:pPr>
-              <w:cnfStyle w:val="000000000000" w:firstRow="0" w:lastRow="0" w:firstColumn="0" w:lastColumn="0" w:oddVBand="0" w:evenVBand="0" w:oddHBand="0" w:evenHBand="0" w:firstRowFirstColumn="0" w:firstRowLastColumn="0" w:lastRowFirstColumn="0" w:lastRowLastColumn="0"/>
-            </w:pPr>
-            <w:r>
+              <w:rPr>
+                <w:b/>
+                <w:bCs/>
+              </w:rPr>
               <w:t>Alt</w:t>
             </w:r>
             <w:r>
-              <w:t>2</w:t>
+              <w:rPr>
+                <w:b/>
+                <w:bCs/>
+              </w:rPr>
+              <w:t>1</w:t>
+            </w:r>
+            <w:r>
+              <w:rPr>
+                <w:b/>
+                <w:bCs/>
+              </w:rPr>
+              <w:t xml:space="preserve">: </w:t>
+            </w:r>
+            <w:r>
+              <w:t>(</w:t>
+            </w:r>
+            <w:r>
+              <w:t>File Is Not Ready Yet</w:t>
+            </w:r>
+            <w:r>
+              <w:t>)</w:t>
             </w:r>
           </w:p>
           <w:p>
@@ -4571,7 +4681,7 @@
       <w:pPr>
         <w:pStyle w:val="Heading1"/>
       </w:pPr>
-      <w:bookmarkStart w:id="14" w:name="_Toc22220580"/>
+      <w:bookmarkStart w:id="14" w:name="_Toc22232605"/>
       <w:r>
         <w:lastRenderedPageBreak/>
         <w:t>Domain Model</w:t>
@@ -4606,7 +4716,7 @@
                     <pic:cNvPicPr/>
                   </pic:nvPicPr>
                   <pic:blipFill>
-                    <a:blip r:embed="rId10">
+                    <a:blip r:embed="rId11">
                       <a:extLst>
                         <a:ext uri="{28A0092B-C50C-407E-A947-70E740481C1C}">
                           <a14:useLocalDpi xmlns:a14="http://schemas.microsoft.com/office/drawing/2010/main" val="0"/>
@@ -4637,9 +4747,11 @@
       <w:pPr>
         <w:pStyle w:val="Heading3"/>
       </w:pPr>
+      <w:bookmarkStart w:id="15" w:name="_Toc22232606"/>
       <w:r>
         <w:t>Entities:</w:t>
       </w:r>
+      <w:bookmarkEnd w:id="15"/>
     </w:p>
     <w:p>
       <w:pPr>
@@ -4670,12 +4782,14 @@
           <w:rStyle w:val="Emphasis"/>
         </w:rPr>
       </w:pPr>
+      <w:proofErr w:type="spellStart"/>
       <w:r>
         <w:rPr>
           <w:rStyle w:val="Emphasis"/>
         </w:rPr>
         <w:t>FileDescription</w:t>
       </w:r>
+      <w:proofErr w:type="spellEnd"/>
     </w:p>
     <w:p>
       <w:pPr>
@@ -4688,12 +4802,14 @@
           <w:rStyle w:val="Emphasis"/>
         </w:rPr>
       </w:pPr>
+      <w:proofErr w:type="spellStart"/>
       <w:r>
         <w:rPr>
           <w:rStyle w:val="Emphasis"/>
         </w:rPr>
         <w:t>FileData</w:t>
       </w:r>
+      <w:proofErr w:type="spellEnd"/>
     </w:p>
     <w:p>
       <w:pPr>
@@ -4704,9 +4820,11 @@
       <w:pPr>
         <w:pStyle w:val="Heading3"/>
       </w:pPr>
+      <w:bookmarkStart w:id="16" w:name="_Toc22232607"/>
       <w:r>
         <w:t>Boundaries:</w:t>
       </w:r>
+      <w:bookmarkEnd w:id="16"/>
     </w:p>
     <w:p>
       <w:pPr>
@@ -4767,9 +4885,11 @@
       <w:pPr>
         <w:pStyle w:val="Heading3"/>
       </w:pPr>
+      <w:bookmarkStart w:id="17" w:name="_Toc22232608"/>
       <w:r>
         <w:t>Controls:</w:t>
       </w:r>
+      <w:bookmarkEnd w:id="17"/>
     </w:p>
     <w:p>
       <w:pPr>
@@ -4788,6 +4908,12 @@
         </w:rPr>
         <w:t>Upload</w:t>
       </w:r>
+      <w:r>
+        <w:rPr>
+          <w:rStyle w:val="Emphasis"/>
+        </w:rPr>
+        <w:t xml:space="preserve"> manager</w:t>
+      </w:r>
     </w:p>
     <w:p>
       <w:pPr>
@@ -4806,6 +4932,12 @@
         </w:rPr>
         <w:t>Search</w:t>
       </w:r>
+      <w:r>
+        <w:rPr>
+          <w:rStyle w:val="Emphasis"/>
+        </w:rPr>
+        <w:t xml:space="preserve"> manager</w:t>
+      </w:r>
     </w:p>
     <w:p>
       <w:pPr>
@@ -4824,6 +4956,12 @@
         </w:rPr>
         <w:t>Download</w:t>
       </w:r>
+      <w:r>
+        <w:rPr>
+          <w:rStyle w:val="Emphasis"/>
+        </w:rPr>
+        <w:t xml:space="preserve"> manager</w:t>
+      </w:r>
     </w:p>
     <w:p>
       <w:pPr>
@@ -4840,7 +4978,7 @@
         <w:rPr>
           <w:rStyle w:val="Emphasis"/>
         </w:rPr>
-        <w:t>SignUp</w:t>
+        <w:t>Authentication manager</w:t>
       </w:r>
     </w:p>
     <w:p>
@@ -4858,19 +4996,19 @@
         <w:rPr>
           <w:rStyle w:val="Emphasis"/>
         </w:rPr>
-        <w:t>Login</w:t>
+        <w:t>Profile manager</w:t>
       </w:r>
     </w:p>
     <w:p>
       <w:pPr>
         <w:pStyle w:val="Heading1"/>
       </w:pPr>
-      <w:bookmarkStart w:id="15" w:name="_Toc22220585"/>
+      <w:bookmarkStart w:id="18" w:name="_Toc22232609"/>
       <w:r>
         <w:lastRenderedPageBreak/>
         <w:t>Sequence Diagrams</w:t>
       </w:r>
-      <w:bookmarkEnd w:id="15"/>
+      <w:bookmarkEnd w:id="18"/>
     </w:p>
     <w:p>
       <w:pPr>
@@ -4879,14 +5017,14 @@
           <w:lang w:val="en-US"/>
         </w:rPr>
       </w:pPr>
-      <w:bookmarkStart w:id="16" w:name="_Toc22220586"/>
+      <w:bookmarkStart w:id="19" w:name="_Toc22232610"/>
       <w:r>
         <w:rPr>
           <w:lang w:val="en-US"/>
         </w:rPr>
         <w:t>Upload File</w:t>
       </w:r>
-      <w:bookmarkEnd w:id="16"/>
+      <w:bookmarkEnd w:id="19"/>
     </w:p>
     <w:p>
       <w:pPr>
@@ -4937,7 +5075,7 @@
                     <pic:cNvPicPr/>
                   </pic:nvPicPr>
                   <pic:blipFill>
-                    <a:blip r:embed="rId11">
+                    <a:blip r:embed="rId12">
                       <a:extLst>
                         <a:ext uri="{28A0092B-C50C-407E-A947-70E740481C1C}">
                           <a14:useLocalDpi xmlns:a14="http://schemas.microsoft.com/office/drawing/2010/main" val="0"/>
@@ -4975,23 +5113,23 @@
       <w:pPr>
         <w:pStyle w:val="Heading2"/>
       </w:pPr>
-      <w:bookmarkStart w:id="17" w:name="_Toc22220587"/>
+      <w:bookmarkStart w:id="20" w:name="_Toc22232611"/>
       <w:r>
         <w:t>Download File</w:t>
       </w:r>
-      <w:bookmarkEnd w:id="17"/>
+      <w:bookmarkEnd w:id="20"/>
     </w:p>
     <w:p/>
     <w:p>
       <w:pPr>
         <w:pStyle w:val="Heading2"/>
       </w:pPr>
-      <w:bookmarkStart w:id="18" w:name="_Toc22220588"/>
+      <w:bookmarkStart w:id="21" w:name="_Toc22232612"/>
       <w:r>
         <w:lastRenderedPageBreak/>
         <w:t>Search</w:t>
       </w:r>
-      <w:bookmarkEnd w:id="18"/>
+      <w:bookmarkEnd w:id="21"/>
     </w:p>
     <w:p>
       <w:r>
@@ -5014,7 +5152,7 @@
                     <pic:cNvPicPr/>
                   </pic:nvPicPr>
                   <pic:blipFill>
-                    <a:blip r:embed="rId12">
+                    <a:blip r:embed="rId13">
                       <a:extLst>
                         <a:ext uri="{28A0092B-C50C-407E-A947-70E740481C1C}">
                           <a14:useLocalDpi xmlns:a14="http://schemas.microsoft.com/office/drawing/2010/main" val="0"/>
@@ -5059,12 +5197,12 @@
       <w:pPr>
         <w:pStyle w:val="Heading1"/>
       </w:pPr>
-      <w:bookmarkStart w:id="19" w:name="_Toc22220589"/>
+      <w:bookmarkStart w:id="22" w:name="_Toc22232613"/>
       <w:r>
         <w:lastRenderedPageBreak/>
         <w:t>Design Goals</w:t>
       </w:r>
-      <w:bookmarkEnd w:id="19"/>
+      <w:bookmarkEnd w:id="22"/>
     </w:p>
     <w:p/>
     <w:p>
@@ -5274,12 +5412,12 @@
       <w:pPr>
         <w:pStyle w:val="Heading1"/>
       </w:pPr>
-      <w:bookmarkStart w:id="20" w:name="_Toc22220590"/>
+      <w:bookmarkStart w:id="23" w:name="_Toc22232614"/>
       <w:r>
         <w:lastRenderedPageBreak/>
         <w:t>Logical Architecture</w:t>
       </w:r>
-      <w:bookmarkEnd w:id="20"/>
+      <w:bookmarkEnd w:id="23"/>
     </w:p>
     <w:p/>
     <w:p>
@@ -5417,7 +5555,7 @@
                     </pic:cNvPicPr>
                   </pic:nvPicPr>
                   <pic:blipFill>
-                    <a:blip r:embed="rId13">
+                    <a:blip r:embed="rId14">
                       <a:extLst>
                         <a:ext uri="{28A0092B-C50C-407E-A947-70E740481C1C}">
                           <a14:useLocalDpi xmlns:a14="http://schemas.microsoft.com/office/drawing/2010/main" val="0"/>
@@ -5449,12 +5587,15 @@
         </w:drawing>
       </w:r>
     </w:p>
-    <w:p/>
     <w:p>
+      <w:bookmarkStart w:id="24" w:name="_GoBack"/>
+      <w:bookmarkEnd w:id="24"/>
+    </w:p>
+    <w:p>
       <w:pPr>
         <w:pStyle w:val="Heading1"/>
       </w:pPr>
-      <w:bookmarkStart w:id="21" w:name="_Toc22220591"/>
+      <w:bookmarkStart w:id="25" w:name="_Toc22232615"/>
       <w:r>
         <w:lastRenderedPageBreak/>
         <w:t>System Decomposition</w:t>
@@ -5479,7 +5620,7 @@
                     <pic:cNvPicPr/>
                   </pic:nvPicPr>
                   <pic:blipFill>
-                    <a:blip r:embed="rId14">
+                    <a:blip r:embed="rId9">
                       <a:extLst>
                         <a:ext uri="{28A0092B-C50C-407E-A947-70E740481C1C}">
                           <a14:useLocalDpi xmlns:a14="http://schemas.microsoft.com/office/drawing/2010/main" val="0"/>
@@ -5505,18 +5646,18 @@
           </wp:inline>
         </w:drawing>
       </w:r>
-      <w:bookmarkEnd w:id="21"/>
+      <w:bookmarkEnd w:id="25"/>
     </w:p>
     <w:p>
       <w:pPr>
         <w:pStyle w:val="Heading1"/>
       </w:pPr>
+      <w:bookmarkStart w:id="26" w:name="_Toc22232616"/>
       <w:r>
         <w:lastRenderedPageBreak/>
         <w:t>Web Based Resources</w:t>
       </w:r>
-      <w:bookmarkStart w:id="22" w:name="_GoBack"/>
-      <w:bookmarkEnd w:id="22"/>
+      <w:bookmarkEnd w:id="26"/>
     </w:p>
     <w:p>
       <w:pPr>
@@ -5575,7 +5716,21 @@
         <w:rPr>
           <w:lang w:val="en-US"/>
         </w:rPr>
-        <w:t xml:space="preserve">The Github repository for this project is available at: </w:t>
+        <w:t xml:space="preserve">The </w:t>
+      </w:r>
+      <w:proofErr w:type="spellStart"/>
+      <w:r>
+        <w:rPr>
+          <w:lang w:val="en-US"/>
+        </w:rPr>
+        <w:t>Github</w:t>
+      </w:r>
+      <w:proofErr w:type="spellEnd"/>
+      <w:r>
+        <w:rPr>
+          <w:lang w:val="en-US"/>
+        </w:rPr>
+        <w:t xml:space="preserve"> repository for this project is available at: </w:t>
       </w:r>
     </w:p>
     <w:p>
@@ -7878,7 +8033,6 @@
   <w:style w:type="character" w:default="1" w:styleId="DefaultParagraphFont">
     <w:name w:val="Default Paragraph Font"/>
     <w:uiPriority w:val="1"/>
-    <w:semiHidden/>
     <w:unhideWhenUsed/>
   </w:style>
   <w:style w:type="table" w:default="1" w:styleId="TableNormal">
@@ -8540,14 +8694,14 @@
     <w:charset w:val="00"/>
     <w:family w:val="swiss"/>
     <w:pitch w:val="variable"/>
-    <w:sig w:usb0="E0002AFF" w:usb1="C000247B" w:usb2="00000009" w:usb3="00000000" w:csb0="000001FF" w:csb1="00000000"/>
+    <w:sig w:usb0="E4002EFF" w:usb1="C000247B" w:usb2="00000009" w:usb3="00000000" w:csb0="000001FF" w:csb1="00000000"/>
   </w:font>
   <w:font w:name="Calibri Light">
     <w:panose1 w:val="020F0302020204030204"/>
     <w:charset w:val="00"/>
     <w:family w:val="swiss"/>
     <w:pitch w:val="variable"/>
-    <w:sig w:usb0="E0002AFF" w:usb1="C000247B" w:usb2="00000009" w:usb3="00000000" w:csb0="000001FF" w:csb1="00000000"/>
+    <w:sig w:usb0="E4002EFF" w:usb1="C000247B" w:usb2="00000009" w:usb3="00000000" w:csb0="000001FF" w:csb1="00000000"/>
   </w:font>
 </w:fonts>
 </file>
@@ -8574,6 +8728,7 @@
     <w:rsid w:val="00BD1452"/>
     <w:rsid w:val="00C64690"/>
     <w:rsid w:val="00F27874"/>
+    <w:rsid w:val="00FC7547"/>
     <w:rsid w:val="00FE775F"/>
   </w:rsids>
   <m:mathPr>
@@ -9373,7 +9528,7 @@
 </file>
 
 <file path=customXml/itemProps2.xml><?xml version="1.0" encoding="utf-8"?>
-<ds:datastoreItem xmlns:ds="http://schemas.openxmlformats.org/officeDocument/2006/customXml" ds:itemID="{7D2A5C30-53D2-4259-B575-DDBF7CD016F7}">
+<ds:datastoreItem xmlns:ds="http://schemas.openxmlformats.org/officeDocument/2006/customXml" ds:itemID="{D139C8D1-0376-42FA-8BB5-176989378927}">
   <ds:schemaRefs>
     <ds:schemaRef ds:uri="http://schemas.openxmlformats.org/officeDocument/2006/bibliography"/>
   </ds:schemaRefs>

</xml_diff>

<commit_message>
Added Download Sequence. Text Fix.
</commit_message>
<xml_diff>
--- a/docs/NaturesPalette.docx
+++ b/docs/NaturesPalette.docx
@@ -412,7 +412,7 @@
               <w:r>
                 <w:fldChar w:fldCharType="separate"/>
               </w:r>
-              <w:hyperlink w:anchor="_Toc22232591" w:history="1">
+              <w:hyperlink w:anchor="_Toc22271596" w:history="1">
                 <w:r>
                   <w:rPr>
                     <w:rStyle w:val="Hyperlink"/>
@@ -439,7 +439,7 @@
                     <w:noProof/>
                     <w:webHidden/>
                   </w:rPr>
-                  <w:instrText xml:space="preserve"> PAGEREF _Toc22232591 \h </w:instrText>
+                  <w:instrText xml:space="preserve"> PAGEREF _Toc22271596 \h </w:instrText>
                 </w:r>
                 <w:r>
                   <w:rPr>
@@ -484,7 +484,7 @@
                   <w:lang w:eastAsia="en-CA"/>
                 </w:rPr>
               </w:pPr>
-              <w:hyperlink w:anchor="_Toc22232592" w:history="1">
+              <w:hyperlink w:anchor="_Toc22271597" w:history="1">
                 <w:r>
                   <w:rPr>
                     <w:rStyle w:val="Hyperlink"/>
@@ -511,7 +511,7 @@
                     <w:noProof/>
                     <w:webHidden/>
                   </w:rPr>
-                  <w:instrText xml:space="preserve"> PAGEREF _Toc22232592 \h </w:instrText>
+                  <w:instrText xml:space="preserve"> PAGEREF _Toc22271597 \h </w:instrText>
                 </w:r>
                 <w:r>
                   <w:rPr>
@@ -556,7 +556,7 @@
                   <w:lang w:eastAsia="en-CA"/>
                 </w:rPr>
               </w:pPr>
-              <w:hyperlink w:anchor="_Toc22232593" w:history="1">
+              <w:hyperlink w:anchor="_Toc22271598" w:history="1">
                 <w:r>
                   <w:rPr>
                     <w:rStyle w:val="Hyperlink"/>
@@ -583,7 +583,7 @@
                     <w:noProof/>
                     <w:webHidden/>
                   </w:rPr>
-                  <w:instrText xml:space="preserve"> PAGEREF _Toc22232593 \h </w:instrText>
+                  <w:instrText xml:space="preserve"> PAGEREF _Toc22271598 \h </w:instrText>
                 </w:r>
                 <w:r>
                   <w:rPr>
@@ -628,7 +628,7 @@
                   <w:lang w:eastAsia="en-CA"/>
                 </w:rPr>
               </w:pPr>
-              <w:hyperlink w:anchor="_Toc22232594" w:history="1">
+              <w:hyperlink w:anchor="_Toc22271599" w:history="1">
                 <w:r>
                   <w:rPr>
                     <w:rStyle w:val="Hyperlink"/>
@@ -655,7 +655,7 @@
                     <w:noProof/>
                     <w:webHidden/>
                   </w:rPr>
-                  <w:instrText xml:space="preserve"> PAGEREF _Toc22232594 \h </w:instrText>
+                  <w:instrText xml:space="preserve"> PAGEREF _Toc22271599 \h </w:instrText>
                 </w:r>
                 <w:r>
                   <w:rPr>
@@ -700,7 +700,7 @@
                   <w:lang w:eastAsia="en-CA"/>
                 </w:rPr>
               </w:pPr>
-              <w:hyperlink w:anchor="_Toc22232595" w:history="1">
+              <w:hyperlink w:anchor="_Toc22271600" w:history="1">
                 <w:r>
                   <w:rPr>
                     <w:rStyle w:val="Hyperlink"/>
@@ -727,7 +727,7 @@
                     <w:noProof/>
                     <w:webHidden/>
                   </w:rPr>
-                  <w:instrText xml:space="preserve"> PAGEREF _Toc22232595 \h </w:instrText>
+                  <w:instrText xml:space="preserve"> PAGEREF _Toc22271600 \h </w:instrText>
                 </w:r>
                 <w:r>
                   <w:rPr>
@@ -772,7 +772,7 @@
                   <w:lang w:eastAsia="en-CA"/>
                 </w:rPr>
               </w:pPr>
-              <w:hyperlink w:anchor="_Toc22232596" w:history="1">
+              <w:hyperlink w:anchor="_Toc22271601" w:history="1">
                 <w:r>
                   <w:rPr>
                     <w:rStyle w:val="Hyperlink"/>
@@ -799,7 +799,7 @@
                     <w:noProof/>
                     <w:webHidden/>
                   </w:rPr>
-                  <w:instrText xml:space="preserve"> PAGEREF _Toc22232596 \h </w:instrText>
+                  <w:instrText xml:space="preserve"> PAGEREF _Toc22271601 \h </w:instrText>
                 </w:r>
                 <w:r>
                   <w:rPr>
@@ -844,7 +844,7 @@
                   <w:lang w:eastAsia="en-CA"/>
                 </w:rPr>
               </w:pPr>
-              <w:hyperlink w:anchor="_Toc22232597" w:history="1">
+              <w:hyperlink w:anchor="_Toc22271602" w:history="1">
                 <w:r>
                   <w:rPr>
                     <w:rStyle w:val="Hyperlink"/>
@@ -871,7 +871,7 @@
                     <w:noProof/>
                     <w:webHidden/>
                   </w:rPr>
-                  <w:instrText xml:space="preserve"> PAGEREF _Toc22232597 \h </w:instrText>
+                  <w:instrText xml:space="preserve"> PAGEREF _Toc22271602 \h </w:instrText>
                 </w:r>
                 <w:r>
                   <w:rPr>
@@ -916,7 +916,7 @@
                   <w:lang w:eastAsia="en-CA"/>
                 </w:rPr>
               </w:pPr>
-              <w:hyperlink w:anchor="_Toc22232598" w:history="1">
+              <w:hyperlink w:anchor="_Toc22271603" w:history="1">
                 <w:r>
                   <w:rPr>
                     <w:rStyle w:val="Hyperlink"/>
@@ -943,7 +943,7 @@
                     <w:noProof/>
                     <w:webHidden/>
                   </w:rPr>
-                  <w:instrText xml:space="preserve"> PAGEREF _Toc22232598 \h </w:instrText>
+                  <w:instrText xml:space="preserve"> PAGEREF _Toc22271603 \h </w:instrText>
                 </w:r>
                 <w:r>
                   <w:rPr>
@@ -988,7 +988,7 @@
                   <w:lang w:eastAsia="en-CA"/>
                 </w:rPr>
               </w:pPr>
-              <w:hyperlink w:anchor="_Toc22232599" w:history="1">
+              <w:hyperlink w:anchor="_Toc22271604" w:history="1">
                 <w:r>
                   <w:rPr>
                     <w:rStyle w:val="Hyperlink"/>
@@ -1015,7 +1015,7 @@
                     <w:noProof/>
                     <w:webHidden/>
                   </w:rPr>
-                  <w:instrText xml:space="preserve"> PAGEREF _Toc22232599 \h </w:instrText>
+                  <w:instrText xml:space="preserve"> PAGEREF _Toc22271604 \h </w:instrText>
                 </w:r>
                 <w:r>
                   <w:rPr>
@@ -1060,7 +1060,7 @@
                   <w:lang w:eastAsia="en-CA"/>
                 </w:rPr>
               </w:pPr>
-              <w:hyperlink w:anchor="_Toc22232600" w:history="1">
+              <w:hyperlink w:anchor="_Toc22271605" w:history="1">
                 <w:r>
                   <w:rPr>
                     <w:rStyle w:val="Hyperlink"/>
@@ -1087,7 +1087,7 @@
                     <w:noProof/>
                     <w:webHidden/>
                   </w:rPr>
-                  <w:instrText xml:space="preserve"> PAGEREF _Toc22232600 \h </w:instrText>
+                  <w:instrText xml:space="preserve"> PAGEREF _Toc22271605 \h </w:instrText>
                 </w:r>
                 <w:r>
                   <w:rPr>
@@ -1132,7 +1132,7 @@
                   <w:lang w:eastAsia="en-CA"/>
                 </w:rPr>
               </w:pPr>
-              <w:hyperlink w:anchor="_Toc22232601" w:history="1">
+              <w:hyperlink w:anchor="_Toc22271606" w:history="1">
                 <w:r>
                   <w:rPr>
                     <w:rStyle w:val="Hyperlink"/>
@@ -1159,7 +1159,7 @@
                     <w:noProof/>
                     <w:webHidden/>
                   </w:rPr>
-                  <w:instrText xml:space="preserve"> PAGEREF _Toc22232601 \h </w:instrText>
+                  <w:instrText xml:space="preserve"> PAGEREF _Toc22271606 \h </w:instrText>
                 </w:r>
                 <w:r>
                   <w:rPr>
@@ -1204,7 +1204,7 @@
                   <w:lang w:eastAsia="en-CA"/>
                 </w:rPr>
               </w:pPr>
-              <w:hyperlink w:anchor="_Toc22232602" w:history="1">
+              <w:hyperlink w:anchor="_Toc22271607" w:history="1">
                 <w:r>
                   <w:rPr>
                     <w:rStyle w:val="Hyperlink"/>
@@ -1231,7 +1231,7 @@
                     <w:noProof/>
                     <w:webHidden/>
                   </w:rPr>
-                  <w:instrText xml:space="preserve"> PAGEREF _Toc22232602 \h </w:instrText>
+                  <w:instrText xml:space="preserve"> PAGEREF _Toc22271607 \h </w:instrText>
                 </w:r>
                 <w:r>
                   <w:rPr>
@@ -1276,7 +1276,7 @@
                   <w:lang w:eastAsia="en-CA"/>
                 </w:rPr>
               </w:pPr>
-              <w:hyperlink w:anchor="_Toc22232603" w:history="1">
+              <w:hyperlink w:anchor="_Toc22271608" w:history="1">
                 <w:r>
                   <w:rPr>
                     <w:rStyle w:val="Hyperlink"/>
@@ -1303,7 +1303,7 @@
                     <w:noProof/>
                     <w:webHidden/>
                   </w:rPr>
-                  <w:instrText xml:space="preserve"> PAGEREF _Toc22232603 \h </w:instrText>
+                  <w:instrText xml:space="preserve"> PAGEREF _Toc22271608 \h </w:instrText>
                 </w:r>
                 <w:r>
                   <w:rPr>
@@ -1348,7 +1348,7 @@
                   <w:lang w:eastAsia="en-CA"/>
                 </w:rPr>
               </w:pPr>
-              <w:hyperlink w:anchor="_Toc22232604" w:history="1">
+              <w:hyperlink w:anchor="_Toc22271609" w:history="1">
                 <w:r>
                   <w:rPr>
                     <w:rStyle w:val="Hyperlink"/>
@@ -1375,7 +1375,7 @@
                     <w:noProof/>
                     <w:webHidden/>
                   </w:rPr>
-                  <w:instrText xml:space="preserve"> PAGEREF _Toc22232604 \h </w:instrText>
+                  <w:instrText xml:space="preserve"> PAGEREF _Toc22271609 \h </w:instrText>
                 </w:r>
                 <w:r>
                   <w:rPr>
@@ -1420,7 +1420,7 @@
                   <w:lang w:eastAsia="en-CA"/>
                 </w:rPr>
               </w:pPr>
-              <w:hyperlink w:anchor="_Toc22232605" w:history="1">
+              <w:hyperlink w:anchor="_Toc22271610" w:history="1">
                 <w:r>
                   <w:rPr>
                     <w:rStyle w:val="Hyperlink"/>
@@ -1447,7 +1447,7 @@
                     <w:noProof/>
                     <w:webHidden/>
                   </w:rPr>
-                  <w:instrText xml:space="preserve"> PAGEREF _Toc22232605 \h </w:instrText>
+                  <w:instrText xml:space="preserve"> PAGEREF _Toc22271610 \h </w:instrText>
                 </w:r>
                 <w:r>
                   <w:rPr>
@@ -1492,7 +1492,7 @@
                   <w:lang w:eastAsia="en-CA"/>
                 </w:rPr>
               </w:pPr>
-              <w:hyperlink w:anchor="_Toc22232606" w:history="1">
+              <w:hyperlink w:anchor="_Toc22271611" w:history="1">
                 <w:r>
                   <w:rPr>
                     <w:rStyle w:val="Hyperlink"/>
@@ -1519,7 +1519,7 @@
                     <w:noProof/>
                     <w:webHidden/>
                   </w:rPr>
-                  <w:instrText xml:space="preserve"> PAGEREF _Toc22232606 \h </w:instrText>
+                  <w:instrText xml:space="preserve"> PAGEREF _Toc22271611 \h </w:instrText>
                 </w:r>
                 <w:r>
                   <w:rPr>
@@ -1564,7 +1564,7 @@
                   <w:lang w:eastAsia="en-CA"/>
                 </w:rPr>
               </w:pPr>
-              <w:hyperlink w:anchor="_Toc22232607" w:history="1">
+              <w:hyperlink w:anchor="_Toc22271612" w:history="1">
                 <w:r>
                   <w:rPr>
                     <w:rStyle w:val="Hyperlink"/>
@@ -1591,7 +1591,7 @@
                     <w:noProof/>
                     <w:webHidden/>
                   </w:rPr>
-                  <w:instrText xml:space="preserve"> PAGEREF _Toc22232607 \h </w:instrText>
+                  <w:instrText xml:space="preserve"> PAGEREF _Toc22271612 \h </w:instrText>
                 </w:r>
                 <w:r>
                   <w:rPr>
@@ -1636,7 +1636,7 @@
                   <w:lang w:eastAsia="en-CA"/>
                 </w:rPr>
               </w:pPr>
-              <w:hyperlink w:anchor="_Toc22232608" w:history="1">
+              <w:hyperlink w:anchor="_Toc22271613" w:history="1">
                 <w:r>
                   <w:rPr>
                     <w:rStyle w:val="Hyperlink"/>
@@ -1663,7 +1663,7 @@
                     <w:noProof/>
                     <w:webHidden/>
                   </w:rPr>
-                  <w:instrText xml:space="preserve"> PAGEREF _Toc22232608 \h </w:instrText>
+                  <w:instrText xml:space="preserve"> PAGEREF _Toc22271613 \h </w:instrText>
                 </w:r>
                 <w:r>
                   <w:rPr>
@@ -1708,7 +1708,7 @@
                   <w:lang w:eastAsia="en-CA"/>
                 </w:rPr>
               </w:pPr>
-              <w:hyperlink w:anchor="_Toc22232609" w:history="1">
+              <w:hyperlink w:anchor="_Toc22271614" w:history="1">
                 <w:r>
                   <w:rPr>
                     <w:rStyle w:val="Hyperlink"/>
@@ -1735,7 +1735,7 @@
                     <w:noProof/>
                     <w:webHidden/>
                   </w:rPr>
-                  <w:instrText xml:space="preserve"> PAGEREF _Toc22232609 \h </w:instrText>
+                  <w:instrText xml:space="preserve"> PAGEREF _Toc22271614 \h </w:instrText>
                 </w:r>
                 <w:r>
                   <w:rPr>
@@ -1780,7 +1780,7 @@
                   <w:lang w:eastAsia="en-CA"/>
                 </w:rPr>
               </w:pPr>
-              <w:hyperlink w:anchor="_Toc22232610" w:history="1">
+              <w:hyperlink w:anchor="_Toc22271615" w:history="1">
                 <w:r>
                   <w:rPr>
                     <w:rStyle w:val="Hyperlink"/>
@@ -1808,7 +1808,7 @@
                     <w:noProof/>
                     <w:webHidden/>
                   </w:rPr>
-                  <w:instrText xml:space="preserve"> PAGEREF _Toc22232610 \h </w:instrText>
+                  <w:instrText xml:space="preserve"> PAGEREF _Toc22271615 \h </w:instrText>
                 </w:r>
                 <w:r>
                   <w:rPr>
@@ -1853,7 +1853,7 @@
                   <w:lang w:eastAsia="en-CA"/>
                 </w:rPr>
               </w:pPr>
-              <w:hyperlink w:anchor="_Toc22232611" w:history="1">
+              <w:hyperlink w:anchor="_Toc22271616" w:history="1">
                 <w:r>
                   <w:rPr>
                     <w:rStyle w:val="Hyperlink"/>
@@ -1880,7 +1880,7 @@
                     <w:noProof/>
                     <w:webHidden/>
                   </w:rPr>
-                  <w:instrText xml:space="preserve"> PAGEREF _Toc22232611 \h </w:instrText>
+                  <w:instrText xml:space="preserve"> PAGEREF _Toc22271616 \h </w:instrText>
                 </w:r>
                 <w:r>
                   <w:rPr>
@@ -1925,7 +1925,7 @@
                   <w:lang w:eastAsia="en-CA"/>
                 </w:rPr>
               </w:pPr>
-              <w:hyperlink w:anchor="_Toc22232612" w:history="1">
+              <w:hyperlink w:anchor="_Toc22271617" w:history="1">
                 <w:r>
                   <w:rPr>
                     <w:rStyle w:val="Hyperlink"/>
@@ -1952,7 +1952,7 @@
                     <w:noProof/>
                     <w:webHidden/>
                   </w:rPr>
-                  <w:instrText xml:space="preserve"> PAGEREF _Toc22232612 \h </w:instrText>
+                  <w:instrText xml:space="preserve"> PAGEREF _Toc22271617 \h </w:instrText>
                 </w:r>
                 <w:r>
                   <w:rPr>
@@ -1997,7 +1997,7 @@
                   <w:lang w:eastAsia="en-CA"/>
                 </w:rPr>
               </w:pPr>
-              <w:hyperlink w:anchor="_Toc22232613" w:history="1">
+              <w:hyperlink w:anchor="_Toc22271618" w:history="1">
                 <w:r>
                   <w:rPr>
                     <w:rStyle w:val="Hyperlink"/>
@@ -2024,7 +2024,7 @@
                     <w:noProof/>
                     <w:webHidden/>
                   </w:rPr>
-                  <w:instrText xml:space="preserve"> PAGEREF _Toc22232613 \h </w:instrText>
+                  <w:instrText xml:space="preserve"> PAGEREF _Toc22271618 \h </w:instrText>
                 </w:r>
                 <w:r>
                   <w:rPr>
@@ -2069,7 +2069,7 @@
                   <w:lang w:eastAsia="en-CA"/>
                 </w:rPr>
               </w:pPr>
-              <w:hyperlink w:anchor="_Toc22232614" w:history="1">
+              <w:hyperlink w:anchor="_Toc22271619" w:history="1">
                 <w:r>
                   <w:rPr>
                     <w:rStyle w:val="Hyperlink"/>
@@ -2096,7 +2096,7 @@
                     <w:noProof/>
                     <w:webHidden/>
                   </w:rPr>
-                  <w:instrText xml:space="preserve"> PAGEREF _Toc22232614 \h </w:instrText>
+                  <w:instrText xml:space="preserve"> PAGEREF _Toc22271619 \h </w:instrText>
                 </w:r>
                 <w:r>
                   <w:rPr>
@@ -2141,7 +2141,7 @@
                   <w:lang w:eastAsia="en-CA"/>
                 </w:rPr>
               </w:pPr>
-              <w:hyperlink w:anchor="_Toc22232615" w:history="1">
+              <w:hyperlink w:anchor="_Toc22271620" w:history="1">
                 <w:r>
                   <w:rPr>
                     <w:rStyle w:val="Hyperlink"/>
@@ -2151,53 +2151,6 @@
                 </w:r>
                 <w:r>
                   <w:rPr>
-                    <w:rStyle w:val="Hyperlink"/>
-                    <w:noProof/>
-                  </w:rPr>
-                  <w:drawing>
-                    <wp:inline distT="0" distB="0" distL="0" distR="0" wp14:anchorId="1A1A9022" wp14:editId="081829D8">
-                      <wp:extent cx="5400675" cy="7755429"/>
-                      <wp:effectExtent l="0" t="0" r="0" b="0"/>
-                      <wp:docPr id="4" name="Picture 4" descr="A screenshot of a cell phone&#10;&#10;Description automatically generated"/>
-                      <wp:cNvGraphicFramePr>
-                        <a:graphicFrameLocks xmlns:a="http://schemas.openxmlformats.org/drawingml/2006/main" noChangeAspect="1"/>
-                      </wp:cNvGraphicFramePr>
-                      <a:graphic xmlns:a="http://schemas.openxmlformats.org/drawingml/2006/main">
-                        <a:graphicData uri="http://schemas.openxmlformats.org/drawingml/2006/picture">
-                          <pic:pic xmlns:pic="http://schemas.openxmlformats.org/drawingml/2006/picture">
-                            <pic:nvPicPr>
-                              <pic:cNvPr id="5" name="System Decomposition.png"/>
-                              <pic:cNvPicPr/>
-                            </pic:nvPicPr>
-                            <pic:blipFill>
-                              <a:blip r:embed="rId9">
-                                <a:extLst>
-                                  <a:ext uri="{28A0092B-C50C-407E-A947-70E740481C1C}">
-                                    <a14:useLocalDpi xmlns:a14="http://schemas.microsoft.com/office/drawing/2010/main" val="0"/>
-                                  </a:ext>
-                                </a:extLst>
-                              </a:blip>
-                              <a:stretch>
-                                <a:fillRect/>
-                              </a:stretch>
-                            </pic:blipFill>
-                            <pic:spPr>
-                              <a:xfrm>
-                                <a:off x="0" y="0"/>
-                                <a:ext cx="5417901" cy="7780166"/>
-                              </a:xfrm>
-                              <a:prstGeom prst="rect">
-                                <a:avLst/>
-                              </a:prstGeom>
-                            </pic:spPr>
-                          </pic:pic>
-                        </a:graphicData>
-                      </a:graphic>
-                    </wp:inline>
-                  </w:drawing>
-                </w:r>
-                <w:r>
-                  <w:rPr>
                     <w:noProof/>
                     <w:webHidden/>
                   </w:rPr>
@@ -2215,7 +2168,7 @@
                     <w:noProof/>
                     <w:webHidden/>
                   </w:rPr>
-                  <w:instrText xml:space="preserve"> PAGEREF _Toc22232615 \h </w:instrText>
+                  <w:instrText xml:space="preserve"> PAGEREF _Toc22271620 \h </w:instrText>
                 </w:r>
                 <w:r>
                   <w:rPr>
@@ -2260,7 +2213,7 @@
                   <w:lang w:eastAsia="en-CA"/>
                 </w:rPr>
               </w:pPr>
-              <w:hyperlink w:anchor="_Toc22232616" w:history="1">
+              <w:hyperlink w:anchor="_Toc22271621" w:history="1">
                 <w:r>
                   <w:rPr>
                     <w:rStyle w:val="Hyperlink"/>
@@ -2287,7 +2240,7 @@
                     <w:noProof/>
                     <w:webHidden/>
                   </w:rPr>
-                  <w:instrText xml:space="preserve"> PAGEREF _Toc22232616 \h </w:instrText>
+                  <w:instrText xml:space="preserve"> PAGEREF _Toc22271621 \h </w:instrText>
                 </w:r>
                 <w:r>
                   <w:rPr>
@@ -2331,29 +2284,32 @@
           </w:sdtContent>
         </w:sdt>
         <w:p/>
+        <w:bookmarkStart w:id="0" w:name="_GoBack" w:displacedByCustomXml="next"/>
+        <w:bookmarkEnd w:id="0" w:displacedByCustomXml="next"/>
       </w:sdtContent>
     </w:sdt>
     <w:p>
       <w:pPr>
         <w:pStyle w:val="Heading1"/>
       </w:pPr>
-      <w:bookmarkStart w:id="0" w:name="_Toc22232591"/>
-      <w:r>
+      <w:bookmarkStart w:id="1" w:name="_Toc22271596"/>
+      <w:r>
+        <w:lastRenderedPageBreak/>
         <w:t>Vision Document</w:t>
-      </w:r>
-      <w:bookmarkEnd w:id="0"/>
-    </w:p>
-    <w:p>
-      <w:pPr>
-        <w:pStyle w:val="Heading2"/>
-      </w:pPr>
-      <w:bookmarkStart w:id="1" w:name="_Toc22232592"/>
-      <w:r>
-        <w:t>Introduction</w:t>
       </w:r>
       <w:bookmarkEnd w:id="1"/>
     </w:p>
     <w:p>
+      <w:pPr>
+        <w:pStyle w:val="Heading2"/>
+      </w:pPr>
+      <w:bookmarkStart w:id="2" w:name="_Toc22271597"/>
+      <w:r>
+        <w:t>Introduction</w:t>
+      </w:r>
+      <w:bookmarkEnd w:id="2"/>
+    </w:p>
+    <w:p>
       <w:r>
         <w:tab/>
         <w:t>For this project, the aim is</w:t>
@@ -2370,11 +2326,11 @@
       <w:pPr>
         <w:pStyle w:val="Heading2"/>
       </w:pPr>
-      <w:bookmarkStart w:id="2" w:name="_Toc22232593"/>
+      <w:bookmarkStart w:id="3" w:name="_Toc22271598"/>
       <w:r>
         <w:t>Problem Statement</w:t>
       </w:r>
-      <w:bookmarkEnd w:id="2"/>
+      <w:bookmarkEnd w:id="3"/>
     </w:p>
     <w:p>
       <w:r>
@@ -2428,11 +2384,11 @@
       <w:pPr>
         <w:pStyle w:val="Heading2"/>
       </w:pPr>
-      <w:bookmarkStart w:id="3" w:name="_Toc22232594"/>
+      <w:bookmarkStart w:id="4" w:name="_Toc22271599"/>
       <w:r>
         <w:t>Stakeholders &amp; Key Interests</w:t>
       </w:r>
-      <w:bookmarkEnd w:id="3"/>
+      <w:bookmarkEnd w:id="4"/>
     </w:p>
     <w:tbl>
       <w:tblPr>
@@ -2595,14 +2551,15 @@
       <w:pPr>
         <w:pStyle w:val="Heading2"/>
       </w:pPr>
-      <w:bookmarkStart w:id="4" w:name="_Toc22232595"/>
-      <w:r>
+      <w:bookmarkStart w:id="5" w:name="_Toc22271600"/>
+      <w:r>
+        <w:lastRenderedPageBreak/>
         <w:t>U</w:t>
       </w:r>
       <w:r>
         <w:t>sers &amp; User-Level Goals</w:t>
       </w:r>
-      <w:bookmarkEnd w:id="4"/>
+      <w:bookmarkEnd w:id="5"/>
     </w:p>
     <w:p/>
     <w:tbl>
@@ -2749,11 +2706,11 @@
       <w:pPr>
         <w:pStyle w:val="Heading2"/>
       </w:pPr>
-      <w:bookmarkStart w:id="5" w:name="_Toc22232596"/>
+      <w:bookmarkStart w:id="6" w:name="_Toc22271601"/>
       <w:r>
         <w:t>Summary of System Features</w:t>
       </w:r>
-      <w:bookmarkEnd w:id="5"/>
+      <w:bookmarkEnd w:id="6"/>
     </w:p>
     <w:p>
       <w:pPr>
@@ -2922,11 +2879,11 @@
       <w:pPr>
         <w:pStyle w:val="Heading2"/>
       </w:pPr>
-      <w:bookmarkStart w:id="6" w:name="_Toc22232597"/>
+      <w:bookmarkStart w:id="7" w:name="_Toc22271602"/>
       <w:r>
         <w:t>Project Risks</w:t>
       </w:r>
-      <w:bookmarkEnd w:id="6"/>
+      <w:bookmarkEnd w:id="7"/>
     </w:p>
     <w:p>
       <w:pPr>
@@ -3006,7 +2963,6 @@
         <w:rPr>
           <w:rStyle w:val="Emphasis"/>
         </w:rPr>
-        <w:lastRenderedPageBreak/>
         <w:t xml:space="preserve">Using a </w:t>
       </w:r>
       <w:r>
@@ -3026,24 +2982,25 @@
       <w:pPr>
         <w:pStyle w:val="Heading1"/>
       </w:pPr>
-      <w:bookmarkStart w:id="7" w:name="_Toc22232598"/>
-      <w:r>
+      <w:bookmarkStart w:id="8" w:name="_Toc22271603"/>
+      <w:r>
+        <w:lastRenderedPageBreak/>
         <w:t>Use Cases</w:t>
       </w:r>
-      <w:bookmarkEnd w:id="7"/>
+      <w:bookmarkEnd w:id="8"/>
     </w:p>
     <w:p>
       <w:pPr>
         <w:pStyle w:val="Heading2"/>
       </w:pPr>
-      <w:bookmarkStart w:id="8" w:name="_Toc22232599"/>
+      <w:bookmarkStart w:id="9" w:name="_Toc22271604"/>
       <w:r>
         <w:t>System Use Case</w:t>
       </w:r>
       <w:r>
         <w:t>s</w:t>
       </w:r>
-      <w:bookmarkEnd w:id="8"/>
+      <w:bookmarkEnd w:id="9"/>
     </w:p>
     <w:p>
       <w:r>
@@ -3076,7 +3033,7 @@
                     </pic:cNvPicPr>
                   </pic:nvPicPr>
                   <pic:blipFill>
-                    <a:blip r:embed="rId10">
+                    <a:blip r:embed="rId9">
                       <a:extLst>
                         <a:ext uri="{28A0092B-C50C-407E-A947-70E740481C1C}">
                           <a14:useLocalDpi xmlns:a14="http://schemas.microsoft.com/office/drawing/2010/main" val="0"/>
@@ -3147,12 +3104,12 @@
       <w:pPr>
         <w:pStyle w:val="Heading2"/>
       </w:pPr>
-      <w:bookmarkStart w:id="9" w:name="_Toc22232600"/>
+      <w:bookmarkStart w:id="10" w:name="_Toc22271605"/>
       <w:r>
         <w:lastRenderedPageBreak/>
         <w:t>Brief Descriptions</w:t>
       </w:r>
-      <w:bookmarkEnd w:id="9"/>
+      <w:bookmarkEnd w:id="10"/>
     </w:p>
     <w:p/>
     <w:tbl>
@@ -3603,7 +3560,7 @@
       <w:pPr>
         <w:pStyle w:val="Heading1"/>
       </w:pPr>
-      <w:bookmarkStart w:id="10" w:name="_Toc22232601"/>
+      <w:bookmarkStart w:id="11" w:name="_Toc22271606"/>
       <w:r>
         <w:lastRenderedPageBreak/>
         <w:t>Detailed Descriptions</w:t>
@@ -3611,21 +3568,21 @@
       <w:r>
         <w:t xml:space="preserve"> of Use Cases</w:t>
       </w:r>
-      <w:bookmarkEnd w:id="10"/>
+      <w:bookmarkEnd w:id="11"/>
     </w:p>
     <w:p/>
     <w:p>
       <w:pPr>
         <w:pStyle w:val="Heading2"/>
       </w:pPr>
-      <w:bookmarkStart w:id="11" w:name="_Toc22232602"/>
+      <w:bookmarkStart w:id="12" w:name="_Toc22271607"/>
       <w:r>
         <w:t xml:space="preserve">Use Case: </w:t>
       </w:r>
       <w:r>
         <w:t>Upload</w:t>
       </w:r>
-      <w:bookmarkEnd w:id="11"/>
+      <w:bookmarkEnd w:id="12"/>
     </w:p>
     <w:p/>
     <w:tbl>
@@ -3846,13 +3803,7 @@
               <w:rPr>
                 <w:bCs/>
               </w:rPr>
-              <w:t>The metadata does not match</w:t>
-            </w:r>
-            <w:r>
-              <w:rPr>
-                <w:bCs/>
-              </w:rPr>
-              <w:t>)</w:t>
+              <w:t>The metadata does not match)</w:t>
             </w:r>
           </w:p>
           <w:p>
@@ -3905,7 +3856,10 @@
               <w:cnfStyle w:val="000000100000" w:firstRow="0" w:lastRow="0" w:firstColumn="0" w:lastColumn="0" w:oddVBand="0" w:evenVBand="0" w:oddHBand="1" w:evenHBand="0" w:firstRowFirstColumn="0" w:firstRowLastColumn="0" w:lastRowFirstColumn="0" w:lastRowLastColumn="0"/>
             </w:pPr>
             <w:r>
-              <w:t>Clicks upload button</w:t>
+              <w:t>User c</w:t>
+            </w:r>
+            <w:r>
+              <w:t>licks upload button</w:t>
             </w:r>
           </w:p>
           <w:p>
@@ -4000,11 +3954,11 @@
       <w:pPr>
         <w:pStyle w:val="Heading2"/>
       </w:pPr>
-      <w:bookmarkStart w:id="12" w:name="_Toc22232603"/>
+      <w:bookmarkStart w:id="13" w:name="_Toc22271608"/>
       <w:r>
         <w:t>Use Case: Search</w:t>
       </w:r>
-      <w:bookmarkEnd w:id="12"/>
+      <w:bookmarkEnd w:id="13"/>
     </w:p>
     <w:p/>
     <w:tbl>
@@ -4185,13 +4139,7 @@
               <w:t xml:space="preserve">: </w:t>
             </w:r>
             <w:r>
-              <w:t>(</w:t>
-            </w:r>
-            <w:r>
-              <w:t>The query did not match</w:t>
-            </w:r>
-            <w:r>
-              <w:t>)</w:t>
+              <w:t>(The query did not match)</w:t>
             </w:r>
           </w:p>
           <w:p>
@@ -4335,12 +4283,12 @@
       <w:pPr>
         <w:pStyle w:val="Heading2"/>
       </w:pPr>
-      <w:bookmarkStart w:id="13" w:name="_Toc22232604"/>
+      <w:bookmarkStart w:id="14" w:name="_Toc22271609"/>
       <w:r>
         <w:lastRenderedPageBreak/>
         <w:t>Use Case: Download</w:t>
       </w:r>
-      <w:bookmarkEnd w:id="13"/>
+      <w:bookmarkEnd w:id="14"/>
     </w:p>
     <w:p/>
     <w:tbl>
@@ -4681,12 +4629,12 @@
       <w:pPr>
         <w:pStyle w:val="Heading1"/>
       </w:pPr>
-      <w:bookmarkStart w:id="14" w:name="_Toc22232605"/>
+      <w:bookmarkStart w:id="15" w:name="_Toc22271610"/>
       <w:r>
         <w:lastRenderedPageBreak/>
         <w:t>Domain Model</w:t>
       </w:r>
-      <w:bookmarkEnd w:id="14"/>
+      <w:bookmarkEnd w:id="15"/>
     </w:p>
     <w:p>
       <w:pPr>
@@ -4716,7 +4664,7 @@
                     <pic:cNvPicPr/>
                   </pic:nvPicPr>
                   <pic:blipFill>
-                    <a:blip r:embed="rId11">
+                    <a:blip r:embed="rId10">
                       <a:extLst>
                         <a:ext uri="{28A0092B-C50C-407E-A947-70E740481C1C}">
                           <a14:useLocalDpi xmlns:a14="http://schemas.microsoft.com/office/drawing/2010/main" val="0"/>
@@ -4747,11 +4695,11 @@
       <w:pPr>
         <w:pStyle w:val="Heading3"/>
       </w:pPr>
-      <w:bookmarkStart w:id="15" w:name="_Toc22232606"/>
+      <w:bookmarkStart w:id="16" w:name="_Toc22271611"/>
       <w:r>
         <w:t>Entities:</w:t>
       </w:r>
-      <w:bookmarkEnd w:id="15"/>
+      <w:bookmarkEnd w:id="16"/>
     </w:p>
     <w:p>
       <w:pPr>
@@ -4820,11 +4768,11 @@
       <w:pPr>
         <w:pStyle w:val="Heading3"/>
       </w:pPr>
-      <w:bookmarkStart w:id="16" w:name="_Toc22232607"/>
+      <w:bookmarkStart w:id="17" w:name="_Toc22271612"/>
       <w:r>
         <w:t>Boundaries:</w:t>
       </w:r>
-      <w:bookmarkEnd w:id="16"/>
+      <w:bookmarkEnd w:id="17"/>
     </w:p>
     <w:p>
       <w:pPr>
@@ -4885,11 +4833,11 @@
       <w:pPr>
         <w:pStyle w:val="Heading3"/>
       </w:pPr>
-      <w:bookmarkStart w:id="17" w:name="_Toc22232608"/>
+      <w:bookmarkStart w:id="18" w:name="_Toc22271613"/>
       <w:r>
         <w:t>Controls:</w:t>
       </w:r>
-      <w:bookmarkEnd w:id="17"/>
+      <w:bookmarkEnd w:id="18"/>
     </w:p>
     <w:p>
       <w:pPr>
@@ -5003,12 +4951,12 @@
       <w:pPr>
         <w:pStyle w:val="Heading1"/>
       </w:pPr>
-      <w:bookmarkStart w:id="18" w:name="_Toc22232609"/>
+      <w:bookmarkStart w:id="19" w:name="_Toc22271614"/>
       <w:r>
         <w:lastRenderedPageBreak/>
         <w:t>Sequence Diagrams</w:t>
       </w:r>
-      <w:bookmarkEnd w:id="18"/>
+      <w:bookmarkEnd w:id="19"/>
     </w:p>
     <w:p>
       <w:pPr>
@@ -5017,14 +4965,14 @@
           <w:lang w:val="en-US"/>
         </w:rPr>
       </w:pPr>
-      <w:bookmarkStart w:id="19" w:name="_Toc22232610"/>
+      <w:bookmarkStart w:id="20" w:name="_Toc22271615"/>
       <w:r>
         <w:rPr>
           <w:lang w:val="en-US"/>
         </w:rPr>
         <w:t>Upload File</w:t>
       </w:r>
-      <w:bookmarkEnd w:id="19"/>
+      <w:bookmarkEnd w:id="20"/>
     </w:p>
     <w:p>
       <w:pPr>
@@ -5075,7 +5023,7 @@
                     <pic:cNvPicPr/>
                   </pic:nvPicPr>
                   <pic:blipFill>
-                    <a:blip r:embed="rId12">
+                    <a:blip r:embed="rId11">
                       <a:extLst>
                         <a:ext uri="{28A0092B-C50C-407E-A947-70E740481C1C}">
                           <a14:useLocalDpi xmlns:a14="http://schemas.microsoft.com/office/drawing/2010/main" val="0"/>
@@ -5113,23 +5061,91 @@
       <w:pPr>
         <w:pStyle w:val="Heading2"/>
       </w:pPr>
-      <w:bookmarkStart w:id="20" w:name="_Toc22232611"/>
+      <w:bookmarkStart w:id="21" w:name="_Toc22271616"/>
       <w:r>
         <w:t>Download File</w:t>
       </w:r>
-      <w:bookmarkEnd w:id="20"/>
+      <w:bookmarkEnd w:id="21"/>
     </w:p>
-    <w:p/>
     <w:p>
+      <w:r>
+        <w:rPr>
+          <w:noProof/>
+        </w:rPr>
+        <w:drawing>
+          <wp:anchor distT="0" distB="0" distL="114300" distR="114300" simplePos="0" relativeHeight="251664384" behindDoc="1" locked="0" layoutInCell="1" allowOverlap="1" wp14:anchorId="4A79AEE9" wp14:editId="4844FA88">
+            <wp:simplePos x="0" y="0"/>
+            <wp:positionH relativeFrom="margin">
+              <wp:align>center</wp:align>
+            </wp:positionH>
+            <wp:positionV relativeFrom="paragraph">
+              <wp:posOffset>215900</wp:posOffset>
+            </wp:positionV>
+            <wp:extent cx="5543550" cy="4393209"/>
+            <wp:effectExtent l="0" t="0" r="0" b="7620"/>
+            <wp:wrapNone/>
+            <wp:docPr id="8" name="Picture 8"/>
+            <wp:cNvGraphicFramePr>
+              <a:graphicFrameLocks xmlns:a="http://schemas.openxmlformats.org/drawingml/2006/main" noChangeAspect="1"/>
+            </wp:cNvGraphicFramePr>
+            <a:graphic xmlns:a="http://schemas.openxmlformats.org/drawingml/2006/main">
+              <a:graphicData uri="http://schemas.openxmlformats.org/drawingml/2006/picture">
+                <pic:pic xmlns:pic="http://schemas.openxmlformats.org/drawingml/2006/picture">
+                  <pic:nvPicPr>
+                    <pic:cNvPr id="0" name="Picture 8"/>
+                    <pic:cNvPicPr>
+                      <a:picLocks noChangeAspect="1" noChangeArrowheads="1"/>
+                    </pic:cNvPicPr>
+                  </pic:nvPicPr>
+                  <pic:blipFill>
+                    <a:blip r:embed="rId12">
+                      <a:extLst>
+                        <a:ext uri="{28A0092B-C50C-407E-A947-70E740481C1C}">
+                          <a14:useLocalDpi xmlns:a14="http://schemas.microsoft.com/office/drawing/2010/main" val="0"/>
+                        </a:ext>
+                      </a:extLst>
+                    </a:blip>
+                    <a:srcRect/>
+                    <a:stretch>
+                      <a:fillRect/>
+                    </a:stretch>
+                  </pic:blipFill>
+                  <pic:spPr bwMode="auto">
+                    <a:xfrm>
+                      <a:off x="0" y="0"/>
+                      <a:ext cx="5543550" cy="4393209"/>
+                    </a:xfrm>
+                    <a:prstGeom prst="rect">
+                      <a:avLst/>
+                    </a:prstGeom>
+                    <a:noFill/>
+                    <a:ln>
+                      <a:noFill/>
+                    </a:ln>
+                  </pic:spPr>
+                </pic:pic>
+              </a:graphicData>
+            </a:graphic>
+            <wp14:sizeRelH relativeFrom="page">
+              <wp14:pctWidth>0</wp14:pctWidth>
+            </wp14:sizeRelH>
+            <wp14:sizeRelV relativeFrom="page">
+              <wp14:pctHeight>0</wp14:pctHeight>
+            </wp14:sizeRelV>
+          </wp:anchor>
+        </w:drawing>
+      </w:r>
+    </w:p>
+    <w:p>
       <w:pPr>
         <w:pStyle w:val="Heading2"/>
       </w:pPr>
-      <w:bookmarkStart w:id="21" w:name="_Toc22232612"/>
+      <w:bookmarkStart w:id="22" w:name="_Toc22271617"/>
       <w:r>
         <w:lastRenderedPageBreak/>
         <w:t>Search</w:t>
       </w:r>
-      <w:bookmarkEnd w:id="21"/>
+      <w:bookmarkEnd w:id="22"/>
     </w:p>
     <w:p>
       <w:r>
@@ -5197,12 +5213,12 @@
       <w:pPr>
         <w:pStyle w:val="Heading1"/>
       </w:pPr>
-      <w:bookmarkStart w:id="22" w:name="_Toc22232613"/>
+      <w:bookmarkStart w:id="23" w:name="_Toc22271618"/>
       <w:r>
         <w:lastRenderedPageBreak/>
         <w:t>Design Goals</w:t>
       </w:r>
-      <w:bookmarkEnd w:id="22"/>
+      <w:bookmarkEnd w:id="23"/>
     </w:p>
     <w:p/>
     <w:p>
@@ -5412,12 +5428,12 @@
       <w:pPr>
         <w:pStyle w:val="Heading1"/>
       </w:pPr>
-      <w:bookmarkStart w:id="23" w:name="_Toc22232614"/>
+      <w:bookmarkStart w:id="24" w:name="_Toc22271619"/>
       <w:r>
         <w:lastRenderedPageBreak/>
         <w:t>Logical Architecture</w:t>
       </w:r>
-      <w:bookmarkEnd w:id="23"/>
+      <w:bookmarkEnd w:id="24"/>
     </w:p>
     <w:p/>
     <w:p>
@@ -5587,15 +5603,12 @@
         </w:drawing>
       </w:r>
     </w:p>
+    <w:p/>
     <w:p>
-      <w:bookmarkStart w:id="24" w:name="_GoBack"/>
-      <w:bookmarkEnd w:id="24"/>
-    </w:p>
-    <w:p>
       <w:pPr>
         <w:pStyle w:val="Heading1"/>
       </w:pPr>
-      <w:bookmarkStart w:id="25" w:name="_Toc22232615"/>
+      <w:bookmarkStart w:id="25" w:name="_Toc22271620"/>
       <w:r>
         <w:lastRenderedPageBreak/>
         <w:t>System Decomposition</w:t>
@@ -5620,7 +5633,7 @@
                     <pic:cNvPicPr/>
                   </pic:nvPicPr>
                   <pic:blipFill>
-                    <a:blip r:embed="rId9">
+                    <a:blip r:embed="rId15">
                       <a:extLst>
                         <a:ext uri="{28A0092B-C50C-407E-A947-70E740481C1C}">
                           <a14:useLocalDpi xmlns:a14="http://schemas.microsoft.com/office/drawing/2010/main" val="0"/>
@@ -5652,7 +5665,7 @@
       <w:pPr>
         <w:pStyle w:val="Heading1"/>
       </w:pPr>
-      <w:bookmarkStart w:id="26" w:name="_Toc22232616"/>
+      <w:bookmarkStart w:id="26" w:name="_Toc22271621"/>
       <w:r>
         <w:lastRenderedPageBreak/>
         <w:t>Web Based Resources</w:t>
@@ -5697,7 +5710,7 @@
           <w:lang w:val="en-US"/>
         </w:rPr>
       </w:pPr>
-      <w:hyperlink r:id="rId15" w:history="1">
+      <w:hyperlink r:id="rId16" w:history="1">
         <w:r>
           <w:rPr>
             <w:rStyle w:val="Hyperlink"/>
@@ -5739,7 +5752,7 @@
           <w:lang w:val="en-US"/>
         </w:rPr>
       </w:pPr>
-      <w:hyperlink r:id="rId16" w:history="1">
+      <w:hyperlink r:id="rId17" w:history="1">
         <w:r>
           <w:rPr>
             <w:rStyle w:val="Hyperlink"/>
@@ -8033,6 +8046,7 @@
   <w:style w:type="character" w:default="1" w:styleId="DefaultParagraphFont">
     <w:name w:val="Default Paragraph Font"/>
     <w:uiPriority w:val="1"/>
+    <w:semiHidden/>
     <w:unhideWhenUsed/>
   </w:style>
   <w:style w:type="table" w:default="1" w:styleId="TableNormal">
@@ -8724,6 +8738,7 @@
     <w:rsidRoot w:val="00491317"/>
     <w:rsid w:val="00491317"/>
     <w:rsid w:val="00745AB0"/>
+    <w:rsid w:val="00940094"/>
     <w:rsid w:val="00B71B38"/>
     <w:rsid w:val="00BD1452"/>
     <w:rsid w:val="00C64690"/>
@@ -9528,7 +9543,7 @@
 </file>
 
 <file path=customXml/itemProps2.xml><?xml version="1.0" encoding="utf-8"?>
-<ds:datastoreItem xmlns:ds="http://schemas.openxmlformats.org/officeDocument/2006/customXml" ds:itemID="{D139C8D1-0376-42FA-8BB5-176989378927}">
+<ds:datastoreItem xmlns:ds="http://schemas.openxmlformats.org/officeDocument/2006/customXml" ds:itemID="{79CD635A-4340-4353-AC9D-4D96E222C939}">
   <ds:schemaRefs>
     <ds:schemaRef ds:uri="http://schemas.openxmlformats.org/officeDocument/2006/bibliography"/>
   </ds:schemaRefs>

</xml_diff>

<commit_message>
Changed search sequence diagram
</commit_message>
<xml_diff>
--- a/docs/NaturesPalette.docx
+++ b/docs/NaturesPalette.docx
@@ -2284,41 +2284,97 @@
           </w:sdtContent>
         </w:sdt>
         <w:p/>
-        <w:bookmarkStart w:id="0" w:name="_GoBack" w:displacedByCustomXml="next"/>
-        <w:bookmarkEnd w:id="0" w:displacedByCustomXml="next"/>
       </w:sdtContent>
     </w:sdt>
     <w:p>
       <w:pPr>
         <w:pStyle w:val="Heading1"/>
       </w:pPr>
-      <w:bookmarkStart w:id="1" w:name="_Toc22271596"/>
+      <w:bookmarkStart w:id="0" w:name="_Toc22271596"/>
       <w:r>
         <w:lastRenderedPageBreak/>
         <w:t>Vision Document</w:t>
+      </w:r>
+      <w:bookmarkEnd w:id="0"/>
+    </w:p>
+    <w:p>
+      <w:pPr>
+        <w:pStyle w:val="Heading2"/>
+      </w:pPr>
+      <w:bookmarkStart w:id="1" w:name="_Toc22271597"/>
+      <w:r>
+        <w:t>Introduction</w:t>
       </w:r>
       <w:bookmarkEnd w:id="1"/>
     </w:p>
     <w:p>
+      <w:r>
+        <w:tab/>
+        <w:t>For this project, the aim is</w:t>
+      </w:r>
+      <w:r>
+        <w:t xml:space="preserve"> to</w:t>
+      </w:r>
+      <w:r>
+        <w:t xml:space="preserve"> design and implement a web application that will allow users to upload, search, and download spectral data that can be used in research and additional projects through useful search tools and data itself.</w:t>
+      </w:r>
+    </w:p>
+    <w:p/>
+    <w:p>
       <w:pPr>
         <w:pStyle w:val="Heading2"/>
       </w:pPr>
-      <w:bookmarkStart w:id="2" w:name="_Toc22271597"/>
-      <w:r>
-        <w:t>Introduction</w:t>
+      <w:bookmarkStart w:id="2" w:name="_Toc22271598"/>
+      <w:r>
+        <w:t>Problem Statement</w:t>
       </w:r>
       <w:bookmarkEnd w:id="2"/>
     </w:p>
     <w:p>
       <w:r>
         <w:tab/>
-        <w:t>For this project, the aim is</w:t>
-      </w:r>
-      <w:r>
-        <w:t xml:space="preserve"> to</w:t>
-      </w:r>
-      <w:r>
-        <w:t xml:space="preserve"> design and implement a web application that will allow users to upload, search, and download spectral data that can be used in research and additional projects through useful search tools and data itself.</w:t>
+      </w:r>
+      <w:r>
+        <w:t>Research projects that require quantification of colours usually require thousands of spectral measurements. The issue in this</w:t>
+      </w:r>
+      <w:r>
+        <w:t>;</w:t>
+      </w:r>
+      <w:r>
+        <w:t xml:space="preserve"> for researchers</w:t>
+      </w:r>
+      <w:r>
+        <w:t>,</w:t>
+      </w:r>
+      <w:r>
+        <w:t xml:space="preserve"> is obtaining all that data. For example, comparative studies in birds have characterized the plumage colours for over 40% of described species of birds. However, less than 5% of that data is publicly available to other researchers.</w:t>
+      </w:r>
+      <w:r>
+        <w:t xml:space="preserve"> The applications that this data is available through </w:t>
+      </w:r>
+      <w:r>
+        <w:t>are</w:t>
+      </w:r>
+      <w:r>
+        <w:t xml:space="preserve"> not designed in a way that makes them easy to use and/or provide the metadata that would allow that information to be used in other studies.</w:t>
+      </w:r>
+      <w:r>
+        <w:t xml:space="preserve"> </w:t>
+      </w:r>
+      <w:r>
+        <w:t>Consequently</w:t>
+      </w:r>
+      <w:r>
+        <w:t>,</w:t>
+      </w:r>
+      <w:r>
+        <w:t xml:space="preserve"> the possibilities for larger studies are very limited and lots of resources are being wasted in order to obtain (usually duplicating) the data for different research project</w:t>
+      </w:r>
+      <w:r>
+        <w:t>s</w:t>
+      </w:r>
+      <w:r>
+        <w:t>.</w:t>
       </w:r>
     </w:p>
     <w:p/>
@@ -2326,69 +2382,11 @@
       <w:pPr>
         <w:pStyle w:val="Heading2"/>
       </w:pPr>
-      <w:bookmarkStart w:id="3" w:name="_Toc22271598"/>
-      <w:r>
-        <w:t>Problem Statement</w:t>
+      <w:bookmarkStart w:id="3" w:name="_Toc22271599"/>
+      <w:r>
+        <w:t>Stakeholders &amp; Key Interests</w:t>
       </w:r>
       <w:bookmarkEnd w:id="3"/>
-    </w:p>
-    <w:p>
-      <w:r>
-        <w:tab/>
-      </w:r>
-      <w:r>
-        <w:t>Research projects that require quantification of colours usually require thousands of spectral measurements. The issue in this</w:t>
-      </w:r>
-      <w:r>
-        <w:t>;</w:t>
-      </w:r>
-      <w:r>
-        <w:t xml:space="preserve"> for researchers</w:t>
-      </w:r>
-      <w:r>
-        <w:t>,</w:t>
-      </w:r>
-      <w:r>
-        <w:t xml:space="preserve"> is obtaining all that data. For example, comparative studies in birds have characterized the plumage colours for over 40% of described species of birds. However, less than 5% of that data is publicly available to other researchers.</w:t>
-      </w:r>
-      <w:r>
-        <w:t xml:space="preserve"> The applications that this data is available through </w:t>
-      </w:r>
-      <w:r>
-        <w:t>are</w:t>
-      </w:r>
-      <w:r>
-        <w:t xml:space="preserve"> not designed in a way that makes them easy to use and/or provide the metadata that would allow that information to be used in other studies.</w:t>
-      </w:r>
-      <w:r>
-        <w:t xml:space="preserve"> </w:t>
-      </w:r>
-      <w:r>
-        <w:t>Consequently</w:t>
-      </w:r>
-      <w:r>
-        <w:t>,</w:t>
-      </w:r>
-      <w:r>
-        <w:t xml:space="preserve"> the possibilities for larger studies are very limited and lots of resources are being wasted in order to obtain (usually duplicating) the data for different research project</w:t>
-      </w:r>
-      <w:r>
-        <w:t>s</w:t>
-      </w:r>
-      <w:r>
-        <w:t>.</w:t>
-      </w:r>
-    </w:p>
-    <w:p/>
-    <w:p>
-      <w:pPr>
-        <w:pStyle w:val="Heading2"/>
-      </w:pPr>
-      <w:bookmarkStart w:id="4" w:name="_Toc22271599"/>
-      <w:r>
-        <w:t>Stakeholders &amp; Key Interests</w:t>
-      </w:r>
-      <w:bookmarkEnd w:id="4"/>
     </w:p>
     <w:tbl>
       <w:tblPr>
@@ -2551,7 +2549,7 @@
       <w:pPr>
         <w:pStyle w:val="Heading2"/>
       </w:pPr>
-      <w:bookmarkStart w:id="5" w:name="_Toc22271600"/>
+      <w:bookmarkStart w:id="4" w:name="_Toc22271600"/>
       <w:r>
         <w:lastRenderedPageBreak/>
         <w:t>U</w:t>
@@ -2559,7 +2557,7 @@
       <w:r>
         <w:t>sers &amp; User-Level Goals</w:t>
       </w:r>
-      <w:bookmarkEnd w:id="5"/>
+      <w:bookmarkEnd w:id="4"/>
     </w:p>
     <w:p/>
     <w:tbl>
@@ -2706,11 +2704,11 @@
       <w:pPr>
         <w:pStyle w:val="Heading2"/>
       </w:pPr>
-      <w:bookmarkStart w:id="6" w:name="_Toc22271601"/>
+      <w:bookmarkStart w:id="5" w:name="_Toc22271601"/>
       <w:r>
         <w:t>Summary of System Features</w:t>
       </w:r>
-      <w:bookmarkEnd w:id="6"/>
+      <w:bookmarkEnd w:id="5"/>
     </w:p>
     <w:p>
       <w:pPr>
@@ -2879,11 +2877,11 @@
       <w:pPr>
         <w:pStyle w:val="Heading2"/>
       </w:pPr>
-      <w:bookmarkStart w:id="7" w:name="_Toc22271602"/>
+      <w:bookmarkStart w:id="6" w:name="_Toc22271602"/>
       <w:r>
         <w:t>Project Risks</w:t>
       </w:r>
-      <w:bookmarkEnd w:id="7"/>
+      <w:bookmarkEnd w:id="6"/>
     </w:p>
     <w:p>
       <w:pPr>
@@ -2982,25 +2980,25 @@
       <w:pPr>
         <w:pStyle w:val="Heading1"/>
       </w:pPr>
-      <w:bookmarkStart w:id="8" w:name="_Toc22271603"/>
+      <w:bookmarkStart w:id="7" w:name="_Toc22271603"/>
       <w:r>
         <w:lastRenderedPageBreak/>
         <w:t>Use Cases</w:t>
       </w:r>
-      <w:bookmarkEnd w:id="8"/>
+      <w:bookmarkEnd w:id="7"/>
     </w:p>
     <w:p>
       <w:pPr>
         <w:pStyle w:val="Heading2"/>
       </w:pPr>
-      <w:bookmarkStart w:id="9" w:name="_Toc22271604"/>
+      <w:bookmarkStart w:id="8" w:name="_Toc22271604"/>
       <w:r>
         <w:t>System Use Case</w:t>
       </w:r>
       <w:r>
         <w:t>s</w:t>
       </w:r>
-      <w:bookmarkEnd w:id="9"/>
+      <w:bookmarkEnd w:id="8"/>
     </w:p>
     <w:p>
       <w:r>
@@ -3104,12 +3102,12 @@
       <w:pPr>
         <w:pStyle w:val="Heading2"/>
       </w:pPr>
-      <w:bookmarkStart w:id="10" w:name="_Toc22271605"/>
+      <w:bookmarkStart w:id="9" w:name="_Toc22271605"/>
       <w:r>
         <w:lastRenderedPageBreak/>
         <w:t>Brief Descriptions</w:t>
       </w:r>
-      <w:bookmarkEnd w:id="10"/>
+      <w:bookmarkEnd w:id="9"/>
     </w:p>
     <w:p/>
     <w:tbl>
@@ -3560,7 +3558,7 @@
       <w:pPr>
         <w:pStyle w:val="Heading1"/>
       </w:pPr>
-      <w:bookmarkStart w:id="11" w:name="_Toc22271606"/>
+      <w:bookmarkStart w:id="10" w:name="_Toc22271606"/>
       <w:r>
         <w:lastRenderedPageBreak/>
         <w:t>Detailed Descriptions</w:t>
@@ -3568,21 +3566,21 @@
       <w:r>
         <w:t xml:space="preserve"> of Use Cases</w:t>
       </w:r>
-      <w:bookmarkEnd w:id="11"/>
+      <w:bookmarkEnd w:id="10"/>
     </w:p>
     <w:p/>
     <w:p>
       <w:pPr>
         <w:pStyle w:val="Heading2"/>
       </w:pPr>
-      <w:bookmarkStart w:id="12" w:name="_Toc22271607"/>
+      <w:bookmarkStart w:id="11" w:name="_Toc22271607"/>
       <w:r>
         <w:t xml:space="preserve">Use Case: </w:t>
       </w:r>
       <w:r>
         <w:t>Upload</w:t>
       </w:r>
-      <w:bookmarkEnd w:id="12"/>
+      <w:bookmarkEnd w:id="11"/>
     </w:p>
     <w:p/>
     <w:tbl>
@@ -3954,11 +3952,11 @@
       <w:pPr>
         <w:pStyle w:val="Heading2"/>
       </w:pPr>
-      <w:bookmarkStart w:id="13" w:name="_Toc22271608"/>
+      <w:bookmarkStart w:id="12" w:name="_Toc22271608"/>
       <w:r>
         <w:t>Use Case: Search</w:t>
       </w:r>
-      <w:bookmarkEnd w:id="13"/>
+      <w:bookmarkEnd w:id="12"/>
     </w:p>
     <w:p/>
     <w:tbl>
@@ -4283,12 +4281,12 @@
       <w:pPr>
         <w:pStyle w:val="Heading2"/>
       </w:pPr>
-      <w:bookmarkStart w:id="14" w:name="_Toc22271609"/>
+      <w:bookmarkStart w:id="13" w:name="_Toc22271609"/>
       <w:r>
         <w:lastRenderedPageBreak/>
         <w:t>Use Case: Download</w:t>
       </w:r>
-      <w:bookmarkEnd w:id="14"/>
+      <w:bookmarkEnd w:id="13"/>
     </w:p>
     <w:p/>
     <w:tbl>
@@ -4629,12 +4627,12 @@
       <w:pPr>
         <w:pStyle w:val="Heading1"/>
       </w:pPr>
-      <w:bookmarkStart w:id="15" w:name="_Toc22271610"/>
+      <w:bookmarkStart w:id="14" w:name="_Toc22271610"/>
       <w:r>
         <w:lastRenderedPageBreak/>
         <w:t>Domain Model</w:t>
       </w:r>
-      <w:bookmarkEnd w:id="15"/>
+      <w:bookmarkEnd w:id="14"/>
     </w:p>
     <w:p>
       <w:pPr>
@@ -4695,11 +4693,11 @@
       <w:pPr>
         <w:pStyle w:val="Heading3"/>
       </w:pPr>
-      <w:bookmarkStart w:id="16" w:name="_Toc22271611"/>
+      <w:bookmarkStart w:id="15" w:name="_Toc22271611"/>
       <w:r>
         <w:t>Entities:</w:t>
       </w:r>
-      <w:bookmarkEnd w:id="16"/>
+      <w:bookmarkEnd w:id="15"/>
     </w:p>
     <w:p>
       <w:pPr>
@@ -4768,11 +4766,11 @@
       <w:pPr>
         <w:pStyle w:val="Heading3"/>
       </w:pPr>
-      <w:bookmarkStart w:id="17" w:name="_Toc22271612"/>
+      <w:bookmarkStart w:id="16" w:name="_Toc22271612"/>
       <w:r>
         <w:t>Boundaries:</w:t>
       </w:r>
-      <w:bookmarkEnd w:id="17"/>
+      <w:bookmarkEnd w:id="16"/>
     </w:p>
     <w:p>
       <w:pPr>
@@ -4833,11 +4831,11 @@
       <w:pPr>
         <w:pStyle w:val="Heading3"/>
       </w:pPr>
-      <w:bookmarkStart w:id="18" w:name="_Toc22271613"/>
+      <w:bookmarkStart w:id="17" w:name="_Toc22271613"/>
       <w:r>
         <w:t>Controls:</w:t>
       </w:r>
-      <w:bookmarkEnd w:id="18"/>
+      <w:bookmarkEnd w:id="17"/>
     </w:p>
     <w:p>
       <w:pPr>
@@ -4951,12 +4949,12 @@
       <w:pPr>
         <w:pStyle w:val="Heading1"/>
       </w:pPr>
-      <w:bookmarkStart w:id="19" w:name="_Toc22271614"/>
+      <w:bookmarkStart w:id="18" w:name="_Toc22271614"/>
       <w:r>
         <w:lastRenderedPageBreak/>
         <w:t>Sequence Diagrams</w:t>
       </w:r>
-      <w:bookmarkEnd w:id="19"/>
+      <w:bookmarkEnd w:id="18"/>
     </w:p>
     <w:p>
       <w:pPr>
@@ -4965,14 +4963,14 @@
           <w:lang w:val="en-US"/>
         </w:rPr>
       </w:pPr>
-      <w:bookmarkStart w:id="20" w:name="_Toc22271615"/>
+      <w:bookmarkStart w:id="19" w:name="_Toc22271615"/>
       <w:r>
         <w:rPr>
           <w:lang w:val="en-US"/>
         </w:rPr>
         <w:t>Upload File</w:t>
       </w:r>
-      <w:bookmarkEnd w:id="20"/>
+      <w:bookmarkEnd w:id="19"/>
     </w:p>
     <w:p>
       <w:pPr>
@@ -5061,11 +5059,11 @@
       <w:pPr>
         <w:pStyle w:val="Heading2"/>
       </w:pPr>
-      <w:bookmarkStart w:id="21" w:name="_Toc22271616"/>
+      <w:bookmarkStart w:id="20" w:name="_Toc22271616"/>
       <w:r>
         <w:t>Download File</w:t>
       </w:r>
-      <w:bookmarkEnd w:id="21"/>
+      <w:bookmarkEnd w:id="20"/>
     </w:p>
     <w:p>
       <w:r>
@@ -5140,23 +5138,26 @@
       <w:pPr>
         <w:pStyle w:val="Heading2"/>
       </w:pPr>
-      <w:bookmarkStart w:id="22" w:name="_Toc22271617"/>
+      <w:bookmarkStart w:id="21" w:name="_Toc22271617"/>
       <w:r>
         <w:lastRenderedPageBreak/>
         <w:t>Search</w:t>
       </w:r>
-      <w:bookmarkEnd w:id="22"/>
+      <w:bookmarkEnd w:id="21"/>
     </w:p>
     <w:p>
+      <w:pPr>
+        <w:jc w:val="center"/>
+      </w:pPr>
       <w:r>
         <w:rPr>
           <w:noProof/>
         </w:rPr>
         <w:drawing>
-          <wp:inline distT="0" distB="0" distL="0" distR="0" wp14:anchorId="43690A22" wp14:editId="59190A91">
-            <wp:extent cx="5943600" cy="3989070"/>
-            <wp:effectExtent l="0" t="0" r="0" b="0"/>
-            <wp:docPr id="9" name="Picture 9" descr="A screenshot of a cell phone&#10;&#10;Description automatically generated"/>
+          <wp:inline distT="0" distB="0" distL="0" distR="0" wp14:anchorId="4BC9AFCE" wp14:editId="614B66FF">
+            <wp:extent cx="6105525" cy="4109488"/>
+            <wp:effectExtent l="0" t="0" r="0" b="5715"/>
+            <wp:docPr id="3" name="Picture 3" descr="A screenshot of a cell phone&#10;&#10;Description automatically generated"/>
             <wp:cNvGraphicFramePr>
               <a:graphicFrameLocks xmlns:a="http://schemas.openxmlformats.org/drawingml/2006/main" noChangeAspect="1"/>
             </wp:cNvGraphicFramePr>
@@ -5164,7 +5165,7 @@
               <a:graphicData uri="http://schemas.openxmlformats.org/drawingml/2006/picture">
                 <pic:pic xmlns:pic="http://schemas.openxmlformats.org/drawingml/2006/picture">
                   <pic:nvPicPr>
-                    <pic:cNvPr id="9" name="Search Sequence.png"/>
+                    <pic:cNvPr id="3" name="Search Sequence.png"/>
                     <pic:cNvPicPr/>
                   </pic:nvPicPr>
                   <pic:blipFill>
@@ -5182,7 +5183,7 @@
                   <pic:spPr>
                     <a:xfrm>
                       <a:off x="0" y="0"/>
-                      <a:ext cx="5943600" cy="3989070"/>
+                      <a:ext cx="6125100" cy="4122663"/>
                     </a:xfrm>
                     <a:prstGeom prst="rect">
                       <a:avLst/>
@@ -5194,6 +5195,8 @@
           </wp:inline>
         </w:drawing>
       </w:r>
+      <w:bookmarkStart w:id="22" w:name="_GoBack"/>
+      <w:bookmarkEnd w:id="22"/>
     </w:p>
     <w:p>
       <w:pPr>
@@ -8708,14 +8711,14 @@
     <w:charset w:val="00"/>
     <w:family w:val="swiss"/>
     <w:pitch w:val="variable"/>
-    <w:sig w:usb0="E4002EFF" w:usb1="C000247B" w:usb2="00000009" w:usb3="00000000" w:csb0="000001FF" w:csb1="00000000"/>
+    <w:sig w:usb0="E0002EFF" w:usb1="C000247B" w:usb2="00000009" w:usb3="00000000" w:csb0="000001FF" w:csb1="00000000"/>
   </w:font>
   <w:font w:name="Calibri Light">
     <w:panose1 w:val="020F0302020204030204"/>
     <w:charset w:val="00"/>
     <w:family w:val="swiss"/>
     <w:pitch w:val="variable"/>
-    <w:sig w:usb0="E4002EFF" w:usb1="C000247B" w:usb2="00000009" w:usb3="00000000" w:csb0="000001FF" w:csb1="00000000"/>
+    <w:sig w:usb0="E0002AFF" w:usb1="C000247B" w:usb2="00000009" w:usb3="00000000" w:csb0="000001FF" w:csb1="00000000"/>
   </w:font>
 </w:fonts>
 </file>
@@ -8743,6 +8746,7 @@
     <w:rsid w:val="00BD1452"/>
     <w:rsid w:val="00C64690"/>
     <w:rsid w:val="00F27874"/>
+    <w:rsid w:val="00F81321"/>
     <w:rsid w:val="00FC7547"/>
     <w:rsid w:val="00FE775F"/>
   </w:rsids>
@@ -9543,7 +9547,7 @@
 </file>
 
 <file path=customXml/itemProps2.xml><?xml version="1.0" encoding="utf-8"?>
-<ds:datastoreItem xmlns:ds="http://schemas.openxmlformats.org/officeDocument/2006/customXml" ds:itemID="{79CD635A-4340-4353-AC9D-4D96E222C939}">
+<ds:datastoreItem xmlns:ds="http://schemas.openxmlformats.org/officeDocument/2006/customXml" ds:itemID="{18208814-3FFC-4D83-A0D9-7A8C17BFD223}">
   <ds:schemaRefs>
     <ds:schemaRef ds:uri="http://schemas.openxmlformats.org/officeDocument/2006/bibliography"/>
   </ds:schemaRefs>

</xml_diff>

<commit_message>
Updating documents with points
</commit_message>
<xml_diff>
--- a/docs/NaturesPalette.docx
+++ b/docs/NaturesPalette.docx
@@ -5195,8 +5195,6 @@
           </wp:inline>
         </w:drawing>
       </w:r>
-      <w:bookmarkStart w:id="22" w:name="_GoBack"/>
-      <w:bookmarkEnd w:id="22"/>
     </w:p>
     <w:p>
       <w:pPr>
@@ -5216,12 +5214,12 @@
       <w:pPr>
         <w:pStyle w:val="Heading1"/>
       </w:pPr>
-      <w:bookmarkStart w:id="23" w:name="_Toc22271618"/>
+      <w:bookmarkStart w:id="22" w:name="_Toc22271618"/>
       <w:r>
         <w:lastRenderedPageBreak/>
         <w:t>Design Goals</w:t>
       </w:r>
-      <w:bookmarkEnd w:id="23"/>
+      <w:bookmarkEnd w:id="22"/>
     </w:p>
     <w:p/>
     <w:p>
@@ -5431,12 +5429,12 @@
       <w:pPr>
         <w:pStyle w:val="Heading1"/>
       </w:pPr>
-      <w:bookmarkStart w:id="24" w:name="_Toc22271619"/>
+      <w:bookmarkStart w:id="23" w:name="_Toc22271619"/>
       <w:r>
         <w:lastRenderedPageBreak/>
         <w:t>Logical Architecture</w:t>
       </w:r>
-      <w:bookmarkEnd w:id="24"/>
+      <w:bookmarkEnd w:id="23"/>
     </w:p>
     <w:p/>
     <w:p>
@@ -5611,7 +5609,7 @@
       <w:pPr>
         <w:pStyle w:val="Heading1"/>
       </w:pPr>
-      <w:bookmarkStart w:id="25" w:name="_Toc22271620"/>
+      <w:bookmarkStart w:id="24" w:name="_Toc22271620"/>
       <w:r>
         <w:lastRenderedPageBreak/>
         <w:t>System Decomposition</w:t>
@@ -5662,18 +5660,18 @@
           </wp:inline>
         </w:drawing>
       </w:r>
-      <w:bookmarkEnd w:id="25"/>
+      <w:bookmarkEnd w:id="24"/>
     </w:p>
     <w:p>
       <w:pPr>
         <w:pStyle w:val="Heading1"/>
       </w:pPr>
-      <w:bookmarkStart w:id="26" w:name="_Toc22271621"/>
+      <w:bookmarkStart w:id="25" w:name="_Toc22271621"/>
       <w:r>
         <w:lastRenderedPageBreak/>
         <w:t>Web Based Resources</w:t>
       </w:r>
-      <w:bookmarkEnd w:id="26"/>
+      <w:bookmarkEnd w:id="25"/>
     </w:p>
     <w:p>
       <w:pPr>
@@ -5752,7 +5750,7 @@
     <w:p>
       <w:pPr>
         <w:rPr>
-          <w:lang w:val="en-US"/>
+          <w:rStyle w:val="Hyperlink"/>
         </w:rPr>
       </w:pPr>
       <w:hyperlink r:id="rId17" w:history="1">
@@ -5763,6 +5761,173 @@
           <w:t>https://github.com/Zerocrossing/9605SEGroup2</w:t>
         </w:r>
       </w:hyperlink>
+    </w:p>
+    <w:p>
+      <w:r>
+        <w:rPr>
+          <w:rStyle w:val="Hyperlink"/>
+        </w:rPr>
+        <w:br w:type="page"/>
+      </w:r>
+      <w:bookmarkStart w:id="26" w:name="_GoBack"/>
+      <w:bookmarkEnd w:id="26"/>
+    </w:p>
+    <w:p>
+      <w:pPr>
+        <w:pStyle w:val="Heading1"/>
+        <w:rPr>
+          <w:rFonts w:ascii="Verdana" w:hAnsi="Verdana"/>
+        </w:rPr>
+      </w:pPr>
+      <w:r>
+        <w:rPr>
+          <w:rFonts w:ascii="Verdana" w:hAnsi="Verdana"/>
+        </w:rPr>
+        <w:lastRenderedPageBreak/>
+        <w:t>Group Points</w:t>
+      </w:r>
+    </w:p>
+    <w:p>
+      <w:pPr>
+        <w:rPr>
+          <w:lang w:val="en-US"/>
+        </w:rPr>
+      </w:pPr>
+    </w:p>
+    <w:p>
+      <w:pPr>
+        <w:rPr>
+          <w:lang w:val="en-US"/>
+        </w:rPr>
+      </w:pPr>
+    </w:p>
+    <w:p>
+      <w:r>
+        <w:rPr>
+          <w:b/>
+          <w:bCs/>
+          <w:lang w:val="en-US"/>
+        </w:rPr>
+        <w:t>(50 points):</w:t>
+      </w:r>
+    </w:p>
+    <w:p>
+      <w:pPr>
+        <w:rPr>
+          <w:lang w:val="en-US"/>
+        </w:rPr>
+      </w:pPr>
+      <w:r>
+        <w:rPr>
+          <w:b/>
+          <w:bCs/>
+          <w:lang w:val="en-US"/>
+        </w:rPr>
+        <w:tab/>
+      </w:r>
+      <w:r>
+        <w:rPr>
+          <w:lang w:val="en-US"/>
+        </w:rPr>
+        <w:t>Shawn Sabraw – 10 points</w:t>
+      </w:r>
+    </w:p>
+    <w:p>
+      <w:pPr>
+        <w:rPr>
+          <w:lang w:val="en-US"/>
+        </w:rPr>
+      </w:pPr>
+      <w:r>
+        <w:rPr>
+          <w:lang w:val="en-US"/>
+        </w:rPr>
+        <w:tab/>
+        <w:t>Rob Bishop – 10 points</w:t>
+      </w:r>
+    </w:p>
+    <w:p>
+      <w:pPr>
+        <w:rPr>
+          <w:lang w:val="en-US"/>
+        </w:rPr>
+      </w:pPr>
+      <w:r>
+        <w:rPr>
+          <w:lang w:val="en-US"/>
+        </w:rPr>
+        <w:tab/>
+        <w:t xml:space="preserve">Asma </w:t>
+      </w:r>
+      <w:proofErr w:type="spellStart"/>
+      <w:r>
+        <w:rPr>
+          <w:lang w:val="en-US"/>
+        </w:rPr>
+        <w:t>Javaid</w:t>
+      </w:r>
+      <w:proofErr w:type="spellEnd"/>
+      <w:r>
+        <w:rPr>
+          <w:lang w:val="en-US"/>
+        </w:rPr>
+        <w:t xml:space="preserve"> – 10 points</w:t>
+      </w:r>
+    </w:p>
+    <w:p>
+      <w:pPr>
+        <w:rPr>
+          <w:lang w:val="en-US"/>
+        </w:rPr>
+      </w:pPr>
+      <w:r>
+        <w:rPr>
+          <w:lang w:val="en-US"/>
+        </w:rPr>
+        <w:tab/>
+      </w:r>
+      <w:proofErr w:type="spellStart"/>
+      <w:r>
+        <w:rPr>
+          <w:lang w:val="en-US"/>
+        </w:rPr>
+        <w:t>Praveena</w:t>
+      </w:r>
+      <w:proofErr w:type="spellEnd"/>
+      <w:r>
+        <w:rPr>
+          <w:lang w:val="en-US"/>
+        </w:rPr>
+        <w:t xml:space="preserve"> </w:t>
+      </w:r>
+      <w:proofErr w:type="spellStart"/>
+      <w:r>
+        <w:rPr>
+          <w:lang w:val="en-US"/>
+        </w:rPr>
+        <w:t>Pinnika</w:t>
+      </w:r>
+      <w:proofErr w:type="spellEnd"/>
+      <w:r>
+        <w:rPr>
+          <w:lang w:val="en-US"/>
+        </w:rPr>
+        <w:t xml:space="preserve"> – 10 points</w:t>
+      </w:r>
+    </w:p>
+    <w:p>
+      <w:pPr>
+        <w:rPr>
+          <w:lang w:val="en-US"/>
+        </w:rPr>
+      </w:pPr>
+      <w:r>
+        <w:rPr>
+          <w:lang w:val="en-US"/>
+        </w:rPr>
+        <w:tab/>
+        <w:t>Samira Saki – 10 points</w:t>
+      </w:r>
     </w:p>
     <w:sectPr>
       <w:pgSz w:w="12240" w:h="15840"/>
@@ -8049,7 +8214,6 @@
   <w:style w:type="character" w:default="1" w:styleId="DefaultParagraphFont">
     <w:name w:val="Default Paragraph Font"/>
     <w:uiPriority w:val="1"/>
-    <w:semiHidden/>
     <w:unhideWhenUsed/>
   </w:style>
   <w:style w:type="table" w:default="1" w:styleId="TableNormal">
@@ -8739,6 +8903,7 @@
   </w:compat>
   <w:rsids>
     <w:rsidRoot w:val="00491317"/>
+    <w:rsid w:val="003E701B"/>
     <w:rsid w:val="00491317"/>
     <w:rsid w:val="00745AB0"/>
     <w:rsid w:val="00940094"/>
@@ -9547,7 +9712,7 @@
 </file>
 
 <file path=customXml/itemProps2.xml><?xml version="1.0" encoding="utf-8"?>
-<ds:datastoreItem xmlns:ds="http://schemas.openxmlformats.org/officeDocument/2006/customXml" ds:itemID="{18208814-3FFC-4D83-A0D9-7A8C17BFD223}">
+<ds:datastoreItem xmlns:ds="http://schemas.openxmlformats.org/officeDocument/2006/customXml" ds:itemID="{43D6E206-F276-439A-A5AA-1863604C9796}">
   <ds:schemaRefs>
     <ds:schemaRef ds:uri="http://schemas.openxmlformats.org/officeDocument/2006/bibliography"/>
   </ds:schemaRefs>

</xml_diff>